<commit_message>
Adjunto la copia del doc de presentacion inicial
</commit_message>
<xml_diff>
--- a/DOCS/Etapa 1 - Introduccion.docx
+++ b/DOCS/Etapa 1 - Introduccion.docx
@@ -1,6 +1,6 @@
 
 <file path=word/document.xml><?xml version="1.0" encoding="utf-8"?>
-<w:document xmlns:wpc="http://schemas.microsoft.com/office/word/2010/wordprocessingCanvas" xmlns:cx="http://schemas.microsoft.com/office/drawing/2014/chartex" xmlns:cx1="http://schemas.microsoft.com/office/drawing/2015/9/8/chartex" xmlns:cx2="http://schemas.microsoft.com/office/drawing/2015/10/21/chartex" xmlns:cx3="http://schemas.microsoft.com/office/drawing/2016/5/9/chartex" xmlns:cx4="http://schemas.microsoft.com/office/drawing/2016/5/10/chartex" xmlns:cx5="http://schemas.microsoft.com/office/drawing/2016/5/11/chartex" xmlns:cx6="http://schemas.microsoft.com/office/drawing/2016/5/12/chartex" xmlns:cx7="http://schemas.microsoft.com/office/drawing/2016/5/13/chartex" xmlns:cx8="http://schemas.microsoft.com/office/drawing/2016/5/14/chartex" xmlns:mc="http://schemas.openxmlformats.org/markup-compatibility/2006" xmlns:aink="http://schemas.microsoft.com/office/drawing/2016/ink" xmlns:am3d="http://schemas.microsoft.com/office/drawing/2017/model3d" xmlns:o="urn:schemas-microsoft-com:office:office" xmlns:oel="http://schemas.microsoft.com/office/2019/extlst" xmlns:r="http://schemas.openxmlformats.org/officeDocument/2006/relationships" xmlns:m="http://schemas.openxmlformats.org/officeDocument/2006/math" xmlns:v="urn:schemas-microsoft-com:vml" xmlns:wp14="http://schemas.microsoft.com/office/word/2010/wordprocessingDrawing" xmlns:wp="http://schemas.openxmlformats.org/drawingml/2006/wordprocessingDrawing" xmlns:w10="urn:schemas-microsoft-com:office:word" xmlns:w="http://schemas.openxmlformats.org/wordprocessingml/2006/main" xmlns:w14="http://schemas.microsoft.com/office/word/2010/wordml" xmlns:w15="http://schemas.microsoft.com/office/word/2012/wordml" xmlns:w16cex="http://schemas.microsoft.com/office/word/2018/wordml/cex" xmlns:w16cid="http://schemas.microsoft.com/office/word/2016/wordml/cid" xmlns:w16="http://schemas.microsoft.com/office/word/2018/wordml" xmlns:w16du="http://schemas.microsoft.com/office/word/2023/wordml/word16du" xmlns:w16sdtdh="http://schemas.microsoft.com/office/word/2020/wordml/sdtdatahash" xmlns:w16sdtfl="http://schemas.microsoft.com/office/word/2024/wordml/sdtformatlock" xmlns:w16se="http://schemas.microsoft.com/office/word/2015/wordml/symex" xmlns:wpg="http://schemas.microsoft.com/office/word/2010/wordprocessingGroup" xmlns:wpi="http://schemas.microsoft.com/office/word/2010/wordprocessingInk" xmlns:wne="http://schemas.microsoft.com/office/word/2006/wordml" xmlns:wps="http://schemas.microsoft.com/office/word/2010/wordprocessingShape" mc:Ignorable="w14 w15 w16se w16cid w16 w16cex w16sdtdh w16sdtfl w16du wp14">
+<w:document xmlns:wpc="http://schemas.microsoft.com/office/word/2010/wordprocessingCanvas" xmlns:cx="http://schemas.microsoft.com/office/drawing/2014/chartex" xmlns:mc="http://schemas.openxmlformats.org/markup-compatibility/2006" xmlns:o="urn:schemas-microsoft-com:office:office" xmlns:r="http://schemas.openxmlformats.org/officeDocument/2006/relationships" xmlns:m="http://schemas.openxmlformats.org/officeDocument/2006/math" xmlns:v="urn:schemas-microsoft-com:vml" xmlns:wp14="http://schemas.microsoft.com/office/word/2010/wordprocessingDrawing" xmlns:wp="http://schemas.openxmlformats.org/drawingml/2006/wordprocessingDrawing" xmlns:w10="urn:schemas-microsoft-com:office:word" xmlns:w="http://schemas.openxmlformats.org/wordprocessingml/2006/main" xmlns:w14="http://schemas.microsoft.com/office/word/2010/wordml" xmlns:w15="http://schemas.microsoft.com/office/word/2012/wordml" xmlns:w16se="http://schemas.microsoft.com/office/word/2015/wordml/symex" xmlns:wpg="http://schemas.microsoft.com/office/word/2010/wordprocessingGroup" xmlns:wpi="http://schemas.microsoft.com/office/word/2010/wordprocessingInk" xmlns:wne="http://schemas.microsoft.com/office/word/2006/wordml" xmlns:wps="http://schemas.microsoft.com/office/word/2010/wordprocessingShape" mc:Ignorable="w14 w15 w16se wp14">
   <w:body>
     <w:p>
       <w:pPr>
@@ -446,7 +446,27 @@
           <w:szCs w:val="24"/>
           <w:lang w:eastAsia="es-AR"/>
         </w:rPr>
-        <w:t>Integración con empresas de envío (tercerizadas).</w:t>
+        <w:t>Integración con empresas de envío (</w:t>
+      </w:r>
+      <w:proofErr w:type="spellStart"/>
+      <w:r>
+        <w:rPr>
+          <w:rFonts w:ascii="Segoe UI Emoji" w:eastAsia="Times New Roman" w:hAnsi="Segoe UI Emoji" w:cs="Times New Roman"/>
+          <w:sz w:val="24"/>
+          <w:szCs w:val="24"/>
+          <w:lang w:eastAsia="es-AR"/>
+        </w:rPr>
+        <w:t>tercerizadas</w:t>
+      </w:r>
+      <w:proofErr w:type="spellEnd"/>
+      <w:r>
+        <w:rPr>
+          <w:rFonts w:ascii="Segoe UI Emoji" w:eastAsia="Times New Roman" w:hAnsi="Segoe UI Emoji" w:cs="Times New Roman"/>
+          <w:sz w:val="24"/>
+          <w:szCs w:val="24"/>
+          <w:lang w:eastAsia="es-AR"/>
+        </w:rPr>
+        <w:t>).</w:t>
       </w:r>
     </w:p>
     <w:p>
@@ -790,8 +810,19 @@
           <w:szCs w:val="24"/>
           <w:lang w:eastAsia="es-AR"/>
         </w:rPr>
-        <w:t xml:space="preserve"> stateless</w:t>
-      </w:r>
+        <w:t xml:space="preserve"> </w:t>
+      </w:r>
+      <w:proofErr w:type="spellStart"/>
+      <w:r>
+        <w:rPr>
+          <w:rFonts w:ascii="Segoe UI Emoji" w:eastAsia="Times New Roman" w:hAnsi="Segoe UI Emoji" w:cs="Times New Roman"/>
+          <w:sz w:val="24"/>
+          <w:szCs w:val="24"/>
+          <w:lang w:eastAsia="es-AR"/>
+        </w:rPr>
+        <w:t>stateless</w:t>
+      </w:r>
+      <w:proofErr w:type="spellEnd"/>
       <w:r>
         <w:rPr>
           <w:rFonts w:ascii="Segoe UI Emoji" w:eastAsia="Times New Roman" w:hAnsi="Segoe UI Emoji" w:cs="Times New Roman"/>
@@ -1074,62 +1105,8 @@
         </w:rPr>
         <w:t>determinados productos a la venta.</w:t>
       </w:r>
-    </w:p>
-    <w:p>
-      <w:pPr>
-        <w:numPr>
-          <w:ilvl w:val="0"/>
-          <w:numId w:val="2"/>
-        </w:numPr>
-        <w:spacing w:before="100" w:beforeAutospacing="1" w:after="100" w:afterAutospacing="1" w:line="240" w:lineRule="auto"/>
-        <w:rPr>
-          <w:rFonts w:ascii="Segoe UI Emoji" w:eastAsia="Times New Roman" w:hAnsi="Segoe UI Emoji" w:cs="Times New Roman"/>
-          <w:sz w:val="24"/>
-          <w:szCs w:val="24"/>
-          <w:lang w:eastAsia="es-AR"/>
-        </w:rPr>
-      </w:pPr>
-    </w:p>
-    <w:p>
-      <w:pPr>
-        <w:spacing w:before="100" w:beforeAutospacing="1" w:after="100" w:afterAutospacing="1" w:line="240" w:lineRule="auto"/>
-        <w:ind w:left="720"/>
-        <w:rPr>
-          <w:rFonts w:ascii="Segoe UI Emoji" w:eastAsia="Times New Roman" w:hAnsi="Segoe UI Emoji" w:cs="Times New Roman"/>
-          <w:sz w:val="24"/>
-          <w:szCs w:val="24"/>
-          <w:lang w:eastAsia="es-AR"/>
-        </w:rPr>
-      </w:pPr>
-    </w:p>
-    <w:p>
-      <w:pPr>
-        <w:pStyle w:val="Citadestacada"/>
-        <w:rPr>
-          <w:i w:val="0"/>
-          <w:iCs w:val="0"/>
-          <w:sz w:val="44"/>
-          <w:szCs w:val="44"/>
-        </w:rPr>
-      </w:pPr>
-      <w:r>
-        <w:rPr>
-          <w:i w:val="0"/>
-          <w:iCs w:val="0"/>
-          <w:sz w:val="44"/>
-          <w:szCs w:val="44"/>
-        </w:rPr>
-        <w:t>ALCANCE</w:t>
-      </w:r>
-    </w:p>
-    <w:p>
-      <w:pPr>
-        <w:jc w:val="both"/>
-        <w:rPr>
-          <w:rFonts w:ascii="Segoe UI Emoji" w:hAnsi="Segoe UI Emoji"/>
-          <w:sz w:val="24"/>
-        </w:rPr>
-      </w:pPr>
+      <w:bookmarkStart w:id="0" w:name="_GoBack"/>
+      <w:bookmarkEnd w:id="0"/>
     </w:p>
     <w:sectPr>
       <w:pgSz w:w="11906" w:h="16838"/>
@@ -1142,7 +1119,7 @@
 </file>
 
 <file path=word/numbering.xml><?xml version="1.0" encoding="utf-8"?>
-<w:numbering xmlns:wpc="http://schemas.microsoft.com/office/word/2010/wordprocessingCanvas" xmlns:cx="http://schemas.microsoft.com/office/drawing/2014/chartex" xmlns:cx1="http://schemas.microsoft.com/office/drawing/2015/9/8/chartex" xmlns:cx2="http://schemas.microsoft.com/office/drawing/2015/10/21/chartex" xmlns:cx3="http://schemas.microsoft.com/office/drawing/2016/5/9/chartex" xmlns:cx4="http://schemas.microsoft.com/office/drawing/2016/5/10/chartex" xmlns:cx5="http://schemas.microsoft.com/office/drawing/2016/5/11/chartex" xmlns:cx6="http://schemas.microsoft.com/office/drawing/2016/5/12/chartex" xmlns:cx7="http://schemas.microsoft.com/office/drawing/2016/5/13/chartex" xmlns:cx8="http://schemas.microsoft.com/office/drawing/2016/5/14/chartex" xmlns:mc="http://schemas.openxmlformats.org/markup-compatibility/2006" xmlns:aink="http://schemas.microsoft.com/office/drawing/2016/ink" xmlns:am3d="http://schemas.microsoft.com/office/drawing/2017/model3d" xmlns:o="urn:schemas-microsoft-com:office:office" xmlns:oel="http://schemas.microsoft.com/office/2019/extlst" xmlns:r="http://schemas.openxmlformats.org/officeDocument/2006/relationships" xmlns:m="http://schemas.openxmlformats.org/officeDocument/2006/math" xmlns:v="urn:schemas-microsoft-com:vml" xmlns:wp14="http://schemas.microsoft.com/office/word/2010/wordprocessingDrawing" xmlns:wp="http://schemas.openxmlformats.org/drawingml/2006/wordprocessingDrawing" xmlns:w10="urn:schemas-microsoft-com:office:word" xmlns:w="http://schemas.openxmlformats.org/wordprocessingml/2006/main" xmlns:w14="http://schemas.microsoft.com/office/word/2010/wordml" xmlns:w15="http://schemas.microsoft.com/office/word/2012/wordml" xmlns:w16cex="http://schemas.microsoft.com/office/word/2018/wordml/cex" xmlns:w16cid="http://schemas.microsoft.com/office/word/2016/wordml/cid" xmlns:w16="http://schemas.microsoft.com/office/word/2018/wordml" xmlns:w16du="http://schemas.microsoft.com/office/word/2023/wordml/word16du" xmlns:w16sdtdh="http://schemas.microsoft.com/office/word/2020/wordml/sdtdatahash" xmlns:w16sdtfl="http://schemas.microsoft.com/office/word/2024/wordml/sdtformatlock" xmlns:w16se="http://schemas.microsoft.com/office/word/2015/wordml/symex" xmlns:wpg="http://schemas.microsoft.com/office/word/2010/wordprocessingGroup" xmlns:wpi="http://schemas.microsoft.com/office/word/2010/wordprocessingInk" xmlns:wne="http://schemas.microsoft.com/office/word/2006/wordml" xmlns:wps="http://schemas.microsoft.com/office/word/2010/wordprocessingShape" mc:Ignorable="w14 w15 w16se w16cid w16 w16cex w16sdtdh w16sdtfl w16du wp14">
+<w:numbering xmlns:wpc="http://schemas.microsoft.com/office/word/2010/wordprocessingCanvas" xmlns:cx="http://schemas.microsoft.com/office/drawing/2014/chartex" xmlns:mc="http://schemas.openxmlformats.org/markup-compatibility/2006" xmlns:o="urn:schemas-microsoft-com:office:office" xmlns:r="http://schemas.openxmlformats.org/officeDocument/2006/relationships" xmlns:m="http://schemas.openxmlformats.org/officeDocument/2006/math" xmlns:v="urn:schemas-microsoft-com:vml" xmlns:wp14="http://schemas.microsoft.com/office/word/2010/wordprocessingDrawing" xmlns:wp="http://schemas.openxmlformats.org/drawingml/2006/wordprocessingDrawing" xmlns:w10="urn:schemas-microsoft-com:office:word" xmlns:w="http://schemas.openxmlformats.org/wordprocessingml/2006/main" xmlns:w14="http://schemas.microsoft.com/office/word/2010/wordml" xmlns:w15="http://schemas.microsoft.com/office/word/2012/wordml" xmlns:w16se="http://schemas.microsoft.com/office/word/2015/wordml/symex" xmlns:wpg="http://schemas.microsoft.com/office/word/2010/wordprocessingGroup" xmlns:wpi="http://schemas.microsoft.com/office/word/2010/wordprocessingInk" xmlns:wne="http://schemas.microsoft.com/office/word/2006/wordml" xmlns:wps="http://schemas.microsoft.com/office/word/2010/wordprocessingShape" mc:Ignorable="w14 w15 w16se wp14">
   <w:abstractNum w:abstractNumId="0" w15:restartNumberingAfterBreak="0">
     <w:nsid w:val="26954923"/>
     <w:multiLevelType w:val="hybridMultilevel"/>
@@ -1702,23 +1679,23 @@
       </w:rPr>
     </w:lvl>
   </w:abstractNum>
-  <w:num w:numId="1" w16cid:durableId="862398085">
+  <w:num w:numId="1">
     <w:abstractNumId w:val="0"/>
   </w:num>
-  <w:num w:numId="2" w16cid:durableId="1538589591">
+  <w:num w:numId="2">
     <w:abstractNumId w:val="3"/>
   </w:num>
-  <w:num w:numId="3" w16cid:durableId="854810237">
+  <w:num w:numId="3">
     <w:abstractNumId w:val="2"/>
   </w:num>
-  <w:num w:numId="4" w16cid:durableId="1580598611">
+  <w:num w:numId="4">
     <w:abstractNumId w:val="1"/>
   </w:num>
 </w:numbering>
 </file>
 
 <file path=word/styles.xml><?xml version="1.0" encoding="utf-8"?>
-<w:styles xmlns:mc="http://schemas.openxmlformats.org/markup-compatibility/2006" xmlns:r="http://schemas.openxmlformats.org/officeDocument/2006/relationships" xmlns:w="http://schemas.openxmlformats.org/wordprocessingml/2006/main" xmlns:w14="http://schemas.microsoft.com/office/word/2010/wordml" xmlns:w15="http://schemas.microsoft.com/office/word/2012/wordml" xmlns:w16cex="http://schemas.microsoft.com/office/word/2018/wordml/cex" xmlns:w16cid="http://schemas.microsoft.com/office/word/2016/wordml/cid" xmlns:w16="http://schemas.microsoft.com/office/word/2018/wordml" xmlns:w16du="http://schemas.microsoft.com/office/word/2023/wordml/word16du" xmlns:w16sdtdh="http://schemas.microsoft.com/office/word/2020/wordml/sdtdatahash" xmlns:w16sdtfl="http://schemas.microsoft.com/office/word/2024/wordml/sdtformatlock" xmlns:w16se="http://schemas.microsoft.com/office/word/2015/wordml/symex" mc:Ignorable="w14 w15 w16se w16cid w16 w16cex w16sdtdh w16sdtfl w16du">
+<w:styles xmlns:mc="http://schemas.openxmlformats.org/markup-compatibility/2006" xmlns:r="http://schemas.openxmlformats.org/officeDocument/2006/relationships" xmlns:w="http://schemas.openxmlformats.org/wordprocessingml/2006/main" xmlns:w14="http://schemas.microsoft.com/office/word/2010/wordml" xmlns:w15="http://schemas.microsoft.com/office/word/2012/wordml" xmlns:w16se="http://schemas.microsoft.com/office/word/2015/wordml/symex" mc:Ignorable="w14 w15 w16se">
   <w:docDefaults>
     <w:rPrDefault>
       <w:rPr>
@@ -1734,7 +1711,7 @@
       </w:pPr>
     </w:pPrDefault>
   </w:docDefaults>
-  <w:latentStyles w:defLockedState="0" w:defUIPriority="99" w:defSemiHidden="0" w:defUnhideWhenUsed="0" w:defQFormat="0" w:count="376">
+  <w:latentStyles w:defLockedState="0" w:defUIPriority="99" w:defSemiHidden="0" w:defUnhideWhenUsed="0" w:defQFormat="0" w:count="371">
     <w:lsdException w:name="Normal" w:uiPriority="0" w:qFormat="1"/>
     <w:lsdException w:name="heading 1" w:uiPriority="9" w:qFormat="1"/>
     <w:lsdException w:name="heading 2" w:semiHidden="1" w:uiPriority="9" w:unhideWhenUsed="1" w:qFormat="1"/>
@@ -2106,11 +2083,6 @@
     <w:lsdException w:name="List Table 5 Dark Accent 6" w:uiPriority="50"/>
     <w:lsdException w:name="List Table 6 Colorful Accent 6" w:uiPriority="51"/>
     <w:lsdException w:name="List Table 7 Colorful Accent 6" w:uiPriority="52"/>
-    <w:lsdException w:name="Mention" w:semiHidden="1" w:unhideWhenUsed="1"/>
-    <w:lsdException w:name="Smart Hyperlink" w:semiHidden="1" w:unhideWhenUsed="1"/>
-    <w:lsdException w:name="Hashtag" w:semiHidden="1" w:unhideWhenUsed="1"/>
-    <w:lsdException w:name="Unresolved Mention" w:semiHidden="1" w:unhideWhenUsed="1"/>
-    <w:lsdException w:name="Smart Link" w:semiHidden="1" w:unhideWhenUsed="1"/>
   </w:latentStyles>
   <w:style w:type="paragraph" w:default="1" w:styleId="Normal">
     <w:name w:val="Normal"/>

</xml_diff>

<commit_message>
Completado el modelado de entidades y relacines para el JPA - Hibernate
</commit_message>
<xml_diff>
--- a/DOCS/Etapa 1 - Introduccion.docx
+++ b/DOCS/Etapa 1 - Introduccion.docx
@@ -270,6 +270,47 @@
       <w:pPr>
         <w:pStyle w:val="NormalWeb"/>
         <w:rPr>
+          <w:rStyle w:val="SubttuloCar"/>
+        </w:rPr>
+      </w:pPr>
+      <w:r>
+        <w:rPr>
+          <w:rStyle w:val="SubttuloCar"/>
+        </w:rPr>
+        <w:t>¿</w:t>
+      </w:r>
+      <w:r>
+        <w:rPr>
+          <w:rStyle w:val="SubttuloCar"/>
+        </w:rPr>
+        <w:t xml:space="preserve">Qué </w:t>
+      </w:r>
+      <w:r>
+        <w:rPr>
+          <w:rStyle w:val="SubttuloCar"/>
+        </w:rPr>
+        <w:t>obtiene a cambio cada usuario cuando se registra?</w:t>
+      </w:r>
+    </w:p>
+    <w:p>
+      <w:pPr>
+        <w:pStyle w:val="NormalWeb"/>
+        <w:rPr>
+          <w:rFonts w:ascii="Segoe UI Emoji" w:hAnsi="Segoe UI Emoji"/>
+        </w:rPr>
+      </w:pPr>
+      <w:r>
+        <w:rPr>
+          <w:rFonts w:ascii="Segoe UI Emoji" w:hAnsi="Segoe UI Emoji"/>
+        </w:rPr>
+        <w:tab/>
+        <w:t>Cuando un cliente se registra como usuario en la web, este automáticamente accederá al sistema de compras, donde podrá seleccionar productos y proceder con la compra, además de acceder a la información de perfil, modificarla o incluso dar de baja su cuenta.</w:t>
+      </w:r>
+    </w:p>
+    <w:p>
+      <w:pPr>
+        <w:pStyle w:val="NormalWeb"/>
+        <w:rPr>
           <w:rFonts w:ascii="Segoe UI Emoji" w:hAnsi="Segoe UI Emoji"/>
         </w:rPr>
       </w:pPr>
@@ -299,13 +340,81 @@
       <w:pPr>
         <w:pStyle w:val="NormalWeb"/>
         <w:rPr>
-          <w:rFonts w:ascii="Segoe UI Emoji" w:hAnsi="Segoe UI Emoji"/>
-        </w:rPr>
-      </w:pPr>
-      <w:r>
-        <w:rPr>
           <w:rStyle w:val="SubttuloCar"/>
         </w:rPr>
+      </w:pPr>
+      <w:r>
+        <w:rPr>
+          <w:rStyle w:val="SubttuloCar"/>
+        </w:rPr>
+        <w:t>¿Cómo</w:t>
+      </w:r>
+      <w:r>
+        <w:rPr>
+          <w:rStyle w:val="SubttuloCar"/>
+        </w:rPr>
+        <w:t xml:space="preserve"> me aseguro saber que cliente gener</w:t>
+      </w:r>
+      <w:r>
+        <w:rPr>
+          <w:rStyle w:val="SubttuloCar"/>
+        </w:rPr>
+        <w:t>ó</w:t>
+      </w:r>
+      <w:r>
+        <w:rPr>
+          <w:rStyle w:val="SubttuloCar"/>
+        </w:rPr>
+        <w:t xml:space="preserve"> tal pedido</w:t>
+      </w:r>
+      <w:r>
+        <w:rPr>
+          <w:rStyle w:val="SubttuloCar"/>
+        </w:rPr>
+        <w:t>?</w:t>
+      </w:r>
+    </w:p>
+    <w:p>
+      <w:pPr>
+        <w:pStyle w:val="Sinespaciado"/>
+      </w:pPr>
+      <w:r>
+        <w:rPr>
+          <w:rStyle w:val="SubttuloCar"/>
+        </w:rPr>
+        <w:tab/>
+      </w:r>
+      <w:r>
+        <w:rPr>
+          <w:rFonts w:ascii="Segoe UI Emoji" w:hAnsi="Segoe UI Emoji"/>
+        </w:rPr>
+        <w:t>Es a través de la gestión de cuentas que podemos verificar que usuario efectuó una compra</w:t>
+      </w:r>
+      <w:r>
+        <w:rPr>
+          <w:rFonts w:ascii="Segoe UI Emoji" w:hAnsi="Segoe UI Emoji"/>
+        </w:rPr>
+        <w:t xml:space="preserve"> y cuales pedidos pertenecen al mismo, para esto diseñar un sistema solido de autenticación</w:t>
+      </w:r>
+      <w:r>
+        <w:rPr>
+          <w:rFonts w:ascii="Segoe UI Emoji" w:hAnsi="Segoe UI Emoji"/>
+        </w:rPr>
+        <w:t xml:space="preserve"> y autorización es fundamental.</w:t>
+      </w:r>
+    </w:p>
+    <w:p>
+      <w:pPr>
+        <w:pStyle w:val="NormalWeb"/>
+        <w:rPr>
+          <w:rFonts w:ascii="Segoe UI Emoji" w:hAnsi="Segoe UI Emoji"/>
+        </w:rPr>
+      </w:pPr>
+      <w:r>
+        <w:rPr>
+          <w:rStyle w:val="SubttuloCar"/>
+        </w:rPr>
+        <w:lastRenderedPageBreak/>
         <w:t>¿Cómo puedo visualizar las interacciones o ventas de mi emprendimiento?</w:t>
       </w:r>
     </w:p>
@@ -322,6 +431,107 @@
           <w:rFonts w:ascii="Segoe UI Emoji" w:hAnsi="Segoe UI Emoji"/>
         </w:rPr>
         <w:t>Es a través de estadísticas donde nos podemos dar cuenta de las transacciones y productos o servicios más solicitados.</w:t>
+      </w:r>
+      <w:r>
+        <w:rPr>
+          <w:rFonts w:ascii="Segoe UI Emoji" w:hAnsi="Segoe UI Emoji"/>
+        </w:rPr>
+        <w:t xml:space="preserve"> Utilizando gráficas o diversas formas de representar valores de forma visual.</w:t>
+      </w:r>
+    </w:p>
+    <w:p>
+      <w:pPr>
+        <w:pStyle w:val="NormalWeb"/>
+        <w:rPr>
+          <w:rStyle w:val="SubttuloCar"/>
+        </w:rPr>
+      </w:pPr>
+      <w:r>
+        <w:rPr>
+          <w:rStyle w:val="SubttuloCar"/>
+        </w:rPr>
+        <w:t>¿</w:t>
+      </w:r>
+      <w:r>
+        <w:rPr>
+          <w:rStyle w:val="SubttuloCar"/>
+        </w:rPr>
+        <w:t>Si requiero saber cuántos materiales para manufactura poseo, que debería hacer</w:t>
+      </w:r>
+      <w:r>
+        <w:rPr>
+          <w:rStyle w:val="SubttuloCar"/>
+        </w:rPr>
+        <w:t>?</w:t>
+      </w:r>
+    </w:p>
+    <w:p>
+      <w:pPr>
+        <w:pStyle w:val="NormalWeb"/>
+        <w:rPr>
+          <w:rFonts w:ascii="Segoe UI Emoji" w:hAnsi="Segoe UI Emoji"/>
+        </w:rPr>
+      </w:pPr>
+      <w:r>
+        <w:rPr>
+          <w:rStyle w:val="SubttuloCar"/>
+        </w:rPr>
+        <w:tab/>
+      </w:r>
+      <w:r>
+        <w:rPr>
+          <w:rFonts w:ascii="Segoe UI Emoji" w:hAnsi="Segoe UI Emoji"/>
+        </w:rPr>
+        <w:t xml:space="preserve">Este sistema es similar a lo que plantearemos </w:t>
+      </w:r>
+      <w:r>
+        <w:rPr>
+          <w:rFonts w:ascii="Segoe UI Emoji" w:hAnsi="Segoe UI Emoji"/>
+        </w:rPr>
+        <w:t xml:space="preserve">para la gestión de los productos, con la diferencia que no se relacionara con ninguna otra entidad del sistema a desarrollar, cumpliendo únicamente la funcionalidad de </w:t>
+      </w:r>
+      <w:r>
+        <w:rPr>
+          <w:rFonts w:ascii="Segoe UI Emoji" w:hAnsi="Segoe UI Emoji"/>
+        </w:rPr>
+        <w:t>contar y describir cada elemento dedicado a la manufactura.</w:t>
+      </w:r>
+    </w:p>
+    <w:p>
+      <w:pPr>
+        <w:pStyle w:val="NormalWeb"/>
+        <w:rPr>
+          <w:rStyle w:val="SubttuloCar"/>
+        </w:rPr>
+      </w:pPr>
+      <w:r>
+        <w:rPr>
+          <w:rStyle w:val="SubttuloCar"/>
+        </w:rPr>
+        <w:t>La descripción del negocio debe ser definida por el cliente final. ¿Cómo estructuro la interfaz para que éste pueda hacerlo?</w:t>
+      </w:r>
+    </w:p>
+    <w:p>
+      <w:pPr>
+        <w:pStyle w:val="NormalWeb"/>
+        <w:rPr>
+          <w:rFonts w:ascii="Segoe UI Emoji" w:eastAsiaTheme="minorEastAsia" w:hAnsi="Segoe UI Emoji"/>
+          <w:color w:val="5A5A5A" w:themeColor="text1" w:themeTint="A5"/>
+          <w:spacing w:val="15"/>
+          <w:sz w:val="28"/>
+        </w:rPr>
+      </w:pPr>
+      <w:r>
+        <w:rPr>
+          <w:rStyle w:val="SubttuloCar"/>
+        </w:rPr>
+        <w:tab/>
+      </w:r>
+      <w:r>
+        <w:rPr>
+          <w:rFonts w:ascii="Segoe UI Emoji" w:hAnsi="Segoe UI Emoji"/>
+        </w:rPr>
+        <w:t>La forma mas intuitiva es diseñar una interfaz que al momento de que el usuario emprendedor inicie sesión, este de inmediato deba actualizar esta información antes de proseguir con cualquier otra funcionalidad del sistema.</w:t>
       </w:r>
     </w:p>
     <w:p>
@@ -373,41 +583,41 @@
           <w:b w:val="0"/>
           <w:sz w:val="44"/>
         </w:rPr>
+        <w:t>DESCRIPCIÓN</w:t>
+      </w:r>
+    </w:p>
+    <w:p>
+      <w:pPr>
+        <w:pStyle w:val="NormalWeb"/>
+        <w:rPr>
+          <w:rFonts w:ascii="Segoe UI Emoji" w:hAnsi="Segoe UI Emoji"/>
+        </w:rPr>
+      </w:pPr>
+      <w:r>
+        <w:rPr>
+          <w:rFonts w:ascii="Segoe UI Emoji" w:hAnsi="Segoe UI Emoji"/>
+        </w:rPr>
+        <w:t>Este proyecto está orientado a personas con pequeños emprendimientos o que deseen iniciar uno, así como también a empresas interesadas en abrir nuevas sucursales o digitalizar sus procesos de venta. El sistema propuesto es una plataforma web que permite gestionar usuarios, productos, materiales, stock y ventas, brindando además una interfaz pública para exhibir y comercializar los productos.</w:t>
+      </w:r>
+    </w:p>
+    <w:p>
+      <w:pPr>
+        <w:spacing w:before="100" w:beforeAutospacing="1" w:after="100" w:afterAutospacing="1" w:line="240" w:lineRule="auto"/>
+        <w:rPr>
+          <w:rFonts w:ascii="Segoe UI Emoji" w:eastAsia="Times New Roman" w:hAnsi="Segoe UI Emoji" w:cs="Times New Roman"/>
+          <w:sz w:val="24"/>
+          <w:szCs w:val="24"/>
+          <w:lang w:eastAsia="es-AR"/>
+        </w:rPr>
+      </w:pPr>
+      <w:r>
+        <w:rPr>
+          <w:rFonts w:ascii="Segoe UI Emoji" w:eastAsia="Times New Roman" w:hAnsi="Segoe UI Emoji" w:cs="Times New Roman"/>
+          <w:sz w:val="24"/>
+          <w:szCs w:val="24"/>
+          <w:lang w:eastAsia="es-AR"/>
+        </w:rPr>
         <w:lastRenderedPageBreak/>
-        <w:t>DESCRIPCIÓN</w:t>
-      </w:r>
-    </w:p>
-    <w:p>
-      <w:pPr>
-        <w:pStyle w:val="NormalWeb"/>
-        <w:rPr>
-          <w:rFonts w:ascii="Segoe UI Emoji" w:hAnsi="Segoe UI Emoji"/>
-        </w:rPr>
-      </w:pPr>
-      <w:r>
-        <w:rPr>
-          <w:rFonts w:ascii="Segoe UI Emoji" w:hAnsi="Segoe UI Emoji"/>
-        </w:rPr>
-        <w:t>Este proyecto está orientado a personas con pequeños emprendimientos o que deseen iniciar uno, así como también a empresas interesadas en abrir nuevas sucursales o digitalizar sus procesos de venta. El sistema propuesto es una plataforma web que permite gestionar usuarios, productos, materiales, stock y ventas, brindando además una interfaz pública para exhibir y comercializar los productos.</w:t>
-      </w:r>
-    </w:p>
-    <w:p>
-      <w:pPr>
-        <w:spacing w:before="100" w:beforeAutospacing="1" w:after="100" w:afterAutospacing="1" w:line="240" w:lineRule="auto"/>
-        <w:rPr>
-          <w:rFonts w:ascii="Segoe UI Emoji" w:eastAsia="Times New Roman" w:hAnsi="Segoe UI Emoji" w:cs="Times New Roman"/>
-          <w:sz w:val="24"/>
-          <w:szCs w:val="24"/>
-          <w:lang w:eastAsia="es-AR"/>
-        </w:rPr>
-      </w:pPr>
-      <w:r>
-        <w:rPr>
-          <w:rFonts w:ascii="Segoe UI Emoji" w:eastAsia="Times New Roman" w:hAnsi="Segoe UI Emoji" w:cs="Times New Roman"/>
-          <w:sz w:val="24"/>
-          <w:szCs w:val="24"/>
-          <w:lang w:eastAsia="es-AR"/>
-        </w:rPr>
         <w:t>El sistema se desarrollará como una solución web empaquetada (enlatada), con funcionalidades centradas en la gestión de un emprendimiento digital. Se contemplan las siguientes características y limitaciones:</w:t>
       </w:r>
     </w:p>
@@ -812,9 +1022,48 @@
         <w:rPr>
           <w:rFonts w:ascii="Segoe UI Emoji" w:hAnsi="Segoe UI Emoji"/>
         </w:rPr>
-        <w:lastRenderedPageBreak/>
         <w:t>Asimismo, se implementará una arquitectura pensada para el mantenimiento a largo plazo y la prevención de errores, garantizando escalabilidad del sistema.</w:t>
       </w:r>
+    </w:p>
+    <w:p>
+      <w:pPr>
+        <w:pStyle w:val="NormalWeb"/>
+        <w:rPr>
+          <w:rFonts w:ascii="Segoe UI Emoji" w:hAnsi="Segoe UI Emoji"/>
+        </w:rPr>
+      </w:pPr>
+    </w:p>
+    <w:p>
+      <w:pPr>
+        <w:pStyle w:val="NormalWeb"/>
+        <w:rPr>
+          <w:rFonts w:ascii="Segoe UI Emoji" w:hAnsi="Segoe UI Emoji"/>
+        </w:rPr>
+      </w:pPr>
+    </w:p>
+    <w:p>
+      <w:pPr>
+        <w:pStyle w:val="NormalWeb"/>
+        <w:rPr>
+          <w:rFonts w:ascii="Segoe UI Emoji" w:hAnsi="Segoe UI Emoji"/>
+        </w:rPr>
+      </w:pPr>
+    </w:p>
+    <w:p>
+      <w:pPr>
+        <w:pStyle w:val="NormalWeb"/>
+        <w:rPr>
+          <w:rFonts w:ascii="Segoe UI Emoji" w:hAnsi="Segoe UI Emoji"/>
+        </w:rPr>
+      </w:pPr>
+    </w:p>
+    <w:p>
+      <w:pPr>
+        <w:pStyle w:val="NormalWeb"/>
+        <w:rPr>
+          <w:rFonts w:ascii="Segoe UI Emoji" w:hAnsi="Segoe UI Emoji"/>
+        </w:rPr>
+      </w:pPr>
     </w:p>
     <w:p>
       <w:pPr>
@@ -833,6 +1082,7 @@
           <w:sz w:val="44"/>
           <w:szCs w:val="44"/>
         </w:rPr>
+        <w:lastRenderedPageBreak/>
         <w:t>OBJETIVOS</w:t>
       </w:r>
     </w:p>
@@ -1286,69 +1536,6 @@
     </w:p>
     <w:p>
       <w:pPr>
-        <w:jc w:val="both"/>
-        <w:rPr>
-          <w:rFonts w:ascii="Segoe UI Emoji" w:hAnsi="Segoe UI Emoji"/>
-          <w:sz w:val="24"/>
-        </w:rPr>
-      </w:pPr>
-    </w:p>
-    <w:p>
-      <w:pPr>
-        <w:jc w:val="both"/>
-        <w:rPr>
-          <w:rFonts w:ascii="Segoe UI Emoji" w:hAnsi="Segoe UI Emoji"/>
-          <w:sz w:val="24"/>
-        </w:rPr>
-      </w:pPr>
-    </w:p>
-    <w:p>
-      <w:pPr>
-        <w:jc w:val="both"/>
-        <w:rPr>
-          <w:rFonts w:ascii="Segoe UI Emoji" w:hAnsi="Segoe UI Emoji"/>
-          <w:sz w:val="24"/>
-        </w:rPr>
-      </w:pPr>
-    </w:p>
-    <w:p>
-      <w:pPr>
-        <w:jc w:val="both"/>
-        <w:rPr>
-          <w:rFonts w:ascii="Segoe UI Emoji" w:hAnsi="Segoe UI Emoji"/>
-          <w:sz w:val="24"/>
-        </w:rPr>
-      </w:pPr>
-    </w:p>
-    <w:p>
-      <w:pPr>
-        <w:jc w:val="both"/>
-        <w:rPr>
-          <w:rFonts w:ascii="Segoe UI Emoji" w:hAnsi="Segoe UI Emoji"/>
-          <w:sz w:val="24"/>
-        </w:rPr>
-      </w:pPr>
-    </w:p>
-    <w:p>
-      <w:pPr>
-        <w:jc w:val="both"/>
-        <w:rPr>
-          <w:rFonts w:ascii="Segoe UI Emoji" w:hAnsi="Segoe UI Emoji"/>
-          <w:sz w:val="24"/>
-        </w:rPr>
-      </w:pPr>
-    </w:p>
-    <w:p>
-      <w:pPr>
-        <w:jc w:val="both"/>
-        <w:rPr>
-          <w:rFonts w:ascii="Segoe UI Emoji" w:hAnsi="Segoe UI Emoji"/>
-          <w:sz w:val="24"/>
-        </w:rPr>
-      </w:pPr>
-    </w:p>
-    <w:p>
-      <w:pPr>
         <w:pStyle w:val="Citadestacada"/>
         <w:rPr>
           <w:sz w:val="32"/>
@@ -1360,7 +1547,6 @@
           <w:sz w:val="32"/>
           <w:szCs w:val="32"/>
         </w:rPr>
-        <w:lastRenderedPageBreak/>
         <w:t>Análisis de Requerimientos</w:t>
       </w:r>
     </w:p>
@@ -1385,21 +1571,12 @@
         </w:rPr>
         <w:t>-</w:t>
       </w:r>
-      <w:proofErr w:type="spellStart"/>
-      <w:r>
-        <w:rPr>
-          <w:rFonts w:ascii="Segoe UI Emoji" w:hAnsi="Segoe UI Emoji"/>
-          <w:sz w:val="24"/>
-        </w:rPr>
-        <w:t>commerce</w:t>
-      </w:r>
-      <w:proofErr w:type="spellEnd"/>
-      <w:r>
-        <w:rPr>
-          <w:rFonts w:ascii="Segoe UI Emoji" w:hAnsi="Segoe UI Emoji"/>
-          <w:sz w:val="24"/>
-        </w:rPr>
-        <w:t>, que permita al emprendedor exponer sus productos y en caso de ser necesario gestionar las compras y usuarios compradores.</w:t>
+      <w:r>
+        <w:rPr>
+          <w:rFonts w:ascii="Segoe UI Emoji" w:hAnsi="Segoe UI Emoji"/>
+          <w:sz w:val="24"/>
+        </w:rPr>
+        <w:t>commerce, que permita al emprendedor exponer sus productos y en caso de ser necesario gestionar las compras y usuarios compradores.</w:t>
       </w:r>
     </w:p>
     <w:p>
@@ -1513,6 +1690,7 @@
           <w:szCs w:val="24"/>
           <w:lang w:val="es-ES"/>
         </w:rPr>
+        <w:lastRenderedPageBreak/>
         <w:t>OBJ-03</w:t>
       </w:r>
       <w:r>
@@ -2014,7 +2192,6 @@
           <w:szCs w:val="24"/>
           <w:lang w:val="es-ES"/>
         </w:rPr>
-        <w:lastRenderedPageBreak/>
         <w:t>OBJ-E05</w:t>
       </w:r>
       <w:r>
@@ -2049,61 +2226,382 @@
           <w:szCs w:val="24"/>
           <w:lang w:val="es-ES"/>
         </w:rPr>
-        <w:t>OBJ-E06</w:t>
-      </w:r>
-      <w:r>
-        <w:rPr>
-          <w:rFonts w:ascii="Times New Roman" w:hAnsi="Times New Roman" w:cs="Times New Roman"/>
-          <w:sz w:val="24"/>
-          <w:szCs w:val="24"/>
-          <w:lang w:val="es-ES"/>
-        </w:rPr>
-        <w:t>: Emitir facturas en base a las ventas procesadas.</w:t>
-      </w:r>
-    </w:p>
-    <w:p>
-      <w:pPr>
-        <w:numPr>
-          <w:ilvl w:val="0"/>
-          <w:numId w:val="12"/>
-        </w:numPr>
-        <w:rPr>
-          <w:rFonts w:ascii="Times New Roman" w:hAnsi="Times New Roman" w:cs="Times New Roman"/>
-          <w:sz w:val="24"/>
-          <w:szCs w:val="24"/>
-          <w:lang w:val="es-ES"/>
-        </w:rPr>
-      </w:pPr>
-      <w:r>
-        <w:rPr>
-          <w:rFonts w:ascii="Times New Roman" w:hAnsi="Times New Roman" w:cs="Times New Roman"/>
-          <w:b/>
-          <w:bCs/>
-          <w:sz w:val="24"/>
-          <w:szCs w:val="24"/>
-          <w:lang w:val="es-ES"/>
-        </w:rPr>
-        <w:t>OBJ-E07</w:t>
-      </w:r>
-      <w:r>
-        <w:rPr>
-          <w:rFonts w:ascii="Times New Roman" w:hAnsi="Times New Roman" w:cs="Times New Roman"/>
-          <w:sz w:val="24"/>
-          <w:szCs w:val="24"/>
-          <w:lang w:val="es-ES"/>
-        </w:rPr>
-        <w:t>: Gestionar pedidos recibidos y su estado (pendiente de pago, pagado, enviado, completado).</w:t>
-      </w:r>
-    </w:p>
-    <w:p>
-      <w:pPr>
-        <w:rPr>
-          <w:rFonts w:ascii="Times New Roman" w:hAnsi="Times New Roman" w:cs="Times New Roman"/>
-          <w:sz w:val="24"/>
-          <w:szCs w:val="24"/>
-          <w:lang w:val="es-ES"/>
-        </w:rPr>
-      </w:pPr>
+        <w:t>OBJ-E0</w:t>
+      </w:r>
+      <w:r>
+        <w:rPr>
+          <w:rFonts w:ascii="Times New Roman" w:hAnsi="Times New Roman" w:cs="Times New Roman"/>
+          <w:b/>
+          <w:bCs/>
+          <w:sz w:val="24"/>
+          <w:szCs w:val="24"/>
+          <w:lang w:val="es-ES"/>
+        </w:rPr>
+        <w:t>6</w:t>
+      </w:r>
+      <w:r>
+        <w:rPr>
+          <w:rFonts w:ascii="Times New Roman" w:hAnsi="Times New Roman" w:cs="Times New Roman"/>
+          <w:sz w:val="24"/>
+          <w:szCs w:val="24"/>
+          <w:lang w:val="es-ES"/>
+        </w:rPr>
+        <w:t xml:space="preserve">: Gestionar pedidos </w:t>
+      </w:r>
+      <w:r>
+        <w:rPr>
+          <w:rFonts w:ascii="Times New Roman" w:hAnsi="Times New Roman" w:cs="Times New Roman"/>
+          <w:sz w:val="24"/>
+          <w:szCs w:val="24"/>
+          <w:lang w:val="es-ES"/>
+        </w:rPr>
+        <w:t>de clientes</w:t>
+      </w:r>
+      <w:r>
+        <w:rPr>
+          <w:rFonts w:ascii="Times New Roman" w:hAnsi="Times New Roman" w:cs="Times New Roman"/>
+          <w:sz w:val="24"/>
+          <w:szCs w:val="24"/>
+          <w:lang w:val="es-ES"/>
+        </w:rPr>
+        <w:t xml:space="preserve"> </w:t>
+      </w:r>
+      <w:r>
+        <w:rPr>
+          <w:rFonts w:ascii="Times New Roman" w:hAnsi="Times New Roman" w:cs="Times New Roman"/>
+          <w:sz w:val="24"/>
+          <w:szCs w:val="24"/>
+          <w:lang w:val="es-ES"/>
+        </w:rPr>
+        <w:t>según</w:t>
+      </w:r>
+      <w:r>
+        <w:rPr>
+          <w:rFonts w:ascii="Times New Roman" w:hAnsi="Times New Roman" w:cs="Times New Roman"/>
+          <w:sz w:val="24"/>
+          <w:szCs w:val="24"/>
+          <w:lang w:val="es-ES"/>
+        </w:rPr>
+        <w:t xml:space="preserve"> su estado (pendiente de pago, pagado, enviado</w:t>
+      </w:r>
+      <w:r>
+        <w:rPr>
+          <w:rFonts w:ascii="Times New Roman" w:hAnsi="Times New Roman" w:cs="Times New Roman"/>
+          <w:sz w:val="24"/>
+          <w:szCs w:val="24"/>
+          <w:lang w:val="es-ES"/>
+        </w:rPr>
+        <w:t xml:space="preserve"> o </w:t>
+      </w:r>
+      <w:r>
+        <w:rPr>
+          <w:rFonts w:ascii="Times New Roman" w:hAnsi="Times New Roman" w:cs="Times New Roman"/>
+          <w:sz w:val="24"/>
+          <w:szCs w:val="24"/>
+          <w:lang w:val="es-ES"/>
+        </w:rPr>
+        <w:t>completado).</w:t>
+      </w:r>
+    </w:p>
+    <w:p>
+      <w:pPr>
+        <w:rPr>
+          <w:rFonts w:ascii="Times New Roman" w:hAnsi="Times New Roman" w:cs="Times New Roman"/>
+          <w:b/>
+          <w:bCs/>
+          <w:sz w:val="24"/>
+          <w:szCs w:val="24"/>
+          <w:lang w:val="es-ES"/>
+        </w:rPr>
+      </w:pPr>
+      <w:r>
+        <w:rPr>
+          <w:rFonts w:ascii="Times New Roman" w:hAnsi="Times New Roman" w:cs="Times New Roman"/>
+          <w:b/>
+          <w:bCs/>
+          <w:sz w:val="24"/>
+          <w:szCs w:val="24"/>
+          <w:lang w:val="es-ES"/>
+        </w:rPr>
+        <w:t>Reglas de Negocio</w:t>
+      </w:r>
+    </w:p>
+    <w:p>
+      <w:pPr>
+        <w:rPr>
+          <w:rFonts w:ascii="Times New Roman" w:hAnsi="Times New Roman" w:cs="Times New Roman"/>
+          <w:sz w:val="24"/>
+          <w:szCs w:val="24"/>
+          <w:lang w:val="es-ES"/>
+        </w:rPr>
+      </w:pPr>
+      <w:r>
+        <w:rPr>
+          <w:rFonts w:ascii="Times New Roman" w:hAnsi="Times New Roman" w:cs="Times New Roman"/>
+          <w:b/>
+          <w:bCs/>
+          <w:sz w:val="24"/>
+          <w:szCs w:val="24"/>
+          <w:lang w:val="es-ES"/>
+        </w:rPr>
+        <w:tab/>
+      </w:r>
+      <w:r>
+        <w:rPr>
+          <w:rFonts w:ascii="Times New Roman" w:hAnsi="Times New Roman" w:cs="Times New Roman"/>
+          <w:sz w:val="24"/>
+          <w:szCs w:val="24"/>
+          <w:lang w:val="es-ES"/>
+        </w:rPr>
+        <w:t>Es momento de definir las políticas, normas y estándares de la in</w:t>
+      </w:r>
+      <w:r>
+        <w:rPr>
+          <w:rFonts w:ascii="Times New Roman" w:hAnsi="Times New Roman" w:cs="Times New Roman"/>
+          <w:sz w:val="24"/>
+          <w:szCs w:val="24"/>
+          <w:lang w:val="es-ES"/>
+        </w:rPr>
+        <w:t>d</w:t>
+      </w:r>
+      <w:r>
+        <w:rPr>
+          <w:rFonts w:ascii="Times New Roman" w:hAnsi="Times New Roman" w:cs="Times New Roman"/>
+          <w:sz w:val="24"/>
+          <w:szCs w:val="24"/>
+          <w:lang w:val="es-ES"/>
+        </w:rPr>
+        <w:t>ustria, as</w:t>
+      </w:r>
+      <w:r>
+        <w:rPr>
+          <w:rFonts w:ascii="Times New Roman" w:hAnsi="Times New Roman" w:cs="Times New Roman"/>
+          <w:sz w:val="24"/>
+          <w:szCs w:val="24"/>
+          <w:lang w:val="es-ES"/>
+        </w:rPr>
+        <w:t>í como las regulaciones del gobierno que conducen los aspectos del neg</w:t>
+      </w:r>
+      <w:r>
+        <w:rPr>
+          <w:rFonts w:ascii="Times New Roman" w:hAnsi="Times New Roman" w:cs="Times New Roman"/>
+          <w:sz w:val="24"/>
+          <w:szCs w:val="24"/>
+          <w:lang w:val="es-ES"/>
+        </w:rPr>
+        <w:t>ocio.</w:t>
+      </w:r>
+    </w:p>
+    <w:p>
+      <w:pPr>
+        <w:ind w:firstLine="708"/>
+        <w:rPr>
+          <w:rFonts w:ascii="Times New Roman" w:hAnsi="Times New Roman" w:cs="Times New Roman"/>
+          <w:sz w:val="24"/>
+          <w:szCs w:val="24"/>
+        </w:rPr>
+      </w:pPr>
+      <w:r>
+        <w:rPr>
+          <w:rFonts w:ascii="Times New Roman" w:hAnsi="Times New Roman" w:cs="Times New Roman"/>
+          <w:sz w:val="24"/>
+          <w:szCs w:val="24"/>
+        </w:rPr>
+        <w:t xml:space="preserve">En </w:t>
+      </w:r>
+      <w:r>
+        <w:rPr>
+          <w:rFonts w:ascii="Times New Roman" w:hAnsi="Times New Roman" w:cs="Times New Roman"/>
+          <w:sz w:val="24"/>
+          <w:szCs w:val="24"/>
+        </w:rPr>
+        <w:t>Argentina</w:t>
+      </w:r>
+      <w:r>
+        <w:rPr>
+          <w:rFonts w:ascii="Times New Roman" w:hAnsi="Times New Roman" w:cs="Times New Roman"/>
+          <w:sz w:val="24"/>
+          <w:szCs w:val="24"/>
+        </w:rPr>
+        <w:t xml:space="preserve"> la </w:t>
+      </w:r>
+      <w:r>
+        <w:rPr>
+          <w:rFonts w:ascii="Times New Roman" w:hAnsi="Times New Roman" w:cs="Times New Roman"/>
+          <w:i/>
+          <w:iCs/>
+          <w:sz w:val="24"/>
+          <w:szCs w:val="24"/>
+        </w:rPr>
+        <w:t>l</w:t>
+      </w:r>
+      <w:r>
+        <w:rPr>
+          <w:rFonts w:ascii="Times New Roman" w:hAnsi="Times New Roman" w:cs="Times New Roman"/>
+          <w:i/>
+          <w:iCs/>
+          <w:sz w:val="24"/>
+          <w:szCs w:val="24"/>
+        </w:rPr>
+        <w:t>ey 25.326 de Protección de Datos Personales</w:t>
+      </w:r>
+      <w:r>
+        <w:rPr>
+          <w:rFonts w:ascii="Times New Roman" w:hAnsi="Times New Roman" w:cs="Times New Roman"/>
+          <w:sz w:val="24"/>
+          <w:szCs w:val="24"/>
+        </w:rPr>
+        <w:t xml:space="preserve"> exige</w:t>
+      </w:r>
+      <w:r>
+        <w:rPr>
+          <w:rFonts w:ascii="Times New Roman" w:hAnsi="Times New Roman" w:cs="Times New Roman"/>
+          <w:sz w:val="24"/>
+          <w:szCs w:val="24"/>
+        </w:rPr>
+        <w:t xml:space="preserve"> principios generales relativos a la protección de datos. Derechos de los titulares</w:t>
+      </w:r>
+      <w:r>
+        <w:rPr>
+          <w:rFonts w:ascii="Times New Roman" w:hAnsi="Times New Roman" w:cs="Times New Roman"/>
+          <w:sz w:val="24"/>
+          <w:szCs w:val="24"/>
+        </w:rPr>
+        <w:t xml:space="preserve"> de datos. Usuarios y responsables de archivos</w:t>
+      </w:r>
+      <w:r>
+        <w:rPr>
+          <w:rFonts w:ascii="Times New Roman" w:hAnsi="Times New Roman" w:cs="Times New Roman"/>
+          <w:sz w:val="24"/>
+          <w:szCs w:val="24"/>
+        </w:rPr>
+        <w:t>, registro y bancos de datos. Control. Sanciones. Acción de protección de los datos personales.</w:t>
+      </w:r>
+    </w:p>
+    <w:p>
+      <w:pPr>
+        <w:ind w:firstLine="708"/>
+        <w:rPr>
+          <w:rFonts w:ascii="Times New Roman" w:hAnsi="Times New Roman" w:cs="Times New Roman"/>
+          <w:sz w:val="24"/>
+          <w:szCs w:val="24"/>
+        </w:rPr>
+      </w:pPr>
+      <w:r>
+        <w:rPr>
+          <w:rFonts w:ascii="Times New Roman" w:hAnsi="Times New Roman" w:cs="Times New Roman"/>
+          <w:sz w:val="24"/>
+          <w:szCs w:val="24"/>
+        </w:rPr>
+        <w:lastRenderedPageBreak/>
+        <w:t>Referente a los estándares internacionales</w:t>
+      </w:r>
+      <w:r>
+        <w:rPr>
+          <w:rFonts w:ascii="Times New Roman" w:hAnsi="Times New Roman" w:cs="Times New Roman"/>
+          <w:sz w:val="24"/>
+          <w:szCs w:val="24"/>
+        </w:rPr>
+        <w:t xml:space="preserve"> para la gestión del resguardo de la información, principalmente ISO</w:t>
+      </w:r>
+      <w:r>
+        <w:rPr>
+          <w:rFonts w:ascii="Times New Roman" w:hAnsi="Times New Roman" w:cs="Times New Roman"/>
+          <w:sz w:val="24"/>
+          <w:szCs w:val="24"/>
+        </w:rPr>
+        <w:t xml:space="preserve">/IEC 27001 e ISO/IEC 27002, que establecen controles y procedimientos para garantizar la integridad, confidencialidad y disponibilidad de la información </w:t>
+      </w:r>
+      <w:r>
+        <w:rPr>
+          <w:rFonts w:ascii="Times New Roman" w:hAnsi="Times New Roman" w:cs="Times New Roman"/>
+          <w:sz w:val="24"/>
+          <w:szCs w:val="24"/>
+        </w:rPr>
+        <w:t>crítica</w:t>
+      </w:r>
+      <w:r>
+        <w:rPr>
+          <w:rFonts w:ascii="Times New Roman" w:hAnsi="Times New Roman" w:cs="Times New Roman"/>
+          <w:sz w:val="24"/>
+          <w:szCs w:val="24"/>
+        </w:rPr>
+        <w:t xml:space="preserve"> para las organizaciones.</w:t>
+      </w:r>
+      <w:r>
+        <w:rPr>
+          <w:rFonts w:ascii="Times New Roman" w:hAnsi="Times New Roman" w:cs="Times New Roman"/>
+          <w:sz w:val="24"/>
+          <w:szCs w:val="24"/>
+        </w:rPr>
+        <w:t xml:space="preserve"> </w:t>
+      </w:r>
+    </w:p>
+    <w:p>
+      <w:pPr>
+        <w:ind w:firstLine="708"/>
+        <w:rPr>
+          <w:rFonts w:ascii="Times New Roman" w:hAnsi="Times New Roman" w:cs="Times New Roman"/>
+          <w:sz w:val="24"/>
+          <w:szCs w:val="24"/>
+        </w:rPr>
+      </w:pPr>
+      <w:r>
+        <w:rPr>
+          <w:rFonts w:ascii="Times New Roman" w:hAnsi="Times New Roman" w:cs="Times New Roman"/>
+          <w:sz w:val="24"/>
+          <w:szCs w:val="24"/>
+        </w:rPr>
+        <w:t>Podemos nombrar también</w:t>
+      </w:r>
+      <w:r>
+        <w:rPr>
+          <w:rFonts w:ascii="Times New Roman" w:hAnsi="Times New Roman" w:cs="Times New Roman"/>
+          <w:sz w:val="24"/>
+          <w:szCs w:val="24"/>
+        </w:rPr>
+        <w:t xml:space="preserve"> en el estándar internacional</w:t>
+      </w:r>
+      <w:r>
+        <w:rPr>
+          <w:rFonts w:ascii="Times New Roman" w:hAnsi="Times New Roman" w:cs="Times New Roman"/>
+          <w:sz w:val="24"/>
+          <w:szCs w:val="24"/>
+        </w:rPr>
+        <w:t xml:space="preserve"> la norma</w:t>
+      </w:r>
+      <w:r>
+        <w:rPr>
+          <w:rFonts w:ascii="Times New Roman" w:hAnsi="Times New Roman" w:cs="Times New Roman"/>
+          <w:sz w:val="24"/>
+          <w:szCs w:val="24"/>
+        </w:rPr>
+        <w:t xml:space="preserve"> ISO/IEC 25010, la cual </w:t>
+      </w:r>
+      <w:r>
+        <w:rPr>
+          <w:rFonts w:ascii="Times New Roman" w:hAnsi="Times New Roman" w:cs="Times New Roman"/>
+          <w:sz w:val="24"/>
+          <w:szCs w:val="24"/>
+        </w:rPr>
+        <w:t>evalúa</w:t>
+      </w:r>
+      <w:r>
+        <w:rPr>
+          <w:rFonts w:ascii="Times New Roman" w:hAnsi="Times New Roman" w:cs="Times New Roman"/>
+          <w:sz w:val="24"/>
+          <w:szCs w:val="24"/>
+        </w:rPr>
+        <w:t xml:space="preserve"> la calidad de software en cuanto a la usabilidad, la fiabilidad y la eficiencia en el uso de recursos</w:t>
+      </w:r>
+      <w:r>
+        <w:rPr>
+          <w:rFonts w:ascii="Times New Roman" w:hAnsi="Times New Roman" w:cs="Times New Roman"/>
+          <w:sz w:val="24"/>
+          <w:szCs w:val="24"/>
+        </w:rPr>
+        <w:t>, así como la recuperación del sistema luego de fallos.</w:t>
+      </w:r>
     </w:p>
     <w:p>
       <w:pPr>
@@ -2653,7 +3151,43 @@
           <w:szCs w:val="24"/>
           <w:lang w:val="es-ES"/>
         </w:rPr>
-        <w:t xml:space="preserve"> | Acceso a facturas: El usuario podrá consultar y descargar facturas asociadas a sus compras.</w:t>
+        <w:t xml:space="preserve"> | Acceso a </w:t>
+      </w:r>
+      <w:r>
+        <w:rPr>
+          <w:rFonts w:ascii="Times New Roman" w:hAnsi="Times New Roman" w:cs="Times New Roman"/>
+          <w:sz w:val="24"/>
+          <w:szCs w:val="24"/>
+          <w:lang w:val="es-ES"/>
+        </w:rPr>
+        <w:t>historial de pedidos</w:t>
+      </w:r>
+      <w:r>
+        <w:rPr>
+          <w:rFonts w:ascii="Times New Roman" w:hAnsi="Times New Roman" w:cs="Times New Roman"/>
+          <w:sz w:val="24"/>
+          <w:szCs w:val="24"/>
+          <w:lang w:val="es-ES"/>
+        </w:rPr>
+        <w:t xml:space="preserve">: El usuario podrá consultar y descargar </w:t>
+      </w:r>
+      <w:r>
+        <w:rPr>
+          <w:rFonts w:ascii="Times New Roman" w:hAnsi="Times New Roman" w:cs="Times New Roman"/>
+          <w:sz w:val="24"/>
+          <w:szCs w:val="24"/>
+          <w:lang w:val="es-ES"/>
+        </w:rPr>
+        <w:t>los pedidos completados que están</w:t>
+      </w:r>
+      <w:r>
+        <w:rPr>
+          <w:rFonts w:ascii="Times New Roman" w:hAnsi="Times New Roman" w:cs="Times New Roman"/>
+          <w:sz w:val="24"/>
+          <w:szCs w:val="24"/>
+          <w:lang w:val="es-ES"/>
+        </w:rPr>
+        <w:t xml:space="preserve"> asociadas a sus compras.</w:t>
       </w:r>
     </w:p>
     <w:p>
@@ -3053,16 +3587,8 @@
       <w:pPr>
         <w:rPr>
           <w:rFonts w:ascii="Times New Roman" w:hAnsi="Times New Roman" w:cs="Times New Roman"/>
-          <w:sz w:val="24"/>
-          <w:szCs w:val="24"/>
-          <w:lang w:val="es-ES"/>
-        </w:rPr>
-      </w:pPr>
-    </w:p>
-    <w:p>
-      <w:pPr>
-        <w:rPr>
-          <w:rFonts w:ascii="Times New Roman" w:hAnsi="Times New Roman" w:cs="Times New Roman"/>
+          <w:b/>
+          <w:bCs/>
           <w:sz w:val="24"/>
           <w:szCs w:val="24"/>
           <w:lang w:val="es-ES"/>
@@ -3276,6 +3802,52 @@
           <w:lang w:val="es-ES"/>
         </w:rPr>
         <w:t>, no se tendrán en cuenta otros.</w:t>
+      </w:r>
+    </w:p>
+    <w:p>
+      <w:pPr>
+        <w:pStyle w:val="Prrafodelista"/>
+        <w:numPr>
+          <w:ilvl w:val="0"/>
+          <w:numId w:val="15"/>
+        </w:numPr>
+        <w:rPr>
+          <w:rFonts w:ascii="Times New Roman" w:hAnsi="Times New Roman" w:cs="Times New Roman"/>
+          <w:b/>
+          <w:bCs/>
+          <w:sz w:val="24"/>
+          <w:szCs w:val="24"/>
+          <w:lang w:val="es-ES"/>
+        </w:rPr>
+      </w:pPr>
+      <w:r>
+        <w:rPr>
+          <w:rFonts w:ascii="Times New Roman" w:hAnsi="Times New Roman" w:cs="Times New Roman"/>
+          <w:b/>
+          <w:bCs/>
+          <w:sz w:val="24"/>
+          <w:szCs w:val="24"/>
+          <w:lang w:val="es-ES"/>
+        </w:rPr>
+        <w:t xml:space="preserve">RNF-04 | </w:t>
+      </w:r>
+      <w:r>
+        <w:rPr>
+          <w:rFonts w:ascii="Times New Roman" w:hAnsi="Times New Roman" w:cs="Times New Roman"/>
+          <w:sz w:val="24"/>
+          <w:szCs w:val="24"/>
+          <w:lang w:val="es-ES"/>
+        </w:rPr>
+        <w:t xml:space="preserve">Paleta de colores base de cálidos </w:t>
+      </w:r>
+      <w:r>
+        <w:rPr>
+          <w:rFonts w:ascii="Times New Roman" w:hAnsi="Times New Roman" w:cs="Times New Roman"/>
+          <w:sz w:val="24"/>
+          <w:szCs w:val="24"/>
+          <w:lang w:val="es-ES"/>
+        </w:rPr>
+        <w:t>para el tema claro y una segunda paleta de colores de grises para el tema oscuro.</w:t>
       </w:r>
     </w:p>
     <w:p>
@@ -3432,16 +4004,38 @@
         <w:rPr>
           <w:rFonts w:ascii="Segoe UI Emoji" w:hAnsi="Segoe UI Emoji"/>
         </w:rPr>
-        <w:t xml:space="preserve"> Nuestros usuarios contaran con sus datos personales como Nombre, Apellido, Email, DNI, Fecha de Nacimiento y estará identificado por ID; además para controlar el estado de la cuenta utilizaremos los siguientes atributos </w:t>
-      </w:r>
-      <w:proofErr w:type="spellStart"/>
+        <w:t xml:space="preserve"> Nuestros usuarios contaran con sus datos personales como Nombre, Apellido, Email, DNI, Fecha de Nacimiento y estará identificado por ID; además para controlar el estado de la cuenta utilizaremos </w:t>
+      </w:r>
+      <w:r>
+        <w:rPr>
+          <w:rFonts w:ascii="Segoe UI Emoji" w:hAnsi="Segoe UI Emoji"/>
+        </w:rPr>
+        <w:t>el</w:t>
+      </w:r>
+      <w:r>
+        <w:rPr>
+          <w:rFonts w:ascii="Segoe UI Emoji" w:hAnsi="Segoe UI Emoji"/>
+        </w:rPr>
+        <w:t xml:space="preserve"> siguiente atributo </w:t>
+      </w:r>
+      <w:r>
+        <w:rPr>
+          <w:rFonts w:ascii="Segoe UI Emoji" w:hAnsi="Segoe UI Emoji"/>
+        </w:rPr>
+        <w:t>“</w:t>
+      </w:r>
       <w:r>
         <w:rPr>
           <w:rFonts w:ascii="Segoe UI Emoji" w:hAnsi="Segoe UI Emoji"/>
         </w:rPr>
         <w:t>enable</w:t>
       </w:r>
-      <w:proofErr w:type="spellEnd"/>
+      <w:r>
+        <w:rPr>
+          <w:rFonts w:ascii="Segoe UI Emoji" w:hAnsi="Segoe UI Emoji"/>
+        </w:rPr>
+        <w:t>”</w:t>
+      </w:r>
       <w:r>
         <w:rPr>
           <w:rFonts w:ascii="Segoe UI Emoji" w:hAnsi="Segoe UI Emoji"/>
@@ -3452,7 +4046,37 @@
         <w:rPr>
           <w:rFonts w:ascii="Segoe UI Emoji" w:hAnsi="Segoe UI Emoji"/>
         </w:rPr>
-        <w:t>un usuario puede tener uno o muchos roles.</w:t>
+        <w:t xml:space="preserve">también es fundamental saber si el </w:t>
+      </w:r>
+      <w:r>
+        <w:rPr>
+          <w:rFonts w:ascii="Segoe UI Emoji" w:hAnsi="Segoe UI Emoji"/>
+        </w:rPr>
+        <w:t xml:space="preserve">usuario acepto los términos de uso de la web, por lo que tendremos un atributo </w:t>
+      </w:r>
+      <w:r>
+        <w:rPr>
+          <w:rFonts w:ascii="Segoe UI Emoji" w:hAnsi="Segoe UI Emoji"/>
+        </w:rPr>
+        <w:t>“acceptTerms”. U</w:t>
+      </w:r>
+      <w:r>
+        <w:rPr>
+          <w:rFonts w:ascii="Segoe UI Emoji" w:hAnsi="Segoe UI Emoji"/>
+        </w:rPr>
+        <w:t>n usuario puede tener uno o muchos roles</w:t>
+      </w:r>
+      <w:r>
+        <w:rPr>
+          <w:rFonts w:ascii="Segoe UI Emoji" w:hAnsi="Segoe UI Emoji"/>
+        </w:rPr>
+        <w:t xml:space="preserve"> y uno o muchos pedidos realizados</w:t>
+      </w:r>
+      <w:r>
+        <w:rPr>
+          <w:rFonts w:ascii="Segoe UI Emoji" w:hAnsi="Segoe UI Emoji"/>
+        </w:rPr>
+        <w:t>.</w:t>
       </w:r>
     </w:p>
     <w:p>
@@ -3480,7 +4104,7 @@
         <w:rPr>
           <w:rFonts w:ascii="Segoe UI Emoji" w:hAnsi="Segoe UI Emoji"/>
         </w:rPr>
-        <w:t xml:space="preserve"> esta entidad únicamente servirá para asignar las acciones concretas que pueden realizar los usuarios, se relaciona estrechamente con el Rol ya que un rol puede contener uno o muchos permisos y un permiso puede estar en uno o muchos roles.</w:t>
+        <w:t xml:space="preserve"> esta entidad servirá para asignar las acciones concretas que pueden realizar los usuarios, se relaciona estrechamente con el Rol ya que un rol puede contener uno o muchos permisos y un permiso puede estar en uno o muchos roles.</w:t>
       </w:r>
     </w:p>
     <w:p>
@@ -3614,29 +4238,37 @@
           <w:rFonts w:ascii="Segoe UI Emoji" w:hAnsi="Segoe UI Emoji"/>
         </w:rPr>
       </w:pPr>
-      <w:proofErr w:type="spellStart"/>
-      <w:r>
-        <w:rPr>
-          <w:rFonts w:ascii="Segoe UI Emoji" w:hAnsi="Segoe UI Emoji"/>
-          <w:b/>
-          <w:bCs/>
-        </w:rPr>
-        <w:t>DetallePedido</w:t>
-      </w:r>
-      <w:proofErr w:type="spellEnd"/>
-      <w:r>
-        <w:rPr>
-          <w:rFonts w:ascii="Segoe UI Emoji" w:hAnsi="Segoe UI Emoji"/>
-          <w:b/>
-          <w:bCs/>
-        </w:rPr>
-        <w:t xml:space="preserve">: </w:t>
-      </w:r>
-      <w:r>
-        <w:rPr>
-          <w:rFonts w:ascii="Segoe UI Emoji" w:hAnsi="Segoe UI Emoji"/>
-        </w:rPr>
-        <w:t>Para identificar que producto está en proceso de compra, como así también la cantidad y el precio total deberemos crear el detalle del pedido, este contara con su ID, cantidad, total, muchos detalles pueden estar relacionados solo a un pedido y a un solo producto.</w:t>
+      <w:r>
+        <w:rPr>
+          <w:rFonts w:ascii="Segoe UI Emoji" w:hAnsi="Segoe UI Emoji"/>
+          <w:b/>
+          <w:bCs/>
+        </w:rPr>
+        <w:t xml:space="preserve">DetallePedido: </w:t>
+      </w:r>
+      <w:r>
+        <w:rPr>
+          <w:rFonts w:ascii="Segoe UI Emoji" w:hAnsi="Segoe UI Emoji"/>
+        </w:rPr>
+        <w:t xml:space="preserve">Para identificar que producto está en proceso de compra, como así también la cantidad y el precio total deberemos crear el detalle del pedido, este contara con su ID, cantidad, total, muchos detalles pueden estar relacionados solo a un pedido y </w:t>
+      </w:r>
+      <w:r>
+        <w:rPr>
+          <w:rFonts w:ascii="Segoe UI Emoji" w:hAnsi="Segoe UI Emoji"/>
+        </w:rPr>
+        <w:t>uno o muchos detalles</w:t>
+      </w:r>
+      <w:r>
+        <w:rPr>
+          <w:rFonts w:ascii="Segoe UI Emoji" w:hAnsi="Segoe UI Emoji"/>
+        </w:rPr>
+        <w:t xml:space="preserve"> </w:t>
+      </w:r>
+      <w:r>
+        <w:rPr>
+          <w:rFonts w:ascii="Segoe UI Emoji" w:hAnsi="Segoe UI Emoji"/>
+        </w:rPr>
+        <w:t>a un solo producto.</w:t>
       </w:r>
     </w:p>
     <w:p>
@@ -3652,58 +4284,26 @@
           <w:rFonts w:ascii="Segoe UI Emoji" w:hAnsi="Segoe UI Emoji"/>
         </w:rPr>
       </w:pPr>
-      <w:proofErr w:type="spellStart"/>
-      <w:r>
-        <w:rPr>
-          <w:rFonts w:ascii="Segoe UI Emoji" w:hAnsi="Segoe UI Emoji"/>
-          <w:b/>
-          <w:bCs/>
-        </w:rPr>
-        <w:t>EstadoPedido</w:t>
-      </w:r>
-      <w:proofErr w:type="spellEnd"/>
-      <w:r>
-        <w:rPr>
-          <w:rFonts w:ascii="Segoe UI Emoji" w:hAnsi="Segoe UI Emoji"/>
-          <w:b/>
-          <w:bCs/>
-        </w:rPr>
-        <w:t>:</w:t>
-      </w:r>
-      <w:r>
-        <w:rPr>
-          <w:rFonts w:ascii="Segoe UI Emoji" w:hAnsi="Segoe UI Emoji"/>
-        </w:rPr>
-        <w:t xml:space="preserve"> Si bien un pedido puede ser guardado, debemos marcarlo con un estado correspondientemente al proceso de compra que se esté, cada estado tendrá ID y Descripción. Un estado puede estar relacionado con uno o muchos Pedidos. </w:t>
-      </w:r>
-    </w:p>
-    <w:p>
-      <w:pPr>
-        <w:pStyle w:val="Prrafodelista"/>
-        <w:numPr>
-          <w:ilvl w:val="0"/>
-          <w:numId w:val="16"/>
-        </w:numPr>
-        <w:spacing w:after="120" w:line="360" w:lineRule="auto"/>
-        <w:jc w:val="both"/>
-        <w:rPr>
-          <w:rFonts w:ascii="Segoe UI Emoji" w:hAnsi="Segoe UI Emoji"/>
-        </w:rPr>
-      </w:pPr>
-      <w:r>
-        <w:rPr>
-          <w:rFonts w:ascii="Segoe UI Emoji" w:hAnsi="Segoe UI Emoji"/>
-          <w:b/>
-          <w:bCs/>
+      <w:r>
+        <w:rPr>
+          <w:rFonts w:ascii="Segoe UI Emoji" w:hAnsi="Segoe UI Emoji"/>
+          <w:b/>
+          <w:bCs/>
+        </w:rPr>
+        <w:t>EstadoPedido:</w:t>
+      </w:r>
+      <w:r>
+        <w:rPr>
+          <w:rFonts w:ascii="Segoe UI Emoji" w:hAnsi="Segoe UI Emoji"/>
+        </w:rPr>
+        <w:t xml:space="preserve"> Si bien un pedido puede ser guardado, debemos marcarlo con un estado correspondientemente al proceso de compra que se esté, cada estado </w:t>
+      </w:r>
+      <w:r>
+        <w:rPr>
+          <w:rFonts w:ascii="Segoe UI Emoji" w:hAnsi="Segoe UI Emoji"/>
         </w:rPr>
         <w:lastRenderedPageBreak/>
-        <w:t xml:space="preserve">Factura: </w:t>
-      </w:r>
-      <w:r>
-        <w:rPr>
-          <w:rFonts w:ascii="Segoe UI Emoji" w:hAnsi="Segoe UI Emoji"/>
-        </w:rPr>
-        <w:t>Este documento se generará cuando se confirme que un determinado Pedido fue completado. Para esto requerimos una ID para la factura, Fecha de Emisión, condición de IVA e ID del pedido.</w:t>
+        <w:t xml:space="preserve">tendrá ID y Descripción. Un estado puede estar relacionado con uno o muchos Pedidos. </w:t>
       </w:r>
     </w:p>
     <w:p>
@@ -6751,6 +7351,15 @@
       <w:sz w:val="28"/>
     </w:rPr>
   </w:style>
+  <w:style w:type="paragraph" w:styleId="Sinespaciado">
+    <w:name w:val="No Spacing"/>
+    <w:uiPriority w:val="1"/>
+    <w:qFormat/>
+    <w:rsid w:val="00FC5D42"/>
+    <w:pPr>
+      <w:spacing w:after="0" w:line="240" w:lineRule="auto"/>
+    </w:pPr>
+  </w:style>
 </w:styles>
 </file>
 

</xml_diff>

<commit_message>
Adjunto introd 1 con portada nueva
</commit_message>
<xml_diff>
--- a/DOCS/Etapa 1 - Introduccion.docx
+++ b/DOCS/Etapa 1 - Introduccion.docx
@@ -9,15 +9,13 @@
       </w:pPr>
       <w:r>
         <w:rPr>
-          <w:rFonts w:ascii="Times New Roman" w:eastAsia="Times New Roman" w:hAnsi="Times New Roman"/>
           <w:noProof/>
-          <w:sz w:val="24"/>
         </w:rPr>
         <w:drawing>
-          <wp:inline distT="0" distB="0" distL="0" distR="0" wp14:anchorId="6B7FB176" wp14:editId="1CC7E718">
-            <wp:extent cx="5644661" cy="9007297"/>
-            <wp:effectExtent l="0" t="0" r="0" b="3810"/>
-            <wp:docPr id="1" name="Imagen 1"/>
+          <wp:inline distT="0" distB="0" distL="0" distR="0" wp14:anchorId="13741BA5" wp14:editId="57F749FF">
+            <wp:extent cx="5554345" cy="8863330"/>
+            <wp:effectExtent l="0" t="0" r="8255" b="0"/>
+            <wp:docPr id="2" name="Imagen 2"/>
             <wp:cNvGraphicFramePr>
               <a:graphicFrameLocks xmlns:a="http://schemas.openxmlformats.org/drawingml/2006/main" noChangeAspect="1"/>
             </wp:cNvGraphicFramePr>
@@ -46,7 +44,7 @@
                   <pic:spPr bwMode="auto">
                     <a:xfrm>
                       <a:off x="0" y="0"/>
-                      <a:ext cx="5646634" cy="9010445"/>
+                      <a:ext cx="5554345" cy="8863330"/>
                     </a:xfrm>
                     <a:prstGeom prst="rect">
                       <a:avLst/>
@@ -1579,12 +1577,21 @@
         </w:rPr>
         <w:t>-</w:t>
       </w:r>
+      <w:proofErr w:type="spellStart"/>
       <w:r>
         <w:rPr>
           <w:rFonts w:ascii="Times New Roman" w:eastAsia="Times New Roman" w:hAnsi="Times New Roman"/>
           <w:sz w:val="24"/>
         </w:rPr>
-        <w:t>commerce, que permita al emprendedor exponer sus productos y en caso de ser necesario gestionar las compras.</w:t>
+        <w:t>commerce</w:t>
+      </w:r>
+      <w:proofErr w:type="spellEnd"/>
+      <w:r>
+        <w:rPr>
+          <w:rFonts w:ascii="Times New Roman" w:eastAsia="Times New Roman" w:hAnsi="Times New Roman"/>
+          <w:sz w:val="24"/>
+        </w:rPr>
+        <w:t>, que permita al emprendedor exponer sus productos y en caso de ser necesario gestionar las compras.</w:t>
       </w:r>
     </w:p>
     <w:p>
@@ -4039,6 +4046,7 @@
         </w:rPr>
         <w:t>“</w:t>
       </w:r>
+      <w:proofErr w:type="spellStart"/>
       <w:r>
         <w:rPr>
           <w:rFonts w:ascii="Times New Roman" w:eastAsia="Times New Roman" w:hAnsi="Times New Roman"/>
@@ -4046,6 +4054,7 @@
         </w:rPr>
         <w:t>enable</w:t>
       </w:r>
+      <w:proofErr w:type="spellEnd"/>
       <w:r>
         <w:rPr>
           <w:rFonts w:ascii="Times New Roman" w:eastAsia="Times New Roman" w:hAnsi="Times New Roman"/>
@@ -4079,7 +4088,23 @@
           <w:rFonts w:ascii="Times New Roman" w:eastAsia="Times New Roman" w:hAnsi="Times New Roman"/>
           <w:sz w:val="24"/>
         </w:rPr>
-        <w:t>“acceptTerms”. U</w:t>
+        <w:t>“</w:t>
+      </w:r>
+      <w:proofErr w:type="spellStart"/>
+      <w:r>
+        <w:rPr>
+          <w:rFonts w:ascii="Times New Roman" w:eastAsia="Times New Roman" w:hAnsi="Times New Roman"/>
+          <w:sz w:val="24"/>
+        </w:rPr>
+        <w:t>acceptTerms</w:t>
+      </w:r>
+      <w:proofErr w:type="spellEnd"/>
+      <w:r>
+        <w:rPr>
+          <w:rFonts w:ascii="Times New Roman" w:eastAsia="Times New Roman" w:hAnsi="Times New Roman"/>
+          <w:sz w:val="24"/>
+        </w:rPr>
+        <w:t>”. U</w:t>
       </w:r>
       <w:r>
         <w:rPr>
@@ -4301,6 +4326,7 @@
           <w:rFonts w:ascii="Segoe UI Emoji" w:hAnsi="Segoe UI Emoji"/>
         </w:rPr>
       </w:pPr>
+      <w:proofErr w:type="spellStart"/>
       <w:r>
         <w:rPr>
           <w:rFonts w:ascii="Times New Roman" w:eastAsia="Times New Roman" w:hAnsi="Times New Roman"/>
@@ -4309,7 +4335,17 @@
           <w:sz w:val="24"/>
         </w:rPr>
         <w:lastRenderedPageBreak/>
-        <w:t xml:space="preserve">DetallePedido: </w:t>
+        <w:t>DetallePedido</w:t>
+      </w:r>
+      <w:proofErr w:type="spellEnd"/>
+      <w:r>
+        <w:rPr>
+          <w:rFonts w:ascii="Times New Roman" w:eastAsia="Times New Roman" w:hAnsi="Times New Roman"/>
+          <w:b/>
+          <w:bCs/>
+          <w:sz w:val="24"/>
+        </w:rPr>
+        <w:t xml:space="preserve">: </w:t>
       </w:r>
       <w:r>
         <w:rPr>
@@ -4353,6 +4389,7 @@
           <w:rFonts w:ascii="Segoe UI Emoji" w:hAnsi="Segoe UI Emoji"/>
         </w:rPr>
       </w:pPr>
+      <w:proofErr w:type="spellStart"/>
       <w:r>
         <w:rPr>
           <w:rFonts w:ascii="Times New Roman" w:eastAsia="Times New Roman" w:hAnsi="Times New Roman"/>
@@ -4360,7 +4397,17 @@
           <w:bCs/>
           <w:sz w:val="24"/>
         </w:rPr>
-        <w:t>EstadoPedido:</w:t>
+        <w:t>EstadoPedido</w:t>
+      </w:r>
+      <w:proofErr w:type="spellEnd"/>
+      <w:r>
+        <w:rPr>
+          <w:rFonts w:ascii="Times New Roman" w:eastAsia="Times New Roman" w:hAnsi="Times New Roman"/>
+          <w:b/>
+          <w:bCs/>
+          <w:sz w:val="24"/>
+        </w:rPr>
+        <w:t>:</w:t>
       </w:r>
       <w:r>
         <w:rPr>

</xml_diff>

<commit_message>
Se completo Pedidos y Materiales para: Carga, Modificacion (Patch), Sumar/restar Stock y hab/deshab Producto. Endpoints en AdminController.
</commit_message>
<xml_diff>
--- a/DOCS/Etapa 1 - Introduccion.docx
+++ b/DOCS/Etapa 1 - Introduccion.docx
@@ -1,6 +1,6 @@
 
 <file path=word/document.xml><?xml version="1.0" encoding="utf-8"?>
-<w:document xmlns:wpc="http://schemas.microsoft.com/office/word/2010/wordprocessingCanvas" xmlns:cx="http://schemas.microsoft.com/office/drawing/2014/chartex" xmlns:cx1="http://schemas.microsoft.com/office/drawing/2015/9/8/chartex" xmlns:cx2="http://schemas.microsoft.com/office/drawing/2015/10/21/chartex" xmlns:cx3="http://schemas.microsoft.com/office/drawing/2016/5/9/chartex" xmlns:cx4="http://schemas.microsoft.com/office/drawing/2016/5/10/chartex" xmlns:cx5="http://schemas.microsoft.com/office/drawing/2016/5/11/chartex" xmlns:cx6="http://schemas.microsoft.com/office/drawing/2016/5/12/chartex" xmlns:cx7="http://schemas.microsoft.com/office/drawing/2016/5/13/chartex" xmlns:cx8="http://schemas.microsoft.com/office/drawing/2016/5/14/chartex" xmlns:mc="http://schemas.openxmlformats.org/markup-compatibility/2006" xmlns:aink="http://schemas.microsoft.com/office/drawing/2016/ink" xmlns:am3d="http://schemas.microsoft.com/office/drawing/2017/model3d" xmlns:o="urn:schemas-microsoft-com:office:office" xmlns:r="http://schemas.openxmlformats.org/officeDocument/2006/relationships" xmlns:m="http://schemas.openxmlformats.org/officeDocument/2006/math" xmlns:v="urn:schemas-microsoft-com:vml" xmlns:wp14="http://schemas.microsoft.com/office/word/2010/wordprocessingDrawing" xmlns:wp="http://schemas.openxmlformats.org/drawingml/2006/wordprocessingDrawing" xmlns:w10="urn:schemas-microsoft-com:office:word" xmlns:w="http://schemas.openxmlformats.org/wordprocessingml/2006/main" xmlns:w14="http://schemas.microsoft.com/office/word/2010/wordml" xmlns:w15="http://schemas.microsoft.com/office/word/2012/wordml" xmlns:w16cex="http://schemas.microsoft.com/office/word/2018/wordml/cex" xmlns:w16cid="http://schemas.microsoft.com/office/word/2016/wordml/cid" xmlns:w16="http://schemas.microsoft.com/office/word/2018/wordml" xmlns:w16sdtdh="http://schemas.microsoft.com/office/word/2020/wordml/sdtdatahash" xmlns:w16se="http://schemas.microsoft.com/office/word/2015/wordml/symex" xmlns:wpg="http://schemas.microsoft.com/office/word/2010/wordprocessingGroup" xmlns:wpi="http://schemas.microsoft.com/office/word/2010/wordprocessingInk" xmlns:wne="http://schemas.microsoft.com/office/word/2006/wordml" xmlns:wps="http://schemas.microsoft.com/office/word/2010/wordprocessingShape" mc:Ignorable="w14 w15 w16se w16cid w16 w16cex w16sdtdh wp14">
+<w:document xmlns:wpc="http://schemas.microsoft.com/office/word/2010/wordprocessingCanvas" xmlns:cx="http://schemas.microsoft.com/office/drawing/2014/chartex" xmlns:cx1="http://schemas.microsoft.com/office/drawing/2015/9/8/chartex" xmlns:cx2="http://schemas.microsoft.com/office/drawing/2015/10/21/chartex" xmlns:cx3="http://schemas.microsoft.com/office/drawing/2016/5/9/chartex" xmlns:cx4="http://schemas.microsoft.com/office/drawing/2016/5/10/chartex" xmlns:cx5="http://schemas.microsoft.com/office/drawing/2016/5/11/chartex" xmlns:cx6="http://schemas.microsoft.com/office/drawing/2016/5/12/chartex" xmlns:cx7="http://schemas.microsoft.com/office/drawing/2016/5/13/chartex" xmlns:cx8="http://schemas.microsoft.com/office/drawing/2016/5/14/chartex" xmlns:mc="http://schemas.openxmlformats.org/markup-compatibility/2006" xmlns:aink="http://schemas.microsoft.com/office/drawing/2016/ink" xmlns:am3d="http://schemas.microsoft.com/office/drawing/2017/model3d" xmlns:o="urn:schemas-microsoft-com:office:office" xmlns:oel="http://schemas.microsoft.com/office/2019/extlst" xmlns:r="http://schemas.openxmlformats.org/officeDocument/2006/relationships" xmlns:m="http://schemas.openxmlformats.org/officeDocument/2006/math" xmlns:v="urn:schemas-microsoft-com:vml" xmlns:wp14="http://schemas.microsoft.com/office/word/2010/wordprocessingDrawing" xmlns:wp="http://schemas.openxmlformats.org/drawingml/2006/wordprocessingDrawing" xmlns:w10="urn:schemas-microsoft-com:office:word" xmlns:w="http://schemas.openxmlformats.org/wordprocessingml/2006/main" xmlns:w14="http://schemas.microsoft.com/office/word/2010/wordml" xmlns:w15="http://schemas.microsoft.com/office/word/2012/wordml" xmlns:w16cex="http://schemas.microsoft.com/office/word/2018/wordml/cex" xmlns:w16cid="http://schemas.microsoft.com/office/word/2016/wordml/cid" xmlns:w16="http://schemas.microsoft.com/office/word/2018/wordml" xmlns:w16du="http://schemas.microsoft.com/office/word/2023/wordml/word16du" xmlns:w16sdtdh="http://schemas.microsoft.com/office/word/2020/wordml/sdtdatahash" xmlns:w16sdtfl="http://schemas.microsoft.com/office/word/2024/wordml/sdtformatlock" xmlns:w16se="http://schemas.microsoft.com/office/word/2015/wordml/symex" xmlns:wpg="http://schemas.microsoft.com/office/word/2010/wordprocessingGroup" xmlns:wpi="http://schemas.microsoft.com/office/word/2010/wordprocessingInk" xmlns:wne="http://schemas.microsoft.com/office/word/2006/wordml" xmlns:wps="http://schemas.microsoft.com/office/word/2010/wordprocessingShape" mc:Ignorable="w14 w15 w16se w16cid w16 w16cex w16sdtdh w16sdtfl w16du wp14">
   <w:body>
     <w:p>
       <w:pPr>
@@ -3529,7 +3529,7 @@
           <w:szCs w:val="24"/>
           <w:lang w:val="es-ES"/>
         </w:rPr>
-        <w:t xml:space="preserve"> | Estadísticas de ventas: El emprendedor podrá visualizar estadísticas sobre ventas, ingresos y productos más vendidos.</w:t>
+        <w:t xml:space="preserve"> | Estadísticas de ventas: El emprendedor podrá visualizar estadísticas sobre ventas y productos más vendidos.</w:t>
       </w:r>
     </w:p>
     <w:p>
@@ -3556,70 +3556,45 @@
           <w:szCs w:val="24"/>
           <w:lang w:val="es-ES"/>
         </w:rPr>
-        <w:t>RFE-06</w:t>
-      </w:r>
-      <w:r>
-        <w:rPr>
-          <w:rFonts w:ascii="Times New Roman" w:eastAsia="Times New Roman" w:hAnsi="Times New Roman" w:cs="Times New Roman"/>
-          <w:sz w:val="24"/>
-          <w:szCs w:val="24"/>
-          <w:lang w:val="es-ES"/>
-        </w:rPr>
-        <w:t xml:space="preserve"> | Facturación: El emprendedor podrá emitir facturas basadas en ventas confirmadas</w:t>
-      </w:r>
-      <w:r>
-        <w:rPr>
-          <w:rFonts w:ascii="Times New Roman" w:eastAsia="Times New Roman" w:hAnsi="Times New Roman" w:cs="Times New Roman"/>
-          <w:sz w:val="24"/>
-          <w:szCs w:val="24"/>
-          <w:lang w:val="es-ES"/>
-        </w:rPr>
-        <w:t xml:space="preserve"> al aprobar un determinado pedido</w:t>
-      </w:r>
-      <w:r>
-        <w:rPr>
-          <w:rFonts w:ascii="Times New Roman" w:eastAsia="Times New Roman" w:hAnsi="Times New Roman" w:cs="Times New Roman"/>
-          <w:sz w:val="24"/>
-          <w:szCs w:val="24"/>
-          <w:lang w:val="es-ES"/>
-        </w:rPr>
-        <w:t>.</w:t>
-      </w:r>
-    </w:p>
-    <w:p>
-      <w:pPr>
-        <w:numPr>
-          <w:ilvl w:val="0"/>
-          <w:numId w:val="15"/>
-        </w:numPr>
-        <w:spacing w:line="480" w:lineRule="auto"/>
-        <w:ind w:left="0" w:firstLine="720"/>
-        <w:rPr>
-          <w:rFonts w:ascii="Times New Roman" w:hAnsi="Times New Roman" w:cs="Times New Roman"/>
-          <w:sz w:val="24"/>
-          <w:szCs w:val="24"/>
-          <w:lang w:val="es-ES"/>
-        </w:rPr>
-      </w:pPr>
-      <w:r>
-        <w:rPr>
-          <w:rFonts w:ascii="Times New Roman" w:eastAsia="Times New Roman" w:hAnsi="Times New Roman" w:cs="Times New Roman"/>
-          <w:b/>
-          <w:bCs/>
-          <w:sz w:val="24"/>
-          <w:szCs w:val="24"/>
-          <w:lang w:val="es-ES"/>
-        </w:rPr>
-        <w:t>RFE-07</w:t>
-      </w:r>
-      <w:r>
-        <w:rPr>
-          <w:rFonts w:ascii="Times New Roman" w:eastAsia="Times New Roman" w:hAnsi="Times New Roman" w:cs="Times New Roman"/>
-          <w:sz w:val="24"/>
-          <w:szCs w:val="24"/>
-          <w:lang w:val="es-ES"/>
-        </w:rPr>
-        <w:t xml:space="preserve"> | Gestión de pedidos: El emprendedor podrá visualizar pedidos y actualizar su estado (pendiente, pagado, enviado, completado).</w:t>
+        <w:t>RFE-0</w:t>
+      </w:r>
+      <w:r>
+        <w:rPr>
+          <w:rFonts w:ascii="Times New Roman" w:eastAsia="Times New Roman" w:hAnsi="Times New Roman" w:cs="Times New Roman"/>
+          <w:b/>
+          <w:bCs/>
+          <w:sz w:val="24"/>
+          <w:szCs w:val="24"/>
+          <w:lang w:val="es-ES"/>
+        </w:rPr>
+        <w:t>6</w:t>
+      </w:r>
+      <w:r>
+        <w:rPr>
+          <w:rFonts w:ascii="Times New Roman" w:eastAsia="Times New Roman" w:hAnsi="Times New Roman" w:cs="Times New Roman"/>
+          <w:sz w:val="24"/>
+          <w:szCs w:val="24"/>
+          <w:lang w:val="es-ES"/>
+        </w:rPr>
+        <w:t xml:space="preserve"> | Gestión de pedidos: El emprendedor podrá visualizar pedidos y actualizar su estado (pendiente, pagado</w:t>
+      </w:r>
+      <w:r>
+        <w:rPr>
+          <w:rFonts w:ascii="Times New Roman" w:eastAsia="Times New Roman" w:hAnsi="Times New Roman" w:cs="Times New Roman"/>
+          <w:sz w:val="24"/>
+          <w:szCs w:val="24"/>
+          <w:lang w:val="es-ES"/>
+        </w:rPr>
+        <w:t xml:space="preserve"> y</w:t>
+      </w:r>
+      <w:r>
+        <w:rPr>
+          <w:rFonts w:ascii="Times New Roman" w:eastAsia="Times New Roman" w:hAnsi="Times New Roman" w:cs="Times New Roman"/>
+          <w:sz w:val="24"/>
+          <w:szCs w:val="24"/>
+          <w:lang w:val="es-ES"/>
+        </w:rPr>
+        <w:t xml:space="preserve"> completado).</w:t>
       </w:r>
     </w:p>
     <w:p>
@@ -3932,6 +3907,34 @@
     <w:p>
       <w:pPr>
         <w:spacing w:line="480" w:lineRule="auto"/>
+        <w:rPr>
+          <w:rFonts w:ascii="Times New Roman" w:hAnsi="Times New Roman" w:cs="Times New Roman"/>
+          <w:b/>
+          <w:bCs/>
+          <w:sz w:val="24"/>
+          <w:szCs w:val="24"/>
+          <w:lang w:val="es-ES"/>
+        </w:rPr>
+      </w:pPr>
+    </w:p>
+    <w:p>
+      <w:pPr>
+        <w:spacing w:line="480" w:lineRule="auto"/>
+        <w:ind w:firstLine="720"/>
+        <w:rPr>
+          <w:rFonts w:ascii="Times New Roman" w:hAnsi="Times New Roman" w:cs="Times New Roman"/>
+          <w:b/>
+          <w:bCs/>
+          <w:sz w:val="24"/>
+          <w:szCs w:val="24"/>
+          <w:lang w:val="es-ES"/>
+        </w:rPr>
+      </w:pPr>
+    </w:p>
+    <w:p>
+      <w:pPr>
+        <w:spacing w:line="480" w:lineRule="auto"/>
+        <w:ind w:firstLine="720"/>
         <w:rPr>
           <w:rFonts w:ascii="Times New Roman" w:hAnsi="Times New Roman" w:cs="Times New Roman"/>
           <w:b/>
@@ -4251,6 +4254,57 @@
           <w:sz w:val="24"/>
         </w:rPr>
         <w:t xml:space="preserve"> y puede estar en uno o muchos detalles de pedido.</w:t>
+      </w:r>
+      <w:r>
+        <w:rPr>
+          <w:rFonts w:ascii="Times New Roman" w:eastAsia="Times New Roman" w:hAnsi="Times New Roman"/>
+          <w:sz w:val="24"/>
+        </w:rPr>
+        <w:t xml:space="preserve"> Por </w:t>
+      </w:r>
+      <w:r>
+        <w:rPr>
+          <w:rFonts w:ascii="Times New Roman" w:eastAsia="Times New Roman" w:hAnsi="Times New Roman"/>
+          <w:sz w:val="24"/>
+        </w:rPr>
+        <w:t>ú</w:t>
+      </w:r>
+      <w:r>
+        <w:rPr>
+          <w:rFonts w:ascii="Times New Roman" w:eastAsia="Times New Roman" w:hAnsi="Times New Roman"/>
+          <w:sz w:val="24"/>
+        </w:rPr>
+        <w:t xml:space="preserve">ltimo tendrá </w:t>
+      </w:r>
+      <w:r>
+        <w:rPr>
+          <w:rFonts w:ascii="Times New Roman" w:eastAsia="Times New Roman" w:hAnsi="Times New Roman"/>
+          <w:sz w:val="24"/>
+        </w:rPr>
+        <w:t>un atributo el cual indica si esta activo para la venta</w:t>
+      </w:r>
+      <w:r>
+        <w:rPr>
+          <w:rFonts w:ascii="Times New Roman" w:eastAsia="Times New Roman" w:hAnsi="Times New Roman"/>
+          <w:sz w:val="24"/>
+        </w:rPr>
+        <w:t xml:space="preserve"> “</w:t>
+      </w:r>
+      <w:proofErr w:type="spellStart"/>
+      <w:r>
+        <w:rPr>
+          <w:rFonts w:ascii="Times New Roman" w:eastAsia="Times New Roman" w:hAnsi="Times New Roman"/>
+          <w:sz w:val="24"/>
+        </w:rPr>
+        <w:t>isEnable</w:t>
+      </w:r>
+      <w:proofErr w:type="spellEnd"/>
+      <w:r>
+        <w:rPr>
+          <w:rFonts w:ascii="Times New Roman" w:eastAsia="Times New Roman" w:hAnsi="Times New Roman"/>
+          <w:sz w:val="24"/>
+        </w:rPr>
+        <w:t xml:space="preserve">”. </w:t>
       </w:r>
     </w:p>
     <w:p>
@@ -4538,7 +4592,7 @@
 </file>
 
 <file path=word/endnotes.xml><?xml version="1.0" encoding="utf-8"?>
-<w:endnotes xmlns:wpc="http://schemas.microsoft.com/office/word/2010/wordprocessingCanvas" xmlns:cx="http://schemas.microsoft.com/office/drawing/2014/chartex" xmlns:cx1="http://schemas.microsoft.com/office/drawing/2015/9/8/chartex" xmlns:cx2="http://schemas.microsoft.com/office/drawing/2015/10/21/chartex" xmlns:cx3="http://schemas.microsoft.com/office/drawing/2016/5/9/chartex" xmlns:cx4="http://schemas.microsoft.com/office/drawing/2016/5/10/chartex" xmlns:cx5="http://schemas.microsoft.com/office/drawing/2016/5/11/chartex" xmlns:cx6="http://schemas.microsoft.com/office/drawing/2016/5/12/chartex" xmlns:cx7="http://schemas.microsoft.com/office/drawing/2016/5/13/chartex" xmlns:cx8="http://schemas.microsoft.com/office/drawing/2016/5/14/chartex" xmlns:mc="http://schemas.openxmlformats.org/markup-compatibility/2006" xmlns:aink="http://schemas.microsoft.com/office/drawing/2016/ink" xmlns:am3d="http://schemas.microsoft.com/office/drawing/2017/model3d" xmlns:o="urn:schemas-microsoft-com:office:office" xmlns:r="http://schemas.openxmlformats.org/officeDocument/2006/relationships" xmlns:m="http://schemas.openxmlformats.org/officeDocument/2006/math" xmlns:v="urn:schemas-microsoft-com:vml" xmlns:wp14="http://schemas.microsoft.com/office/word/2010/wordprocessingDrawing" xmlns:wp="http://schemas.openxmlformats.org/drawingml/2006/wordprocessingDrawing" xmlns:w10="urn:schemas-microsoft-com:office:word" xmlns:w="http://schemas.openxmlformats.org/wordprocessingml/2006/main" xmlns:w14="http://schemas.microsoft.com/office/word/2010/wordml" xmlns:w15="http://schemas.microsoft.com/office/word/2012/wordml" xmlns:w16cex="http://schemas.microsoft.com/office/word/2018/wordml/cex" xmlns:w16cid="http://schemas.microsoft.com/office/word/2016/wordml/cid" xmlns:w16="http://schemas.microsoft.com/office/word/2018/wordml" xmlns:w16sdtdh="http://schemas.microsoft.com/office/word/2020/wordml/sdtdatahash" xmlns:w16se="http://schemas.microsoft.com/office/word/2015/wordml/symex" xmlns:wpg="http://schemas.microsoft.com/office/word/2010/wordprocessingGroup" xmlns:wpi="http://schemas.microsoft.com/office/word/2010/wordprocessingInk" xmlns:wne="http://schemas.microsoft.com/office/word/2006/wordml" xmlns:wps="http://schemas.microsoft.com/office/word/2010/wordprocessingShape" mc:Ignorable="w14 w15 w16se w16cid w16 w16cex w16sdtdh wp14">
+<w:endnotes xmlns:wpc="http://schemas.microsoft.com/office/word/2010/wordprocessingCanvas" xmlns:cx="http://schemas.microsoft.com/office/drawing/2014/chartex" xmlns:cx1="http://schemas.microsoft.com/office/drawing/2015/9/8/chartex" xmlns:cx2="http://schemas.microsoft.com/office/drawing/2015/10/21/chartex" xmlns:cx3="http://schemas.microsoft.com/office/drawing/2016/5/9/chartex" xmlns:cx4="http://schemas.microsoft.com/office/drawing/2016/5/10/chartex" xmlns:cx5="http://schemas.microsoft.com/office/drawing/2016/5/11/chartex" xmlns:cx6="http://schemas.microsoft.com/office/drawing/2016/5/12/chartex" xmlns:cx7="http://schemas.microsoft.com/office/drawing/2016/5/13/chartex" xmlns:cx8="http://schemas.microsoft.com/office/drawing/2016/5/14/chartex" xmlns:mc="http://schemas.openxmlformats.org/markup-compatibility/2006" xmlns:aink="http://schemas.microsoft.com/office/drawing/2016/ink" xmlns:am3d="http://schemas.microsoft.com/office/drawing/2017/model3d" xmlns:o="urn:schemas-microsoft-com:office:office" xmlns:oel="http://schemas.microsoft.com/office/2019/extlst" xmlns:r="http://schemas.openxmlformats.org/officeDocument/2006/relationships" xmlns:m="http://schemas.openxmlformats.org/officeDocument/2006/math" xmlns:v="urn:schemas-microsoft-com:vml" xmlns:wp14="http://schemas.microsoft.com/office/word/2010/wordprocessingDrawing" xmlns:wp="http://schemas.openxmlformats.org/drawingml/2006/wordprocessingDrawing" xmlns:w10="urn:schemas-microsoft-com:office:word" xmlns:w="http://schemas.openxmlformats.org/wordprocessingml/2006/main" xmlns:w14="http://schemas.microsoft.com/office/word/2010/wordml" xmlns:w15="http://schemas.microsoft.com/office/word/2012/wordml" xmlns:w16cex="http://schemas.microsoft.com/office/word/2018/wordml/cex" xmlns:w16cid="http://schemas.microsoft.com/office/word/2016/wordml/cid" xmlns:w16="http://schemas.microsoft.com/office/word/2018/wordml" xmlns:w16du="http://schemas.microsoft.com/office/word/2023/wordml/word16du" xmlns:w16sdtdh="http://schemas.microsoft.com/office/word/2020/wordml/sdtdatahash" xmlns:w16sdtfl="http://schemas.microsoft.com/office/word/2024/wordml/sdtformatlock" xmlns:w16se="http://schemas.microsoft.com/office/word/2015/wordml/symex" xmlns:wpg="http://schemas.microsoft.com/office/word/2010/wordprocessingGroup" xmlns:wpi="http://schemas.microsoft.com/office/word/2010/wordprocessingInk" xmlns:wne="http://schemas.microsoft.com/office/word/2006/wordml" xmlns:wps="http://schemas.microsoft.com/office/word/2010/wordprocessingShape" mc:Ignorable="w14 w15 w16se w16cid w16 w16cex w16sdtdh w16sdtfl w16du wp14">
   <w:endnote w:type="separator" w:id="-1">
     <w:p>
       <w:pPr>
@@ -4563,7 +4617,7 @@
 </file>
 
 <file path=word/footnotes.xml><?xml version="1.0" encoding="utf-8"?>
-<w:footnotes xmlns:wpc="http://schemas.microsoft.com/office/word/2010/wordprocessingCanvas" xmlns:cx="http://schemas.microsoft.com/office/drawing/2014/chartex" xmlns:cx1="http://schemas.microsoft.com/office/drawing/2015/9/8/chartex" xmlns:cx2="http://schemas.microsoft.com/office/drawing/2015/10/21/chartex" xmlns:cx3="http://schemas.microsoft.com/office/drawing/2016/5/9/chartex" xmlns:cx4="http://schemas.microsoft.com/office/drawing/2016/5/10/chartex" xmlns:cx5="http://schemas.microsoft.com/office/drawing/2016/5/11/chartex" xmlns:cx6="http://schemas.microsoft.com/office/drawing/2016/5/12/chartex" xmlns:cx7="http://schemas.microsoft.com/office/drawing/2016/5/13/chartex" xmlns:cx8="http://schemas.microsoft.com/office/drawing/2016/5/14/chartex" xmlns:mc="http://schemas.openxmlformats.org/markup-compatibility/2006" xmlns:aink="http://schemas.microsoft.com/office/drawing/2016/ink" xmlns:am3d="http://schemas.microsoft.com/office/drawing/2017/model3d" xmlns:o="urn:schemas-microsoft-com:office:office" xmlns:r="http://schemas.openxmlformats.org/officeDocument/2006/relationships" xmlns:m="http://schemas.openxmlformats.org/officeDocument/2006/math" xmlns:v="urn:schemas-microsoft-com:vml" xmlns:wp14="http://schemas.microsoft.com/office/word/2010/wordprocessingDrawing" xmlns:wp="http://schemas.openxmlformats.org/drawingml/2006/wordprocessingDrawing" xmlns:w10="urn:schemas-microsoft-com:office:word" xmlns:w="http://schemas.openxmlformats.org/wordprocessingml/2006/main" xmlns:w14="http://schemas.microsoft.com/office/word/2010/wordml" xmlns:w15="http://schemas.microsoft.com/office/word/2012/wordml" xmlns:w16cex="http://schemas.microsoft.com/office/word/2018/wordml/cex" xmlns:w16cid="http://schemas.microsoft.com/office/word/2016/wordml/cid" xmlns:w16="http://schemas.microsoft.com/office/word/2018/wordml" xmlns:w16sdtdh="http://schemas.microsoft.com/office/word/2020/wordml/sdtdatahash" xmlns:w16se="http://schemas.microsoft.com/office/word/2015/wordml/symex" xmlns:wpg="http://schemas.microsoft.com/office/word/2010/wordprocessingGroup" xmlns:wpi="http://schemas.microsoft.com/office/word/2010/wordprocessingInk" xmlns:wne="http://schemas.microsoft.com/office/word/2006/wordml" xmlns:wps="http://schemas.microsoft.com/office/word/2010/wordprocessingShape" mc:Ignorable="w14 w15 w16se w16cid w16 w16cex w16sdtdh wp14">
+<w:footnotes xmlns:wpc="http://schemas.microsoft.com/office/word/2010/wordprocessingCanvas" xmlns:cx="http://schemas.microsoft.com/office/drawing/2014/chartex" xmlns:cx1="http://schemas.microsoft.com/office/drawing/2015/9/8/chartex" xmlns:cx2="http://schemas.microsoft.com/office/drawing/2015/10/21/chartex" xmlns:cx3="http://schemas.microsoft.com/office/drawing/2016/5/9/chartex" xmlns:cx4="http://schemas.microsoft.com/office/drawing/2016/5/10/chartex" xmlns:cx5="http://schemas.microsoft.com/office/drawing/2016/5/11/chartex" xmlns:cx6="http://schemas.microsoft.com/office/drawing/2016/5/12/chartex" xmlns:cx7="http://schemas.microsoft.com/office/drawing/2016/5/13/chartex" xmlns:cx8="http://schemas.microsoft.com/office/drawing/2016/5/14/chartex" xmlns:mc="http://schemas.openxmlformats.org/markup-compatibility/2006" xmlns:aink="http://schemas.microsoft.com/office/drawing/2016/ink" xmlns:am3d="http://schemas.microsoft.com/office/drawing/2017/model3d" xmlns:o="urn:schemas-microsoft-com:office:office" xmlns:oel="http://schemas.microsoft.com/office/2019/extlst" xmlns:r="http://schemas.openxmlformats.org/officeDocument/2006/relationships" xmlns:m="http://schemas.openxmlformats.org/officeDocument/2006/math" xmlns:v="urn:schemas-microsoft-com:vml" xmlns:wp14="http://schemas.microsoft.com/office/word/2010/wordprocessingDrawing" xmlns:wp="http://schemas.openxmlformats.org/drawingml/2006/wordprocessingDrawing" xmlns:w10="urn:schemas-microsoft-com:office:word" xmlns:w="http://schemas.openxmlformats.org/wordprocessingml/2006/main" xmlns:w14="http://schemas.microsoft.com/office/word/2010/wordml" xmlns:w15="http://schemas.microsoft.com/office/word/2012/wordml" xmlns:w16cex="http://schemas.microsoft.com/office/word/2018/wordml/cex" xmlns:w16cid="http://schemas.microsoft.com/office/word/2016/wordml/cid" xmlns:w16="http://schemas.microsoft.com/office/word/2018/wordml" xmlns:w16du="http://schemas.microsoft.com/office/word/2023/wordml/word16du" xmlns:w16sdtdh="http://schemas.microsoft.com/office/word/2020/wordml/sdtdatahash" xmlns:w16sdtfl="http://schemas.microsoft.com/office/word/2024/wordml/sdtformatlock" xmlns:w16se="http://schemas.microsoft.com/office/word/2015/wordml/symex" xmlns:wpg="http://schemas.microsoft.com/office/word/2010/wordprocessingGroup" xmlns:wpi="http://schemas.microsoft.com/office/word/2010/wordprocessingInk" xmlns:wne="http://schemas.microsoft.com/office/word/2006/wordml" xmlns:wps="http://schemas.microsoft.com/office/word/2010/wordprocessingShape" mc:Ignorable="w14 w15 w16se w16cid w16 w16cex w16sdtdh w16sdtfl w16du wp14">
   <w:footnote w:type="separator" w:id="-1">
     <w:p>
       <w:pPr>
@@ -4588,7 +4642,7 @@
 </file>
 
 <file path=word/header1.xml><?xml version="1.0" encoding="utf-8"?>
-<w:hdr xmlns:wpc="http://schemas.microsoft.com/office/word/2010/wordprocessingCanvas" xmlns:cx="http://schemas.microsoft.com/office/drawing/2014/chartex" xmlns:cx1="http://schemas.microsoft.com/office/drawing/2015/9/8/chartex" xmlns:cx2="http://schemas.microsoft.com/office/drawing/2015/10/21/chartex" xmlns:cx3="http://schemas.microsoft.com/office/drawing/2016/5/9/chartex" xmlns:cx4="http://schemas.microsoft.com/office/drawing/2016/5/10/chartex" xmlns:cx5="http://schemas.microsoft.com/office/drawing/2016/5/11/chartex" xmlns:cx6="http://schemas.microsoft.com/office/drawing/2016/5/12/chartex" xmlns:cx7="http://schemas.microsoft.com/office/drawing/2016/5/13/chartex" xmlns:cx8="http://schemas.microsoft.com/office/drawing/2016/5/14/chartex" xmlns:mc="http://schemas.openxmlformats.org/markup-compatibility/2006" xmlns:aink="http://schemas.microsoft.com/office/drawing/2016/ink" xmlns:am3d="http://schemas.microsoft.com/office/drawing/2017/model3d" xmlns:o="urn:schemas-microsoft-com:office:office" xmlns:r="http://schemas.openxmlformats.org/officeDocument/2006/relationships" xmlns:m="http://schemas.openxmlformats.org/officeDocument/2006/math" xmlns:v="urn:schemas-microsoft-com:vml" xmlns:wp14="http://schemas.microsoft.com/office/word/2010/wordprocessingDrawing" xmlns:wp="http://schemas.openxmlformats.org/drawingml/2006/wordprocessingDrawing" xmlns:w10="urn:schemas-microsoft-com:office:word" xmlns:w="http://schemas.openxmlformats.org/wordprocessingml/2006/main" xmlns:w14="http://schemas.microsoft.com/office/word/2010/wordml" xmlns:w15="http://schemas.microsoft.com/office/word/2012/wordml" xmlns:w16cex="http://schemas.microsoft.com/office/word/2018/wordml/cex" xmlns:w16cid="http://schemas.microsoft.com/office/word/2016/wordml/cid" xmlns:w16="http://schemas.microsoft.com/office/word/2018/wordml" xmlns:w16sdtdh="http://schemas.microsoft.com/office/word/2020/wordml/sdtdatahash" xmlns:w16se="http://schemas.microsoft.com/office/word/2015/wordml/symex" xmlns:wpg="http://schemas.microsoft.com/office/word/2010/wordprocessingGroup" xmlns:wpi="http://schemas.microsoft.com/office/word/2010/wordprocessingInk" xmlns:wne="http://schemas.microsoft.com/office/word/2006/wordml" xmlns:wps="http://schemas.microsoft.com/office/word/2010/wordprocessingShape" mc:Ignorable="w14 w15 w16se w16cid w16 w16cex w16sdtdh wp14">
+<w:hdr xmlns:wpc="http://schemas.microsoft.com/office/word/2010/wordprocessingCanvas" xmlns:cx="http://schemas.microsoft.com/office/drawing/2014/chartex" xmlns:cx1="http://schemas.microsoft.com/office/drawing/2015/9/8/chartex" xmlns:cx2="http://schemas.microsoft.com/office/drawing/2015/10/21/chartex" xmlns:cx3="http://schemas.microsoft.com/office/drawing/2016/5/9/chartex" xmlns:cx4="http://schemas.microsoft.com/office/drawing/2016/5/10/chartex" xmlns:cx5="http://schemas.microsoft.com/office/drawing/2016/5/11/chartex" xmlns:cx6="http://schemas.microsoft.com/office/drawing/2016/5/12/chartex" xmlns:cx7="http://schemas.microsoft.com/office/drawing/2016/5/13/chartex" xmlns:cx8="http://schemas.microsoft.com/office/drawing/2016/5/14/chartex" xmlns:mc="http://schemas.openxmlformats.org/markup-compatibility/2006" xmlns:aink="http://schemas.microsoft.com/office/drawing/2016/ink" xmlns:am3d="http://schemas.microsoft.com/office/drawing/2017/model3d" xmlns:o="urn:schemas-microsoft-com:office:office" xmlns:oel="http://schemas.microsoft.com/office/2019/extlst" xmlns:r="http://schemas.openxmlformats.org/officeDocument/2006/relationships" xmlns:m="http://schemas.openxmlformats.org/officeDocument/2006/math" xmlns:v="urn:schemas-microsoft-com:vml" xmlns:wp14="http://schemas.microsoft.com/office/word/2010/wordprocessingDrawing" xmlns:wp="http://schemas.openxmlformats.org/drawingml/2006/wordprocessingDrawing" xmlns:w10="urn:schemas-microsoft-com:office:word" xmlns:w="http://schemas.openxmlformats.org/wordprocessingml/2006/main" xmlns:w14="http://schemas.microsoft.com/office/word/2010/wordml" xmlns:w15="http://schemas.microsoft.com/office/word/2012/wordml" xmlns:w16cex="http://schemas.microsoft.com/office/word/2018/wordml/cex" xmlns:w16cid="http://schemas.microsoft.com/office/word/2016/wordml/cid" xmlns:w16="http://schemas.microsoft.com/office/word/2018/wordml" xmlns:w16du="http://schemas.microsoft.com/office/word/2023/wordml/word16du" xmlns:w16sdtdh="http://schemas.microsoft.com/office/word/2020/wordml/sdtdatahash" xmlns:w16sdtfl="http://schemas.microsoft.com/office/word/2024/wordml/sdtformatlock" xmlns:w16se="http://schemas.microsoft.com/office/word/2015/wordml/symex" xmlns:wpg="http://schemas.microsoft.com/office/word/2010/wordprocessingGroup" xmlns:wpi="http://schemas.microsoft.com/office/word/2010/wordprocessingInk" xmlns:wne="http://schemas.microsoft.com/office/word/2006/wordml" xmlns:wps="http://schemas.microsoft.com/office/word/2010/wordprocessingShape" mc:Ignorable="w14 w15 w16se w16cid w16 w16cex w16sdtdh w16sdtfl w16du wp14">
   <w:p>
     <w:pPr>
       <w:jc w:val="right"/>
@@ -4616,7 +4670,7 @@
 </file>
 
 <file path=word/numbering.xml><?xml version="1.0" encoding="utf-8"?>
-<w:numbering xmlns:wpc="http://schemas.microsoft.com/office/word/2010/wordprocessingCanvas" xmlns:cx="http://schemas.microsoft.com/office/drawing/2014/chartex" xmlns:cx1="http://schemas.microsoft.com/office/drawing/2015/9/8/chartex" xmlns:cx2="http://schemas.microsoft.com/office/drawing/2015/10/21/chartex" xmlns:cx3="http://schemas.microsoft.com/office/drawing/2016/5/9/chartex" xmlns:cx4="http://schemas.microsoft.com/office/drawing/2016/5/10/chartex" xmlns:cx5="http://schemas.microsoft.com/office/drawing/2016/5/11/chartex" xmlns:cx6="http://schemas.microsoft.com/office/drawing/2016/5/12/chartex" xmlns:cx7="http://schemas.microsoft.com/office/drawing/2016/5/13/chartex" xmlns:cx8="http://schemas.microsoft.com/office/drawing/2016/5/14/chartex" xmlns:mc="http://schemas.openxmlformats.org/markup-compatibility/2006" xmlns:aink="http://schemas.microsoft.com/office/drawing/2016/ink" xmlns:am3d="http://schemas.microsoft.com/office/drawing/2017/model3d" xmlns:o="urn:schemas-microsoft-com:office:office" xmlns:r="http://schemas.openxmlformats.org/officeDocument/2006/relationships" xmlns:m="http://schemas.openxmlformats.org/officeDocument/2006/math" xmlns:v="urn:schemas-microsoft-com:vml" xmlns:wp14="http://schemas.microsoft.com/office/word/2010/wordprocessingDrawing" xmlns:wp="http://schemas.openxmlformats.org/drawingml/2006/wordprocessingDrawing" xmlns:w10="urn:schemas-microsoft-com:office:word" xmlns:w="http://schemas.openxmlformats.org/wordprocessingml/2006/main" xmlns:w14="http://schemas.microsoft.com/office/word/2010/wordml" xmlns:w15="http://schemas.microsoft.com/office/word/2012/wordml" xmlns:w16cex="http://schemas.microsoft.com/office/word/2018/wordml/cex" xmlns:w16cid="http://schemas.microsoft.com/office/word/2016/wordml/cid" xmlns:w16="http://schemas.microsoft.com/office/word/2018/wordml" xmlns:w16sdtdh="http://schemas.microsoft.com/office/word/2020/wordml/sdtdatahash" xmlns:w16se="http://schemas.microsoft.com/office/word/2015/wordml/symex" xmlns:wpg="http://schemas.microsoft.com/office/word/2010/wordprocessingGroup" xmlns:wpi="http://schemas.microsoft.com/office/word/2010/wordprocessingInk" xmlns:wne="http://schemas.microsoft.com/office/word/2006/wordml" xmlns:wps="http://schemas.microsoft.com/office/word/2010/wordprocessingShape" mc:Ignorable="w14 w15 w16se w16cid w16 w16cex w16sdtdh wp14">
+<w:numbering xmlns:wpc="http://schemas.microsoft.com/office/word/2010/wordprocessingCanvas" xmlns:cx="http://schemas.microsoft.com/office/drawing/2014/chartex" xmlns:cx1="http://schemas.microsoft.com/office/drawing/2015/9/8/chartex" xmlns:cx2="http://schemas.microsoft.com/office/drawing/2015/10/21/chartex" xmlns:cx3="http://schemas.microsoft.com/office/drawing/2016/5/9/chartex" xmlns:cx4="http://schemas.microsoft.com/office/drawing/2016/5/10/chartex" xmlns:cx5="http://schemas.microsoft.com/office/drawing/2016/5/11/chartex" xmlns:cx6="http://schemas.microsoft.com/office/drawing/2016/5/12/chartex" xmlns:cx7="http://schemas.microsoft.com/office/drawing/2016/5/13/chartex" xmlns:cx8="http://schemas.microsoft.com/office/drawing/2016/5/14/chartex" xmlns:mc="http://schemas.openxmlformats.org/markup-compatibility/2006" xmlns:aink="http://schemas.microsoft.com/office/drawing/2016/ink" xmlns:am3d="http://schemas.microsoft.com/office/drawing/2017/model3d" xmlns:o="urn:schemas-microsoft-com:office:office" xmlns:oel="http://schemas.microsoft.com/office/2019/extlst" xmlns:r="http://schemas.openxmlformats.org/officeDocument/2006/relationships" xmlns:m="http://schemas.openxmlformats.org/officeDocument/2006/math" xmlns:v="urn:schemas-microsoft-com:vml" xmlns:wp14="http://schemas.microsoft.com/office/word/2010/wordprocessingDrawing" xmlns:wp="http://schemas.openxmlformats.org/drawingml/2006/wordprocessingDrawing" xmlns:w10="urn:schemas-microsoft-com:office:word" xmlns:w="http://schemas.openxmlformats.org/wordprocessingml/2006/main" xmlns:w14="http://schemas.microsoft.com/office/word/2010/wordml" xmlns:w15="http://schemas.microsoft.com/office/word/2012/wordml" xmlns:w16cex="http://schemas.microsoft.com/office/word/2018/wordml/cex" xmlns:w16cid="http://schemas.microsoft.com/office/word/2016/wordml/cid" xmlns:w16="http://schemas.microsoft.com/office/word/2018/wordml" xmlns:w16du="http://schemas.microsoft.com/office/word/2023/wordml/word16du" xmlns:w16sdtdh="http://schemas.microsoft.com/office/word/2020/wordml/sdtdatahash" xmlns:w16sdtfl="http://schemas.microsoft.com/office/word/2024/wordml/sdtformatlock" xmlns:w16se="http://schemas.microsoft.com/office/word/2015/wordml/symex" xmlns:wpg="http://schemas.microsoft.com/office/word/2010/wordprocessingGroup" xmlns:wpi="http://schemas.microsoft.com/office/word/2010/wordprocessingInk" xmlns:wne="http://schemas.microsoft.com/office/word/2006/wordml" xmlns:wps="http://schemas.microsoft.com/office/word/2010/wordprocessingShape" mc:Ignorable="w14 w15 w16se w16cid w16 w16cex w16sdtdh w16sdtfl w16du wp14">
   <w:abstractNum w:abstractNumId="0" w15:restartNumberingAfterBreak="0">
     <w:nsid w:val="08DA30F7"/>
     <w:multiLevelType w:val="hybridMultilevel"/>
@@ -6853,59 +6907,59 @@
       </w:rPr>
     </w:lvl>
   </w:abstractNum>
-  <w:num w:numId="1">
+  <w:num w:numId="1" w16cid:durableId="259948417">
     <w:abstractNumId w:val="5"/>
   </w:num>
-  <w:num w:numId="2">
+  <w:num w:numId="2" w16cid:durableId="1984305955">
     <w:abstractNumId w:val="15"/>
   </w:num>
-  <w:num w:numId="3">
+  <w:num w:numId="3" w16cid:durableId="1748843529">
     <w:abstractNumId w:val="9"/>
   </w:num>
-  <w:num w:numId="4">
+  <w:num w:numId="4" w16cid:durableId="712653425">
     <w:abstractNumId w:val="8"/>
   </w:num>
-  <w:num w:numId="5">
+  <w:num w:numId="5" w16cid:durableId="485364503">
     <w:abstractNumId w:val="0"/>
   </w:num>
-  <w:num w:numId="6">
+  <w:num w:numId="6" w16cid:durableId="1122309308">
     <w:abstractNumId w:val="1"/>
   </w:num>
-  <w:num w:numId="7">
+  <w:num w:numId="7" w16cid:durableId="1929197040">
     <w:abstractNumId w:val="13"/>
   </w:num>
-  <w:num w:numId="8">
+  <w:num w:numId="8" w16cid:durableId="279609056">
     <w:abstractNumId w:val="2"/>
   </w:num>
-  <w:num w:numId="9">
+  <w:num w:numId="9" w16cid:durableId="1543204560">
     <w:abstractNumId w:val="7"/>
   </w:num>
-  <w:num w:numId="10">
+  <w:num w:numId="10" w16cid:durableId="259922639">
     <w:abstractNumId w:val="4"/>
   </w:num>
-  <w:num w:numId="11">
+  <w:num w:numId="11" w16cid:durableId="202980158">
     <w:abstractNumId w:val="12"/>
   </w:num>
-  <w:num w:numId="12">
+  <w:num w:numId="12" w16cid:durableId="1717243987">
     <w:abstractNumId w:val="3"/>
   </w:num>
-  <w:num w:numId="13">
+  <w:num w:numId="13" w16cid:durableId="803230603">
     <w:abstractNumId w:val="14"/>
   </w:num>
-  <w:num w:numId="14">
+  <w:num w:numId="14" w16cid:durableId="166866864">
     <w:abstractNumId w:val="10"/>
   </w:num>
-  <w:num w:numId="15">
+  <w:num w:numId="15" w16cid:durableId="902528315">
     <w:abstractNumId w:val="11"/>
   </w:num>
-  <w:num w:numId="16">
+  <w:num w:numId="16" w16cid:durableId="92483944">
     <w:abstractNumId w:val="6"/>
   </w:num>
 </w:numbering>
 </file>
 
 <file path=word/styles.xml><?xml version="1.0" encoding="utf-8"?>
-<w:styles xmlns:mc="http://schemas.openxmlformats.org/markup-compatibility/2006" xmlns:r="http://schemas.openxmlformats.org/officeDocument/2006/relationships" xmlns:w="http://schemas.openxmlformats.org/wordprocessingml/2006/main" xmlns:w14="http://schemas.microsoft.com/office/word/2010/wordml" xmlns:w15="http://schemas.microsoft.com/office/word/2012/wordml" xmlns:w16cex="http://schemas.microsoft.com/office/word/2018/wordml/cex" xmlns:w16cid="http://schemas.microsoft.com/office/word/2016/wordml/cid" xmlns:w16="http://schemas.microsoft.com/office/word/2018/wordml" xmlns:w16sdtdh="http://schemas.microsoft.com/office/word/2020/wordml/sdtdatahash" xmlns:w16se="http://schemas.microsoft.com/office/word/2015/wordml/symex" mc:Ignorable="w14 w15 w16se w16cid w16 w16cex w16sdtdh">
+<w:styles xmlns:mc="http://schemas.openxmlformats.org/markup-compatibility/2006" xmlns:r="http://schemas.openxmlformats.org/officeDocument/2006/relationships" xmlns:w="http://schemas.openxmlformats.org/wordprocessingml/2006/main" xmlns:w14="http://schemas.microsoft.com/office/word/2010/wordml" xmlns:w15="http://schemas.microsoft.com/office/word/2012/wordml" xmlns:w16cex="http://schemas.microsoft.com/office/word/2018/wordml/cex" xmlns:w16cid="http://schemas.microsoft.com/office/word/2016/wordml/cid" xmlns:w16="http://schemas.microsoft.com/office/word/2018/wordml" xmlns:w16du="http://schemas.microsoft.com/office/word/2023/wordml/word16du" xmlns:w16sdtdh="http://schemas.microsoft.com/office/word/2020/wordml/sdtdatahash" xmlns:w16sdtfl="http://schemas.microsoft.com/office/word/2024/wordml/sdtformatlock" xmlns:w16se="http://schemas.microsoft.com/office/word/2015/wordml/symex" mc:Ignorable="w14 w15 w16se w16cid w16 w16cex w16sdtdh w16sdtfl w16du">
   <w:docDefaults>
     <w:rPrDefault>
       <w:rPr>

</xml_diff>

<commit_message>
Correcciones DTOs, Query Repository, Endpoints Nuevos, Documento Explicativo de los endpoints (Productos y Materiales), entre otras correcciones.
</commit_message>
<xml_diff>
--- a/DOCS/Etapa 1 - Introduccion.docx
+++ b/DOCS/Etapa 1 - Introduccion.docx
@@ -1577,21 +1577,12 @@
         </w:rPr>
         <w:t>-</w:t>
       </w:r>
-      <w:proofErr w:type="spellStart"/>
       <w:r>
         <w:rPr>
           <w:rFonts w:ascii="Times New Roman" w:eastAsia="Times New Roman" w:hAnsi="Times New Roman"/>
           <w:sz w:val="24"/>
         </w:rPr>
-        <w:t>commerce</w:t>
-      </w:r>
-      <w:proofErr w:type="spellEnd"/>
-      <w:r>
-        <w:rPr>
-          <w:rFonts w:ascii="Times New Roman" w:eastAsia="Times New Roman" w:hAnsi="Times New Roman"/>
-          <w:sz w:val="24"/>
-        </w:rPr>
-        <w:t>, que permita al emprendedor exponer sus productos y en caso de ser necesario gestionar las compras.</w:t>
+        <w:t>commerce, que permita al emprendedor exponer sus productos y en caso de ser necesario gestionar las compras.</w:t>
       </w:r>
     </w:p>
     <w:p>
@@ -1758,7 +1749,25 @@
           <w:szCs w:val="24"/>
           <w:lang w:val="es-ES"/>
         </w:rPr>
-        <w:t>: Asegurar la correcta gestión del proceso de compra, desde la selección de productos hasta la emisión de factura.</w:t>
+        <w:t xml:space="preserve">: Asegurar la correcta gestión del proceso de compra, desde la selección de productos hasta la </w:t>
+      </w:r>
+      <w:r>
+        <w:rPr>
+          <w:rFonts w:ascii="Times New Roman" w:eastAsia="Times New Roman" w:hAnsi="Times New Roman" w:cs="Times New Roman"/>
+          <w:sz w:val="24"/>
+          <w:szCs w:val="24"/>
+          <w:lang w:val="es-ES"/>
+        </w:rPr>
+        <w:t>confirmación del pedido</w:t>
+      </w:r>
+      <w:r>
+        <w:rPr>
+          <w:rFonts w:ascii="Times New Roman" w:eastAsia="Times New Roman" w:hAnsi="Times New Roman" w:cs="Times New Roman"/>
+          <w:sz w:val="24"/>
+          <w:szCs w:val="24"/>
+          <w:lang w:val="es-ES"/>
+        </w:rPr>
+        <w:t>.</w:t>
       </w:r>
     </w:p>
     <w:p>
@@ -1867,7 +1876,25 @@
           <w:szCs w:val="24"/>
           <w:lang w:val="es-ES"/>
         </w:rPr>
-        <w:t>: Consultar el catálogo de productos con opciones de búsqueda, filtrado y ordenamiento.</w:t>
+        <w:t>: Consultar el catálogo de productos con opciones de búsqueda y ordenamiento</w:t>
+      </w:r>
+      <w:r>
+        <w:rPr>
+          <w:rFonts w:ascii="Times New Roman" w:eastAsia="Times New Roman" w:hAnsi="Times New Roman" w:cs="Times New Roman"/>
+          <w:sz w:val="24"/>
+          <w:szCs w:val="24"/>
+          <w:lang w:val="es-ES"/>
+        </w:rPr>
+        <w:t xml:space="preserve"> por precio</w:t>
+      </w:r>
+      <w:r>
+        <w:rPr>
+          <w:rFonts w:ascii="Times New Roman" w:eastAsia="Times New Roman" w:hAnsi="Times New Roman" w:cs="Times New Roman"/>
+          <w:sz w:val="24"/>
+          <w:szCs w:val="24"/>
+          <w:lang w:val="es-ES"/>
+        </w:rPr>
+        <w:t>.</w:t>
       </w:r>
     </w:p>
     <w:p>
@@ -2112,7 +2139,34 @@
           <w:szCs w:val="24"/>
           <w:lang w:val="es-ES"/>
         </w:rPr>
-        <w:t>: Registrar un emprendimiento y asociar datos de contacto.</w:t>
+        <w:t xml:space="preserve">: Registrar </w:t>
+      </w:r>
+      <w:r>
+        <w:rPr>
+          <w:rFonts w:ascii="Times New Roman" w:eastAsia="Times New Roman" w:hAnsi="Times New Roman" w:cs="Times New Roman"/>
+          <w:sz w:val="24"/>
+          <w:szCs w:val="24"/>
+          <w:lang w:val="es-ES"/>
+        </w:rPr>
+        <w:t>los datos</w:t>
+      </w:r>
+      <w:r>
+        <w:rPr>
+          <w:rFonts w:ascii="Times New Roman" w:eastAsia="Times New Roman" w:hAnsi="Times New Roman" w:cs="Times New Roman"/>
+          <w:sz w:val="24"/>
+          <w:szCs w:val="24"/>
+          <w:lang w:val="es-ES"/>
+        </w:rPr>
+        <w:t xml:space="preserve"> de su</w:t>
+      </w:r>
+      <w:r>
+        <w:rPr>
+          <w:rFonts w:ascii="Times New Roman" w:eastAsia="Times New Roman" w:hAnsi="Times New Roman" w:cs="Times New Roman"/>
+          <w:sz w:val="24"/>
+          <w:szCs w:val="24"/>
+          <w:lang w:val="es-ES"/>
+        </w:rPr>
+        <w:t xml:space="preserve"> emprendimiento y asociar datos de contacto.</w:t>
       </w:r>
     </w:p>
     <w:p>
@@ -2148,7 +2202,61 @@
           <w:szCs w:val="24"/>
           <w:lang w:val="es-ES"/>
         </w:rPr>
-        <w:t>: Gestionar el catálogo de productos (añadir, modificar, habilitar/deshabilitar).</w:t>
+        <w:t>: Gestionar el catálogo de productos</w:t>
+      </w:r>
+      <w:r>
+        <w:rPr>
+          <w:rFonts w:ascii="Times New Roman" w:eastAsia="Times New Roman" w:hAnsi="Times New Roman" w:cs="Times New Roman"/>
+          <w:sz w:val="24"/>
+          <w:szCs w:val="24"/>
+          <w:lang w:val="es-ES"/>
+        </w:rPr>
+        <w:t xml:space="preserve"> </w:t>
+      </w:r>
+      <w:r>
+        <w:rPr>
+          <w:rFonts w:ascii="Times New Roman" w:eastAsia="Times New Roman" w:hAnsi="Times New Roman" w:cs="Times New Roman"/>
+          <w:sz w:val="24"/>
+          <w:szCs w:val="24"/>
+          <w:lang w:val="es-ES"/>
+        </w:rPr>
+        <w:t>(añadir, modificar, habilitar/deshabilitar)</w:t>
+      </w:r>
+      <w:r>
+        <w:rPr>
+          <w:rFonts w:ascii="Times New Roman" w:eastAsia="Times New Roman" w:hAnsi="Times New Roman" w:cs="Times New Roman"/>
+          <w:sz w:val="24"/>
+          <w:szCs w:val="24"/>
+          <w:lang w:val="es-ES"/>
+        </w:rPr>
+        <w:t xml:space="preserve"> y materiales (</w:t>
+      </w:r>
+      <w:r>
+        <w:rPr>
+          <w:rFonts w:ascii="Times New Roman" w:eastAsia="Times New Roman" w:hAnsi="Times New Roman" w:cs="Times New Roman"/>
+          <w:sz w:val="24"/>
+          <w:szCs w:val="24"/>
+          <w:lang w:val="es-ES"/>
+        </w:rPr>
+        <w:t>añadir, modificar y borrar</w:t>
+      </w:r>
+      <w:r>
+        <w:rPr>
+          <w:rFonts w:ascii="Times New Roman" w:eastAsia="Times New Roman" w:hAnsi="Times New Roman" w:cs="Times New Roman"/>
+          <w:sz w:val="24"/>
+          <w:szCs w:val="24"/>
+          <w:lang w:val="es-ES"/>
+        </w:rPr>
+        <w:t>)</w:t>
+      </w:r>
+      <w:r>
+        <w:rPr>
+          <w:rFonts w:ascii="Times New Roman" w:eastAsia="Times New Roman" w:hAnsi="Times New Roman" w:cs="Times New Roman"/>
+          <w:sz w:val="24"/>
+          <w:szCs w:val="24"/>
+          <w:lang w:val="es-ES"/>
+        </w:rPr>
+        <w:t>.</w:t>
       </w:r>
     </w:p>
     <w:p>
@@ -2256,7 +2364,61 @@
           <w:szCs w:val="24"/>
           <w:lang w:val="es-ES"/>
         </w:rPr>
-        <w:t>: Visualizar y analizar métricas de ventas (estadísticas, ingresos, productos más vendidos).</w:t>
+        <w:t xml:space="preserve">: Visualizar y analizar </w:t>
+      </w:r>
+      <w:r>
+        <w:rPr>
+          <w:rFonts w:ascii="Times New Roman" w:eastAsia="Times New Roman" w:hAnsi="Times New Roman" w:cs="Times New Roman"/>
+          <w:sz w:val="24"/>
+          <w:szCs w:val="24"/>
+          <w:lang w:val="es-ES"/>
+        </w:rPr>
+        <w:t xml:space="preserve">estadísticas </w:t>
+      </w:r>
+      <w:r>
+        <w:rPr>
+          <w:rFonts w:ascii="Times New Roman" w:eastAsia="Times New Roman" w:hAnsi="Times New Roman" w:cs="Times New Roman"/>
+          <w:sz w:val="24"/>
+          <w:szCs w:val="24"/>
+          <w:lang w:val="es-ES"/>
+        </w:rPr>
+        <w:t xml:space="preserve">de ventas </w:t>
+      </w:r>
+      <w:r>
+        <w:rPr>
+          <w:rFonts w:ascii="Times New Roman" w:eastAsia="Times New Roman" w:hAnsi="Times New Roman" w:cs="Times New Roman"/>
+          <w:sz w:val="24"/>
+          <w:szCs w:val="24"/>
+          <w:lang w:val="es-ES"/>
+        </w:rPr>
+        <w:t>(</w:t>
+      </w:r>
+      <w:r>
+        <w:rPr>
+          <w:rFonts w:ascii="Times New Roman" w:eastAsia="Times New Roman" w:hAnsi="Times New Roman" w:cs="Times New Roman"/>
+          <w:sz w:val="24"/>
+          <w:szCs w:val="24"/>
+          <w:lang w:val="es-ES"/>
+        </w:rPr>
+        <w:t xml:space="preserve"> </w:t>
+      </w:r>
+      <w:r>
+        <w:rPr>
+          <w:rFonts w:ascii="Times New Roman" w:eastAsia="Times New Roman" w:hAnsi="Times New Roman" w:cs="Times New Roman"/>
+          <w:sz w:val="24"/>
+          <w:szCs w:val="24"/>
+          <w:lang w:val="es-ES"/>
+        </w:rPr>
+        <w:t>ganancia  y</w:t>
+      </w:r>
+      <w:r>
+        <w:rPr>
+          <w:rFonts w:ascii="Times New Roman" w:eastAsia="Times New Roman" w:hAnsi="Times New Roman" w:cs="Times New Roman"/>
+          <w:sz w:val="24"/>
+          <w:szCs w:val="24"/>
+          <w:lang w:val="es-ES"/>
+        </w:rPr>
+        <w:t xml:space="preserve"> productos más vendidos).</w:t>
       </w:r>
     </w:p>
     <w:p>
@@ -2372,6 +2534,28 @@
     <w:p>
       <w:pPr>
         <w:spacing w:line="480" w:lineRule="auto"/>
+        <w:rPr>
+          <w:rFonts w:ascii="Times New Roman" w:hAnsi="Times New Roman" w:cs="Times New Roman"/>
+          <w:sz w:val="24"/>
+          <w:szCs w:val="24"/>
+          <w:lang w:val="es-ES"/>
+        </w:rPr>
+      </w:pPr>
+    </w:p>
+    <w:p>
+      <w:pPr>
+        <w:spacing w:line="480" w:lineRule="auto"/>
+        <w:rPr>
+          <w:rFonts w:ascii="Times New Roman" w:hAnsi="Times New Roman" w:cs="Times New Roman"/>
+          <w:sz w:val="24"/>
+          <w:szCs w:val="24"/>
+          <w:lang w:val="es-ES"/>
+        </w:rPr>
+      </w:pPr>
+    </w:p>
+    <w:p>
+      <w:pPr>
+        <w:spacing w:line="480" w:lineRule="auto"/>
         <w:ind w:firstLine="720"/>
         <w:rPr>
           <w:rFonts w:ascii="Times New Roman" w:hAnsi="Times New Roman" w:cs="Times New Roman"/>
@@ -2391,6 +2575,7 @@
           <w:szCs w:val="24"/>
           <w:lang w:val="es-ES"/>
         </w:rPr>
+        <w:lastRenderedPageBreak/>
         <w:t>Reglas de Negocio</w:t>
       </w:r>
     </w:p>
@@ -2478,7 +2663,6 @@
           <w:sz w:val="24"/>
           <w:szCs w:val="24"/>
         </w:rPr>
-        <w:lastRenderedPageBreak/>
         <w:t xml:space="preserve">En </w:t>
       </w:r>
       <w:r>
@@ -2885,7 +3069,6 @@
           <w:szCs w:val="24"/>
           <w:lang w:val="es-ES"/>
         </w:rPr>
-        <w:lastRenderedPageBreak/>
         <w:t>Requerimientos Funcionales del Usuario Comprador (RFU)</w:t>
       </w:r>
     </w:p>
@@ -3393,6 +3576,7 @@
           <w:szCs w:val="24"/>
           <w:lang w:val="es-ES"/>
         </w:rPr>
+        <w:lastRenderedPageBreak/>
         <w:t>RFE-02</w:t>
       </w:r>
       <w:r>
@@ -3429,7 +3613,6 @@
           <w:szCs w:val="24"/>
           <w:lang w:val="es-ES"/>
         </w:rPr>
-        <w:lastRenderedPageBreak/>
         <w:t>RFE-03</w:t>
       </w:r>
       <w:r>
@@ -3576,16 +3759,34 @@
           <w:szCs w:val="24"/>
           <w:lang w:val="es-ES"/>
         </w:rPr>
-        <w:t xml:space="preserve"> | Gestión de pedidos: El emprendedor podrá visualizar pedidos y actualizar su estado (pendiente, pagado</w:t>
-      </w:r>
-      <w:r>
-        <w:rPr>
-          <w:rFonts w:ascii="Times New Roman" w:eastAsia="Times New Roman" w:hAnsi="Times New Roman" w:cs="Times New Roman"/>
-          <w:sz w:val="24"/>
-          <w:szCs w:val="24"/>
-          <w:lang w:val="es-ES"/>
-        </w:rPr>
-        <w:t xml:space="preserve"> y</w:t>
+        <w:t xml:space="preserve"> | Gestión de pedidos: El emprendedor podrá visualizar pedidos y actualizar su estado (</w:t>
+      </w:r>
+      <w:r>
+        <w:rPr>
+          <w:rFonts w:ascii="Times New Roman" w:eastAsia="Times New Roman" w:hAnsi="Times New Roman" w:cs="Times New Roman"/>
+          <w:sz w:val="24"/>
+          <w:szCs w:val="24"/>
+          <w:lang w:val="es-ES"/>
+        </w:rPr>
+        <w:t>espera de pago, cancelado</w:t>
+      </w:r>
+      <w:r>
+        <w:rPr>
+          <w:rFonts w:ascii="Times New Roman" w:eastAsia="Times New Roman" w:hAnsi="Times New Roman" w:cs="Times New Roman"/>
+          <w:sz w:val="24"/>
+          <w:szCs w:val="24"/>
+          <w:lang w:val="es-ES"/>
+        </w:rPr>
+        <w:t xml:space="preserve"> </w:t>
+      </w:r>
+      <w:r>
+        <w:rPr>
+          <w:rFonts w:ascii="Times New Roman" w:eastAsia="Times New Roman" w:hAnsi="Times New Roman" w:cs="Times New Roman"/>
+          <w:sz w:val="24"/>
+          <w:szCs w:val="24"/>
+          <w:lang w:val="es-ES"/>
+        </w:rPr>
+        <w:t>o</w:t>
       </w:r>
       <w:r>
         <w:rPr>
@@ -3873,7 +4074,16 @@
           <w:szCs w:val="24"/>
           <w:lang w:val="es-ES"/>
         </w:rPr>
-        <w:t>para el tema claro y una segunda paleta de colores de grises para el tema oscuro.</w:t>
+        <w:t>para el tema claro</w:t>
+      </w:r>
+      <w:r>
+        <w:rPr>
+          <w:rFonts w:ascii="Times New Roman" w:eastAsia="Times New Roman" w:hAnsi="Times New Roman" w:cs="Times New Roman"/>
+          <w:sz w:val="24"/>
+          <w:szCs w:val="24"/>
+          <w:lang w:val="es-ES"/>
+        </w:rPr>
+        <w:t>.</w:t>
       </w:r>
     </w:p>
     <w:p>
@@ -3981,7 +4191,6 @@
           <w:szCs w:val="24"/>
           <w:lang w:val="es-ES"/>
         </w:rPr>
-        <w:lastRenderedPageBreak/>
         <w:t>Análisis de Entidades participes y relaciones entre ellas:</w:t>
       </w:r>
     </w:p>
@@ -4049,7 +4258,6 @@
         </w:rPr>
         <w:t>“</w:t>
       </w:r>
-      <w:proofErr w:type="spellStart"/>
       <w:r>
         <w:rPr>
           <w:rFonts w:ascii="Times New Roman" w:eastAsia="Times New Roman" w:hAnsi="Times New Roman"/>
@@ -4057,7 +4265,6 @@
         </w:rPr>
         <w:t>enable</w:t>
       </w:r>
-      <w:proofErr w:type="spellEnd"/>
       <w:r>
         <w:rPr>
           <w:rFonts w:ascii="Times New Roman" w:eastAsia="Times New Roman" w:hAnsi="Times New Roman"/>
@@ -4091,23 +4298,7 @@
           <w:rFonts w:ascii="Times New Roman" w:eastAsia="Times New Roman" w:hAnsi="Times New Roman"/>
           <w:sz w:val="24"/>
         </w:rPr>
-        <w:t>“</w:t>
-      </w:r>
-      <w:proofErr w:type="spellStart"/>
-      <w:r>
-        <w:rPr>
-          <w:rFonts w:ascii="Times New Roman" w:eastAsia="Times New Roman" w:hAnsi="Times New Roman"/>
-          <w:sz w:val="24"/>
-        </w:rPr>
-        <w:t>acceptTerms</w:t>
-      </w:r>
-      <w:proofErr w:type="spellEnd"/>
-      <w:r>
-        <w:rPr>
-          <w:rFonts w:ascii="Times New Roman" w:eastAsia="Times New Roman" w:hAnsi="Times New Roman"/>
-          <w:sz w:val="24"/>
-        </w:rPr>
-        <w:t>”. U</w:t>
+        <w:t>“acceptTerms”. U</w:t>
       </w:r>
       <w:r>
         <w:rPr>
@@ -4288,23 +4479,7 @@
           <w:rFonts w:ascii="Times New Roman" w:eastAsia="Times New Roman" w:hAnsi="Times New Roman"/>
           <w:sz w:val="24"/>
         </w:rPr>
-        <w:t xml:space="preserve"> “</w:t>
-      </w:r>
-      <w:proofErr w:type="spellStart"/>
-      <w:r>
-        <w:rPr>
-          <w:rFonts w:ascii="Times New Roman" w:eastAsia="Times New Roman" w:hAnsi="Times New Roman"/>
-          <w:sz w:val="24"/>
-        </w:rPr>
-        <w:t>isEnable</w:t>
-      </w:r>
-      <w:proofErr w:type="spellEnd"/>
-      <w:r>
-        <w:rPr>
-          <w:rFonts w:ascii="Times New Roman" w:eastAsia="Times New Roman" w:hAnsi="Times New Roman"/>
-          <w:sz w:val="24"/>
-        </w:rPr>
-        <w:t xml:space="preserve">”. </w:t>
+        <w:t xml:space="preserve"> “isEnable”. </w:t>
       </w:r>
     </w:p>
     <w:p>
@@ -4364,7 +4539,15 @@
           <w:rFonts w:ascii="Times New Roman" w:eastAsia="Times New Roman" w:hAnsi="Times New Roman"/>
           <w:sz w:val="24"/>
         </w:rPr>
-        <w:t xml:space="preserve"> Los usuarios podrán realizar uno o muchos pedidos de uno o más productos, para ello debemos tener en cuenta los siguientes atributos y relaciones: ID del pedido, Fecha de creación del pedido, Total de compra, cada pedido tiene un solo estado asociado, muchos pedidos pueden ser realizados por un mismo usuario, un pedido puede estar asociados a muchos detalles de pedido.</w:t>
+        <w:t xml:space="preserve"> Los usuarios podrán realizar uno o muchos pedidos de uno o más productos, para ello debemos tener en cuenta los siguientes atributos y relaciones: ID del pedido, Fecha de creación del pedido, Total de compra, cada pedido tiene un solo estado </w:t>
+      </w:r>
+      <w:r>
+        <w:rPr>
+          <w:rFonts w:ascii="Times New Roman" w:eastAsia="Times New Roman" w:hAnsi="Times New Roman"/>
+          <w:sz w:val="24"/>
+        </w:rPr>
+        <w:lastRenderedPageBreak/>
+        <w:t>asociado, muchos pedidos pueden ser realizados por un mismo usuario, un pedido puede estar asociados a muchos detalles de pedido.</w:t>
       </w:r>
     </w:p>
     <w:p>
@@ -4380,7 +4563,6 @@
           <w:rFonts w:ascii="Segoe UI Emoji" w:hAnsi="Segoe UI Emoji"/>
         </w:rPr>
       </w:pPr>
-      <w:proofErr w:type="spellStart"/>
       <w:r>
         <w:rPr>
           <w:rFonts w:ascii="Times New Roman" w:eastAsia="Times New Roman" w:hAnsi="Times New Roman"/>
@@ -4388,25 +4570,49 @@
           <w:bCs/>
           <w:sz w:val="24"/>
         </w:rPr>
-        <w:lastRenderedPageBreak/>
-        <w:t>DetallePedido</w:t>
-      </w:r>
-      <w:proofErr w:type="spellEnd"/>
+        <w:t xml:space="preserve">DetallePedido: </w:t>
+      </w:r>
       <w:r>
         <w:rPr>
           <w:rFonts w:ascii="Times New Roman" w:eastAsia="Times New Roman" w:hAnsi="Times New Roman"/>
-          <w:b/>
-          <w:bCs/>
-          <w:sz w:val="24"/>
-        </w:rPr>
-        <w:t xml:space="preserve">: </w:t>
+          <w:sz w:val="24"/>
+        </w:rPr>
+        <w:t xml:space="preserve">Para identificar que producto está en proceso de compra, como así también la cantidad y el precio total deberemos crear el detalle del pedido, este contara con su ID, cantidad, </w:t>
       </w:r>
       <w:r>
         <w:rPr>
           <w:rFonts w:ascii="Times New Roman" w:eastAsia="Times New Roman" w:hAnsi="Times New Roman"/>
           <w:sz w:val="24"/>
         </w:rPr>
-        <w:t xml:space="preserve">Para identificar que producto está en proceso de compra, como así también la cantidad y el precio total deberemos crear el detalle del pedido, este contara con su ID, cantidad, total, muchos detalles pueden estar relacionados solo a un pedido y </w:t>
+        <w:t xml:space="preserve">precio neto, mondo </w:t>
+      </w:r>
+      <w:r>
+        <w:rPr>
+          <w:rFonts w:ascii="Times New Roman" w:eastAsia="Times New Roman" w:hAnsi="Times New Roman"/>
+          <w:sz w:val="24"/>
+        </w:rPr>
+        <w:t>del iva y precio total.</w:t>
+      </w:r>
+      <w:r>
+        <w:rPr>
+          <w:rFonts w:ascii="Times New Roman" w:eastAsia="Times New Roman" w:hAnsi="Times New Roman"/>
+          <w:sz w:val="24"/>
+        </w:rPr>
+        <w:t xml:space="preserve"> </w:t>
+      </w:r>
+      <w:r>
+        <w:rPr>
+          <w:rFonts w:ascii="Times New Roman" w:eastAsia="Times New Roman" w:hAnsi="Times New Roman"/>
+          <w:sz w:val="24"/>
+        </w:rPr>
+        <w:t>M</w:t>
+      </w:r>
+      <w:r>
+        <w:rPr>
+          <w:rFonts w:ascii="Times New Roman" w:eastAsia="Times New Roman" w:hAnsi="Times New Roman"/>
+          <w:sz w:val="24"/>
+        </w:rPr>
+        <w:t xml:space="preserve">uchos detalles pueden estar relacionados solo a un pedido y </w:t>
       </w:r>
       <w:r>
         <w:rPr>
@@ -4443,7 +4649,6 @@
           <w:rFonts w:ascii="Segoe UI Emoji" w:hAnsi="Segoe UI Emoji"/>
         </w:rPr>
       </w:pPr>
-      <w:proofErr w:type="spellStart"/>
       <w:r>
         <w:rPr>
           <w:rFonts w:ascii="Times New Roman" w:eastAsia="Times New Roman" w:hAnsi="Times New Roman"/>
@@ -4451,17 +4656,7 @@
           <w:bCs/>
           <w:sz w:val="24"/>
         </w:rPr>
-        <w:t>EstadoPedido</w:t>
-      </w:r>
-      <w:proofErr w:type="spellEnd"/>
-      <w:r>
-        <w:rPr>
-          <w:rFonts w:ascii="Times New Roman" w:eastAsia="Times New Roman" w:hAnsi="Times New Roman"/>
-          <w:b/>
-          <w:bCs/>
-          <w:sz w:val="24"/>
-        </w:rPr>
-        <w:t>:</w:t>
+        <w:t>EstadoPedido:</w:t>
       </w:r>
       <w:r>
         <w:rPr>

</xml_diff>

<commit_message>
Correcciones, avance en pedido y DTOs.
</commit_message>
<xml_diff>
--- a/DOCS/Etapa 1 - Introduccion.docx
+++ b/DOCS/Etapa 1 - Introduccion.docx
@@ -1,6 +1,6 @@
 
 <file path=word/document.xml><?xml version="1.0" encoding="utf-8"?>
-<w:document xmlns:wpc="http://schemas.microsoft.com/office/word/2010/wordprocessingCanvas" xmlns:cx="http://schemas.microsoft.com/office/drawing/2014/chartex" xmlns:cx1="http://schemas.microsoft.com/office/drawing/2015/9/8/chartex" xmlns:cx2="http://schemas.microsoft.com/office/drawing/2015/10/21/chartex" xmlns:cx3="http://schemas.microsoft.com/office/drawing/2016/5/9/chartex" xmlns:cx4="http://schemas.microsoft.com/office/drawing/2016/5/10/chartex" xmlns:cx5="http://schemas.microsoft.com/office/drawing/2016/5/11/chartex" xmlns:cx6="http://schemas.microsoft.com/office/drawing/2016/5/12/chartex" xmlns:cx7="http://schemas.microsoft.com/office/drawing/2016/5/13/chartex" xmlns:cx8="http://schemas.microsoft.com/office/drawing/2016/5/14/chartex" xmlns:mc="http://schemas.openxmlformats.org/markup-compatibility/2006" xmlns:aink="http://schemas.microsoft.com/office/drawing/2016/ink" xmlns:am3d="http://schemas.microsoft.com/office/drawing/2017/model3d" xmlns:o="urn:schemas-microsoft-com:office:office" xmlns:r="http://schemas.openxmlformats.org/officeDocument/2006/relationships" xmlns:m="http://schemas.openxmlformats.org/officeDocument/2006/math" xmlns:v="urn:schemas-microsoft-com:vml" xmlns:wp14="http://schemas.microsoft.com/office/word/2010/wordprocessingDrawing" xmlns:wp="http://schemas.openxmlformats.org/drawingml/2006/wordprocessingDrawing" xmlns:w10="urn:schemas-microsoft-com:office:word" xmlns:w="http://schemas.openxmlformats.org/wordprocessingml/2006/main" xmlns:w14="http://schemas.microsoft.com/office/word/2010/wordml" xmlns:w15="http://schemas.microsoft.com/office/word/2012/wordml" xmlns:w16cex="http://schemas.microsoft.com/office/word/2018/wordml/cex" xmlns:w16cid="http://schemas.microsoft.com/office/word/2016/wordml/cid" xmlns:w16="http://schemas.microsoft.com/office/word/2018/wordml" xmlns:w16sdtdh="http://schemas.microsoft.com/office/word/2020/wordml/sdtdatahash" xmlns:w16se="http://schemas.microsoft.com/office/word/2015/wordml/symex" xmlns:wpg="http://schemas.microsoft.com/office/word/2010/wordprocessingGroup" xmlns:wpi="http://schemas.microsoft.com/office/word/2010/wordprocessingInk" xmlns:wne="http://schemas.microsoft.com/office/word/2006/wordml" xmlns:wps="http://schemas.microsoft.com/office/word/2010/wordprocessingShape" mc:Ignorable="w14 w15 w16se w16cid w16 w16cex w16sdtdh wp14">
+<w:document xmlns:wpc="http://schemas.microsoft.com/office/word/2010/wordprocessingCanvas" xmlns:cx="http://schemas.microsoft.com/office/drawing/2014/chartex" xmlns:cx1="http://schemas.microsoft.com/office/drawing/2015/9/8/chartex" xmlns:cx2="http://schemas.microsoft.com/office/drawing/2015/10/21/chartex" xmlns:cx3="http://schemas.microsoft.com/office/drawing/2016/5/9/chartex" xmlns:cx4="http://schemas.microsoft.com/office/drawing/2016/5/10/chartex" xmlns:cx5="http://schemas.microsoft.com/office/drawing/2016/5/11/chartex" xmlns:cx6="http://schemas.microsoft.com/office/drawing/2016/5/12/chartex" xmlns:cx7="http://schemas.microsoft.com/office/drawing/2016/5/13/chartex" xmlns:cx8="http://schemas.microsoft.com/office/drawing/2016/5/14/chartex" xmlns:mc="http://schemas.openxmlformats.org/markup-compatibility/2006" xmlns:aink="http://schemas.microsoft.com/office/drawing/2016/ink" xmlns:am3d="http://schemas.microsoft.com/office/drawing/2017/model3d" xmlns:o="urn:schemas-microsoft-com:office:office" xmlns:oel="http://schemas.microsoft.com/office/2019/extlst" xmlns:r="http://schemas.openxmlformats.org/officeDocument/2006/relationships" xmlns:m="http://schemas.openxmlformats.org/officeDocument/2006/math" xmlns:v="urn:schemas-microsoft-com:vml" xmlns:wp14="http://schemas.microsoft.com/office/word/2010/wordprocessingDrawing" xmlns:wp="http://schemas.openxmlformats.org/drawingml/2006/wordprocessingDrawing" xmlns:w10="urn:schemas-microsoft-com:office:word" xmlns:w="http://schemas.openxmlformats.org/wordprocessingml/2006/main" xmlns:w14="http://schemas.microsoft.com/office/word/2010/wordml" xmlns:w15="http://schemas.microsoft.com/office/word/2012/wordml" xmlns:w16cex="http://schemas.microsoft.com/office/word/2018/wordml/cex" xmlns:w16cid="http://schemas.microsoft.com/office/word/2016/wordml/cid" xmlns:w16="http://schemas.microsoft.com/office/word/2018/wordml" xmlns:w16du="http://schemas.microsoft.com/office/word/2023/wordml/word16du" xmlns:w16sdtdh="http://schemas.microsoft.com/office/word/2020/wordml/sdtdatahash" xmlns:w16sdtfl="http://schemas.microsoft.com/office/word/2024/wordml/sdtformatlock" xmlns:w16se="http://schemas.microsoft.com/office/word/2015/wordml/symex" xmlns:wpg="http://schemas.microsoft.com/office/word/2010/wordprocessingGroup" xmlns:wpi="http://schemas.microsoft.com/office/word/2010/wordprocessingInk" xmlns:wne="http://schemas.microsoft.com/office/word/2006/wordml" xmlns:wps="http://schemas.microsoft.com/office/word/2010/wordprocessingShape" mc:Ignorable="w14 w15 w16se w16cid w16 w16cex w16sdtdh w16sdtfl w16du wp14">
   <w:body>
     <w:p>
       <w:pPr>
@@ -12,7 +12,7 @@
           <w:noProof/>
         </w:rPr>
         <w:drawing>
-          <wp:inline distT="0" distB="0" distL="0" distR="0" wp14:anchorId="3811AB3B" wp14:editId="64B286F5">
+          <wp:inline distT="0" distB="0" distL="0" distR="0" wp14:anchorId="2266CC75" wp14:editId="5CBE6DB5">
             <wp:extent cx="5554345" cy="8863330"/>
             <wp:effectExtent l="0" t="0" r="8255" b="0"/>
             <wp:docPr id="1" name="Imagen 1"/>
@@ -826,31 +826,6 @@
     </w:p>
     <w:p>
       <w:pPr>
-        <w:numPr>
-          <w:ilvl w:val="0"/>
-          <w:numId w:val="3"/>
-        </w:numPr>
-        <w:spacing w:before="100" w:beforeAutospacing="1" w:after="100" w:afterAutospacing="1" w:line="480" w:lineRule="auto"/>
-        <w:ind w:left="0" w:firstLine="720"/>
-        <w:rPr>
-          <w:rFonts w:ascii="Segoe UI Emoji" w:eastAsia="Times New Roman" w:hAnsi="Segoe UI Emoji" w:cs="Times New Roman"/>
-          <w:sz w:val="24"/>
-          <w:szCs w:val="24"/>
-          <w:lang w:eastAsia="es-AR"/>
-        </w:rPr>
-      </w:pPr>
-      <w:r>
-        <w:rPr>
-          <w:rFonts w:ascii="Times New Roman" w:eastAsia="Times New Roman" w:hAnsi="Times New Roman" w:cs="Times New Roman"/>
-          <w:sz w:val="24"/>
-          <w:szCs w:val="24"/>
-          <w:lang w:eastAsia="es-AR"/>
-        </w:rPr>
-        <w:t>Integración con empresas de envío (tercerizadas).</w:t>
-      </w:r>
-    </w:p>
-    <w:p>
-      <w:pPr>
         <w:spacing w:before="100" w:beforeAutospacing="1" w:after="100" w:afterAutospacing="1" w:line="480" w:lineRule="auto"/>
         <w:ind w:firstLine="720"/>
         <w:outlineLvl w:val="2"/>
@@ -972,7 +947,25 @@
           <w:szCs w:val="24"/>
           <w:lang w:eastAsia="es-AR"/>
         </w:rPr>
-        <w:t>Las funciones de logística (envío) están a cargo de servicios externos.</w:t>
+        <w:t>Las funciones de logística (envío) están a cargo de servicios externos</w:t>
+      </w:r>
+      <w:r>
+        <w:rPr>
+          <w:rFonts w:ascii="Times New Roman" w:eastAsia="Times New Roman" w:hAnsi="Times New Roman" w:cs="Times New Roman"/>
+          <w:sz w:val="24"/>
+          <w:szCs w:val="24"/>
+          <w:lang w:eastAsia="es-AR"/>
+        </w:rPr>
+        <w:t xml:space="preserve"> y es           ajeno al funcionamiento del sistema</w:t>
+      </w:r>
+      <w:r>
+        <w:rPr>
+          <w:rFonts w:ascii="Times New Roman" w:eastAsia="Times New Roman" w:hAnsi="Times New Roman" w:cs="Times New Roman"/>
+          <w:sz w:val="24"/>
+          <w:szCs w:val="24"/>
+          <w:lang w:eastAsia="es-AR"/>
+        </w:rPr>
+        <w:t>.</w:t>
       </w:r>
     </w:p>
     <w:p>
@@ -1465,7 +1458,61 @@
           <w:szCs w:val="24"/>
           <w:lang w:eastAsia="es-AR"/>
         </w:rPr>
-        <w:t xml:space="preserve"> (compras en proceso o completadas).</w:t>
+        <w:t xml:space="preserve"> (compras en </w:t>
+      </w:r>
+      <w:r>
+        <w:rPr>
+          <w:rFonts w:ascii="Times New Roman" w:eastAsia="Times New Roman" w:hAnsi="Times New Roman" w:cs="Times New Roman"/>
+          <w:sz w:val="24"/>
+          <w:szCs w:val="24"/>
+          <w:lang w:eastAsia="es-AR"/>
+        </w:rPr>
+        <w:t>‘espera de pago’</w:t>
+      </w:r>
+      <w:r>
+        <w:rPr>
+          <w:rFonts w:ascii="Times New Roman" w:eastAsia="Times New Roman" w:hAnsi="Times New Roman" w:cs="Times New Roman"/>
+          <w:sz w:val="24"/>
+          <w:szCs w:val="24"/>
+          <w:lang w:eastAsia="es-AR"/>
+        </w:rPr>
+        <w:t xml:space="preserve"> o </w:t>
+      </w:r>
+      <w:r>
+        <w:rPr>
+          <w:rFonts w:ascii="Times New Roman" w:eastAsia="Times New Roman" w:hAnsi="Times New Roman" w:cs="Times New Roman"/>
+          <w:sz w:val="24"/>
+          <w:szCs w:val="24"/>
+          <w:lang w:eastAsia="es-AR"/>
+        </w:rPr>
+        <w:t>‘</w:t>
+      </w:r>
+      <w:r>
+        <w:rPr>
+          <w:rFonts w:ascii="Times New Roman" w:eastAsia="Times New Roman" w:hAnsi="Times New Roman" w:cs="Times New Roman"/>
+          <w:sz w:val="24"/>
+          <w:szCs w:val="24"/>
+          <w:lang w:eastAsia="es-AR"/>
+        </w:rPr>
+        <w:t>completadas</w:t>
+      </w:r>
+      <w:r>
+        <w:rPr>
+          <w:rFonts w:ascii="Times New Roman" w:eastAsia="Times New Roman" w:hAnsi="Times New Roman" w:cs="Times New Roman"/>
+          <w:sz w:val="24"/>
+          <w:szCs w:val="24"/>
+          <w:lang w:eastAsia="es-AR"/>
+        </w:rPr>
+        <w:t>’</w:t>
+      </w:r>
+      <w:r>
+        <w:rPr>
+          <w:rFonts w:ascii="Times New Roman" w:eastAsia="Times New Roman" w:hAnsi="Times New Roman" w:cs="Times New Roman"/>
+          <w:sz w:val="24"/>
+          <w:szCs w:val="24"/>
+          <w:lang w:eastAsia="es-AR"/>
+        </w:rPr>
+        <w:t>).</w:t>
       </w:r>
     </w:p>
     <w:p>
@@ -3022,7 +3069,16 @@
           <w:szCs w:val="24"/>
           <w:lang w:val="es-ES"/>
         </w:rPr>
-        <w:t xml:space="preserve"> | Sistema de roles y permisos: El sistema debe restringir funcionalidades en función del rol (comprador</w:t>
+        <w:t xml:space="preserve"> | Sistema de roles y permisos: El sistema debe restringir funcionalidades en función del rol (</w:t>
+      </w:r>
+      <w:r>
+        <w:rPr>
+          <w:rFonts w:ascii="Times New Roman" w:eastAsia="Times New Roman" w:hAnsi="Times New Roman" w:cs="Times New Roman"/>
+          <w:sz w:val="24"/>
+          <w:szCs w:val="24"/>
+          <w:lang w:val="es-ES"/>
+        </w:rPr>
+        <w:t>CLIENTE</w:t>
       </w:r>
       <w:r>
         <w:rPr>
@@ -3040,7 +3096,16 @@
           <w:szCs w:val="24"/>
           <w:lang w:val="es-ES"/>
         </w:rPr>
-        <w:t>administrador).</w:t>
+        <w:t>ADMIN</w:t>
+      </w:r>
+      <w:r>
+        <w:rPr>
+          <w:rFonts w:ascii="Times New Roman" w:eastAsia="Times New Roman" w:hAnsi="Times New Roman" w:cs="Times New Roman"/>
+          <w:sz w:val="24"/>
+          <w:szCs w:val="24"/>
+          <w:lang w:val="es-ES"/>
+        </w:rPr>
+        <w:t>).</w:t>
       </w:r>
     </w:p>
     <w:p>
@@ -3466,7 +3531,12 @@
     </w:p>
     <w:p>
       <w:pPr>
-        <w:spacing w:line="480" w:lineRule="auto"/>
+        <w:numPr>
+          <w:ilvl w:val="0"/>
+          <w:numId w:val="14"/>
+        </w:numPr>
+        <w:spacing w:line="480" w:lineRule="auto"/>
+        <w:ind w:left="0" w:firstLine="720"/>
         <w:rPr>
           <w:rFonts w:ascii="Times New Roman" w:hAnsi="Times New Roman" w:cs="Times New Roman"/>
           <w:sz w:val="24"/>
@@ -3474,6 +3544,57 @@
           <w:lang w:val="es-ES"/>
         </w:rPr>
       </w:pPr>
+      <w:r>
+        <w:rPr>
+          <w:rFonts w:ascii="Times New Roman" w:eastAsia="Times New Roman" w:hAnsi="Times New Roman" w:cs="Times New Roman"/>
+          <w:b/>
+          <w:bCs/>
+          <w:sz w:val="24"/>
+          <w:szCs w:val="24"/>
+          <w:lang w:val="es-ES"/>
+        </w:rPr>
+        <w:t xml:space="preserve">RFU-10 | Cancelar Pedido: </w:t>
+      </w:r>
+      <w:r>
+        <w:rPr>
+          <w:rFonts w:ascii="Times New Roman" w:eastAsia="Times New Roman" w:hAnsi="Times New Roman" w:cs="Times New Roman"/>
+          <w:sz w:val="24"/>
+          <w:szCs w:val="24"/>
+          <w:lang w:val="es-ES"/>
+        </w:rPr>
+        <w:t>El usuario puede cancelar un pedido desde el historial de compras</w:t>
+      </w:r>
+      <w:r>
+        <w:rPr>
+          <w:rFonts w:ascii="Times New Roman" w:eastAsia="Times New Roman" w:hAnsi="Times New Roman" w:cs="Times New Roman"/>
+          <w:sz w:val="24"/>
+          <w:szCs w:val="24"/>
+          <w:lang w:val="es-ES"/>
+        </w:rPr>
+        <w:t>, siempre y cuando este no este completado.</w:t>
+      </w:r>
+    </w:p>
+    <w:p>
+      <w:pPr>
+        <w:spacing w:line="480" w:lineRule="auto"/>
+        <w:rPr>
+          <w:rFonts w:ascii="Times New Roman" w:hAnsi="Times New Roman" w:cs="Times New Roman"/>
+          <w:sz w:val="24"/>
+          <w:szCs w:val="24"/>
+          <w:lang w:val="es-ES"/>
+        </w:rPr>
+      </w:pPr>
+    </w:p>
+    <w:p>
+      <w:pPr>
+        <w:spacing w:line="480" w:lineRule="auto"/>
+        <w:rPr>
+          <w:rFonts w:ascii="Times New Roman" w:hAnsi="Times New Roman" w:cs="Times New Roman"/>
+          <w:sz w:val="24"/>
+          <w:szCs w:val="24"/>
+          <w:lang w:val="es-ES"/>
+        </w:rPr>
+      </w:pPr>
     </w:p>
     <w:p>
       <w:pPr>
@@ -3497,6 +3618,7 @@
           <w:szCs w:val="24"/>
           <w:lang w:val="es-ES"/>
         </w:rPr>
+        <w:lastRenderedPageBreak/>
         <w:t>Requerimientos Funcionales del Usuario Emprendedor (RFE)</w:t>
       </w:r>
     </w:p>
@@ -3596,7 +3718,6 @@
           <w:szCs w:val="24"/>
           <w:lang w:val="es-ES"/>
         </w:rPr>
-        <w:lastRenderedPageBreak/>
         <w:t>RFE-02</w:t>
       </w:r>
       <w:r>
@@ -3642,7 +3763,25 @@
           <w:szCs w:val="24"/>
           <w:lang w:val="es-ES"/>
         </w:rPr>
-        <w:t xml:space="preserve"> | Gestión de stock: El emprendedor podrá administrar el stock de productos y materias primas.</w:t>
+        <w:t xml:space="preserve"> | Gestión de stock: El emprendedor podrá administrar el stock de productos y materias primas</w:t>
+      </w:r>
+      <w:r>
+        <w:rPr>
+          <w:rFonts w:ascii="Times New Roman" w:eastAsia="Times New Roman" w:hAnsi="Times New Roman" w:cs="Times New Roman"/>
+          <w:sz w:val="24"/>
+          <w:szCs w:val="24"/>
+          <w:lang w:val="es-ES"/>
+        </w:rPr>
+        <w:t xml:space="preserve">, las funciones que incluye </w:t>
+      </w:r>
+      <w:r>
+        <w:rPr>
+          <w:rFonts w:ascii="Times New Roman" w:eastAsia="Times New Roman" w:hAnsi="Times New Roman" w:cs="Times New Roman"/>
+          <w:sz w:val="24"/>
+          <w:szCs w:val="24"/>
+          <w:lang w:val="es-ES"/>
+        </w:rPr>
+        <w:t>son aumentar y reducir stock.</w:t>
       </w:r>
     </w:p>
     <w:p>
@@ -3678,7 +3817,25 @@
           <w:szCs w:val="24"/>
           <w:lang w:val="es-ES"/>
         </w:rPr>
-        <w:t xml:space="preserve"> | Alta de usuarios emprendedores: El emprendedor podrá dar de alta nuevos usuarios con</w:t>
+        <w:t xml:space="preserve"> | Alta de usuarios </w:t>
+      </w:r>
+      <w:r>
+        <w:rPr>
+          <w:rFonts w:ascii="Times New Roman" w:eastAsia="Times New Roman" w:hAnsi="Times New Roman" w:cs="Times New Roman"/>
+          <w:sz w:val="24"/>
+          <w:szCs w:val="24"/>
+          <w:lang w:val="es-ES"/>
+        </w:rPr>
+        <w:t>administradores</w:t>
+      </w:r>
+      <w:r>
+        <w:rPr>
+          <w:rFonts w:ascii="Times New Roman" w:eastAsia="Times New Roman" w:hAnsi="Times New Roman" w:cs="Times New Roman"/>
+          <w:sz w:val="24"/>
+          <w:szCs w:val="24"/>
+          <w:lang w:val="es-ES"/>
+        </w:rPr>
+        <w:t>: El emprendedor podrá dar de alta nuevos usuarios con</w:t>
       </w:r>
       <w:r>
         <w:rPr>
@@ -3696,7 +3853,25 @@
           <w:szCs w:val="24"/>
           <w:lang w:val="es-ES"/>
         </w:rPr>
-        <w:t xml:space="preserve"> rol emprendedor.</w:t>
+        <w:t xml:space="preserve"> rol </w:t>
+      </w:r>
+      <w:r>
+        <w:rPr>
+          <w:rFonts w:ascii="Times New Roman" w:eastAsia="Times New Roman" w:hAnsi="Times New Roman" w:cs="Times New Roman"/>
+          <w:sz w:val="24"/>
+          <w:szCs w:val="24"/>
+          <w:lang w:val="es-ES"/>
+        </w:rPr>
+        <w:t>ADMIN, si requiere un mayor numero de personal</w:t>
+      </w:r>
+      <w:r>
+        <w:rPr>
+          <w:rFonts w:ascii="Times New Roman" w:eastAsia="Times New Roman" w:hAnsi="Times New Roman" w:cs="Times New Roman"/>
+          <w:sz w:val="24"/>
+          <w:szCs w:val="24"/>
+          <w:lang w:val="es-ES"/>
+        </w:rPr>
+        <w:t xml:space="preserve"> para la gestión de su emprendimiento.</w:t>
       </w:r>
     </w:p>
     <w:p>
@@ -4109,6 +4284,19 @@
     <w:p>
       <w:pPr>
         <w:spacing w:line="480" w:lineRule="auto"/>
+        <w:rPr>
+          <w:rFonts w:ascii="Times New Roman" w:hAnsi="Times New Roman" w:cs="Times New Roman"/>
+          <w:b/>
+          <w:bCs/>
+          <w:sz w:val="24"/>
+          <w:szCs w:val="24"/>
+          <w:lang w:val="es-ES"/>
+        </w:rPr>
+      </w:pPr>
+    </w:p>
+    <w:p>
+      <w:pPr>
+        <w:spacing w:line="480" w:lineRule="auto"/>
         <w:ind w:firstLine="720"/>
         <w:rPr>
           <w:rFonts w:ascii="Times New Roman" w:hAnsi="Times New Roman" w:cs="Times New Roman"/>
@@ -4119,98 +4307,16 @@
           <w:lang w:val="es-ES"/>
         </w:rPr>
       </w:pPr>
-    </w:p>
-    <w:p>
-      <w:pPr>
-        <w:spacing w:line="480" w:lineRule="auto"/>
-        <w:ind w:firstLine="720"/>
-        <w:rPr>
-          <w:rFonts w:ascii="Times New Roman" w:hAnsi="Times New Roman" w:cs="Times New Roman"/>
-          <w:b/>
-          <w:bCs/>
-          <w:sz w:val="24"/>
-          <w:szCs w:val="24"/>
-          <w:lang w:val="es-ES"/>
-        </w:rPr>
-      </w:pPr>
-    </w:p>
-    <w:p>
-      <w:pPr>
-        <w:spacing w:line="480" w:lineRule="auto"/>
-        <w:rPr>
-          <w:rFonts w:ascii="Times New Roman" w:hAnsi="Times New Roman" w:cs="Times New Roman"/>
-          <w:b/>
-          <w:bCs/>
-          <w:sz w:val="24"/>
-          <w:szCs w:val="24"/>
-          <w:lang w:val="es-ES"/>
-        </w:rPr>
-      </w:pPr>
-    </w:p>
-    <w:p>
-      <w:pPr>
-        <w:spacing w:line="480" w:lineRule="auto"/>
-        <w:ind w:firstLine="720"/>
-        <w:rPr>
-          <w:rFonts w:ascii="Times New Roman" w:hAnsi="Times New Roman" w:cs="Times New Roman"/>
-          <w:b/>
-          <w:bCs/>
-          <w:sz w:val="24"/>
-          <w:szCs w:val="24"/>
-          <w:lang w:val="es-ES"/>
-        </w:rPr>
-      </w:pPr>
-    </w:p>
-    <w:p>
-      <w:pPr>
-        <w:spacing w:line="480" w:lineRule="auto"/>
-        <w:ind w:firstLine="720"/>
-        <w:rPr>
-          <w:rFonts w:ascii="Times New Roman" w:hAnsi="Times New Roman" w:cs="Times New Roman"/>
-          <w:b/>
-          <w:bCs/>
-          <w:sz w:val="24"/>
-          <w:szCs w:val="24"/>
-          <w:lang w:val="es-ES"/>
-        </w:rPr>
-      </w:pPr>
-    </w:p>
-    <w:p>
-      <w:pPr>
-        <w:spacing w:line="480" w:lineRule="auto"/>
-        <w:ind w:firstLine="720"/>
-        <w:rPr>
-          <w:rFonts w:ascii="Times New Roman" w:hAnsi="Times New Roman" w:cs="Times New Roman"/>
-          <w:b/>
-          <w:bCs/>
-          <w:sz w:val="24"/>
-          <w:szCs w:val="24"/>
-          <w:lang w:val="es-ES"/>
-        </w:rPr>
-      </w:pPr>
-    </w:p>
-    <w:p>
-      <w:pPr>
-        <w:spacing w:line="480" w:lineRule="auto"/>
-        <w:ind w:firstLine="720"/>
-        <w:rPr>
-          <w:rFonts w:ascii="Times New Roman" w:hAnsi="Times New Roman" w:cs="Times New Roman"/>
-          <w:b/>
-          <w:bCs/>
-          <w:sz w:val="24"/>
-          <w:szCs w:val="24"/>
-          <w:lang w:val="es-ES"/>
-        </w:rPr>
-      </w:pPr>
-      <w:r>
-        <w:rPr>
-          <w:rFonts w:ascii="Times New Roman" w:eastAsia="Times New Roman" w:hAnsi="Times New Roman" w:cs="Times New Roman"/>
-          <w:b/>
-          <w:bCs/>
-          <w:sz w:val="24"/>
-          <w:szCs w:val="24"/>
-          <w:lang w:val="es-ES"/>
-        </w:rPr>
+      <w:r>
+        <w:rPr>
+          <w:rFonts w:ascii="Times New Roman" w:eastAsia="Times New Roman" w:hAnsi="Times New Roman" w:cs="Times New Roman"/>
+          <w:b/>
+          <w:bCs/>
+          <w:sz w:val="24"/>
+          <w:szCs w:val="24"/>
+          <w:lang w:val="es-ES"/>
+        </w:rPr>
+        <w:lastRenderedPageBreak/>
         <w:t>Análisis de Entidades participes y relaciones entre ellas:</w:t>
       </w:r>
     </w:p>
@@ -4475,7 +4581,65 @@
           <w:rFonts w:ascii="Times New Roman" w:eastAsia="Times New Roman" w:hAnsi="Times New Roman"/>
           <w:sz w:val="24"/>
         </w:rPr>
-        <w:t xml:space="preserve"> Para la gestión de productos del comercio, se requieren saber los siguientes datos Nombre del Producto, Descripción, Precio, Stock e ID; además cada producto estará relacionado con la categoría de IVA a la que pertenezca esto mediante un ID</w:t>
+        <w:t xml:space="preserve"> Para la gestión de productos del comercio, se requieren saber los siguientes datos Nombre del Producto, Descripción, Precio, Stock</w:t>
+      </w:r>
+      <w:r>
+        <w:rPr>
+          <w:rFonts w:ascii="Times New Roman" w:eastAsia="Times New Roman" w:hAnsi="Times New Roman"/>
+          <w:sz w:val="24"/>
+        </w:rPr>
+        <w:t xml:space="preserve">, </w:t>
+      </w:r>
+      <w:r>
+        <w:rPr>
+          <w:rFonts w:ascii="Times New Roman" w:eastAsia="Times New Roman" w:hAnsi="Times New Roman"/>
+          <w:sz w:val="24"/>
+        </w:rPr>
+        <w:t>ID</w:t>
+      </w:r>
+      <w:r>
+        <w:rPr>
+          <w:rFonts w:ascii="Times New Roman" w:eastAsia="Times New Roman" w:hAnsi="Times New Roman"/>
+          <w:sz w:val="24"/>
+        </w:rPr>
+        <w:t xml:space="preserve"> y </w:t>
+      </w:r>
+      <w:r>
+        <w:rPr>
+          <w:rFonts w:ascii="Times New Roman" w:eastAsia="Times New Roman" w:hAnsi="Times New Roman"/>
+          <w:sz w:val="24"/>
+        </w:rPr>
+        <w:t xml:space="preserve">URL de la imagen </w:t>
+      </w:r>
+      <w:proofErr w:type="gramStart"/>
+      <w:r>
+        <w:rPr>
+          <w:rFonts w:ascii="Times New Roman" w:eastAsia="Times New Roman" w:hAnsi="Times New Roman"/>
+          <w:sz w:val="24"/>
+        </w:rPr>
+        <w:t>representativa</w:t>
+      </w:r>
+      <w:r>
+        <w:rPr>
+          <w:rFonts w:ascii="Times New Roman" w:eastAsia="Times New Roman" w:hAnsi="Times New Roman"/>
+          <w:sz w:val="24"/>
+        </w:rPr>
+        <w:t xml:space="preserve"> </w:t>
+      </w:r>
+      <w:r>
+        <w:rPr>
+          <w:rFonts w:ascii="Times New Roman" w:eastAsia="Times New Roman" w:hAnsi="Times New Roman"/>
+          <w:sz w:val="24"/>
+        </w:rPr>
+        <w:t>;</w:t>
+      </w:r>
+      <w:proofErr w:type="gramEnd"/>
+      <w:r>
+        <w:rPr>
+          <w:rFonts w:ascii="Times New Roman" w:eastAsia="Times New Roman" w:hAnsi="Times New Roman"/>
+          <w:sz w:val="24"/>
+        </w:rPr>
+        <w:t xml:space="preserve"> además cada producto estará relacionado con la categoría de IVA a la que pertenezca esto mediante un ID</w:t>
       </w:r>
       <w:r>
         <w:rPr>
@@ -4491,22 +4655,13 @@
         </w:rPr>
         <w:t xml:space="preserve"> Por </w:t>
       </w:r>
-      <w:proofErr w:type="gramStart"/>
-      <w:r>
-        <w:rPr>
-          <w:rFonts w:ascii="Times New Roman" w:eastAsia="Times New Roman" w:hAnsi="Times New Roman"/>
-          <w:sz w:val="24"/>
-        </w:rPr>
-        <w:t>ú</w:t>
-      </w:r>
-      <w:r>
-        <w:rPr>
-          <w:rFonts w:ascii="Times New Roman" w:eastAsia="Times New Roman" w:hAnsi="Times New Roman"/>
-          <w:sz w:val="24"/>
-        </w:rPr>
-        <w:t>ltimo</w:t>
-      </w:r>
-      <w:proofErr w:type="gramEnd"/>
+      <w:r>
+        <w:rPr>
+          <w:rFonts w:ascii="Times New Roman" w:eastAsia="Times New Roman" w:hAnsi="Times New Roman"/>
+          <w:sz w:val="24"/>
+        </w:rPr>
+        <w:t>último,</w:t>
+      </w:r>
       <w:r>
         <w:rPr>
           <w:rFonts w:ascii="Times New Roman" w:eastAsia="Times New Roman" w:hAnsi="Times New Roman"/>
@@ -4521,15 +4676,13 @@
         </w:rPr>
         <w:t xml:space="preserve">un atributo el cual indica si </w:t>
       </w:r>
-      <w:proofErr w:type="spellStart"/>
-      <w:r>
-        <w:rPr>
-          <w:rFonts w:ascii="Times New Roman" w:eastAsia="Times New Roman" w:hAnsi="Times New Roman"/>
-          <w:sz w:val="24"/>
-        </w:rPr>
-        <w:t>esta</w:t>
-      </w:r>
-      <w:proofErr w:type="spellEnd"/>
+      <w:r>
+        <w:rPr>
+          <w:rFonts w:ascii="Times New Roman" w:eastAsia="Times New Roman" w:hAnsi="Times New Roman"/>
+          <w:sz w:val="24"/>
+        </w:rPr>
+        <w:t>está</w:t>
+      </w:r>
       <w:r>
         <w:rPr>
           <w:rFonts w:ascii="Times New Roman" w:eastAsia="Times New Roman" w:hAnsi="Times New Roman"/>
@@ -4618,15 +4771,65 @@
           <w:rFonts w:ascii="Times New Roman" w:eastAsia="Times New Roman" w:hAnsi="Times New Roman"/>
           <w:sz w:val="24"/>
         </w:rPr>
-        <w:t xml:space="preserve"> Los usuarios podrán realizar uno o muchos pedidos de uno o más productos, para ello debemos tener en cuenta los siguientes atributos y relaciones: ID del pedido, Fecha de creación del pedido, Total de compra, cada pedido tiene un solo estado </w:t>
-      </w:r>
-      <w:r>
-        <w:rPr>
-          <w:rFonts w:ascii="Times New Roman" w:eastAsia="Times New Roman" w:hAnsi="Times New Roman"/>
-          <w:sz w:val="24"/>
-        </w:rPr>
-        <w:lastRenderedPageBreak/>
-        <w:t>asociado, muchos pedidos pueden ser realizados por un mismo usuario, un pedido puede estar asociados a muchos detalles de pedido.</w:t>
+        <w:t xml:space="preserve"> Los usuarios podrán realizar uno o muchos pedidos de uno o más productos, para ello debemos tener en cuenta los siguientes atributos y relaciones: ID del pedido, Fecha de creación del pedido, Total de compra</w:t>
+      </w:r>
+      <w:r>
+        <w:rPr>
+          <w:rFonts w:ascii="Times New Roman" w:eastAsia="Times New Roman" w:hAnsi="Times New Roman"/>
+          <w:sz w:val="24"/>
+        </w:rPr>
+        <w:t xml:space="preserve"> y URL del comprobante </w:t>
+      </w:r>
+      <w:proofErr w:type="gramStart"/>
+      <w:r>
+        <w:rPr>
+          <w:rFonts w:ascii="Times New Roman" w:eastAsia="Times New Roman" w:hAnsi="Times New Roman"/>
+          <w:sz w:val="24"/>
+        </w:rPr>
+        <w:t>c</w:t>
+      </w:r>
+      <w:r>
+        <w:rPr>
+          <w:rFonts w:ascii="Times New Roman" w:eastAsia="Times New Roman" w:hAnsi="Times New Roman"/>
+          <w:sz w:val="24"/>
+        </w:rPr>
+        <w:t>argado</w:t>
+      </w:r>
+      <w:r>
+        <w:rPr>
+          <w:rFonts w:ascii="Times New Roman" w:eastAsia="Times New Roman" w:hAnsi="Times New Roman"/>
+          <w:sz w:val="24"/>
+        </w:rPr>
+        <w:t xml:space="preserve"> </w:t>
+      </w:r>
+      <w:r>
+        <w:rPr>
+          <w:rFonts w:ascii="Times New Roman" w:eastAsia="Times New Roman" w:hAnsi="Times New Roman"/>
+          <w:sz w:val="24"/>
+        </w:rPr>
+        <w:t>.</w:t>
+      </w:r>
+      <w:proofErr w:type="gramEnd"/>
+      <w:r>
+        <w:rPr>
+          <w:rFonts w:ascii="Times New Roman" w:eastAsia="Times New Roman" w:hAnsi="Times New Roman"/>
+          <w:sz w:val="24"/>
+        </w:rPr>
+        <w:t xml:space="preserve"> </w:t>
+      </w:r>
+      <w:r>
+        <w:rPr>
+          <w:rFonts w:ascii="Times New Roman" w:eastAsia="Times New Roman" w:hAnsi="Times New Roman"/>
+          <w:sz w:val="24"/>
+        </w:rPr>
+        <w:t>C</w:t>
+      </w:r>
+      <w:r>
+        <w:rPr>
+          <w:rFonts w:ascii="Times New Roman" w:eastAsia="Times New Roman" w:hAnsi="Times New Roman"/>
+          <w:sz w:val="24"/>
+        </w:rPr>
+        <w:t>ada pedido tiene un solo estado asociado, muchos pedidos pueden ser realizados por un mismo usuario, un pedido puede estar asociados a muchos detalles de pedido.</w:t>
       </w:r>
     </w:p>
     <w:p>
@@ -4650,6 +4853,7 @@
           <w:bCs/>
           <w:sz w:val="24"/>
         </w:rPr>
+        <w:lastRenderedPageBreak/>
         <w:t>DetallePedido</w:t>
       </w:r>
       <w:proofErr w:type="spellEnd"/>
@@ -4904,7 +5108,7 @@
 </file>
 
 <file path=word/endnotes.xml><?xml version="1.0" encoding="utf-8"?>
-<w:endnotes xmlns:wpc="http://schemas.microsoft.com/office/word/2010/wordprocessingCanvas" xmlns:cx="http://schemas.microsoft.com/office/drawing/2014/chartex" xmlns:cx1="http://schemas.microsoft.com/office/drawing/2015/9/8/chartex" xmlns:cx2="http://schemas.microsoft.com/office/drawing/2015/10/21/chartex" xmlns:cx3="http://schemas.microsoft.com/office/drawing/2016/5/9/chartex" xmlns:cx4="http://schemas.microsoft.com/office/drawing/2016/5/10/chartex" xmlns:cx5="http://schemas.microsoft.com/office/drawing/2016/5/11/chartex" xmlns:cx6="http://schemas.microsoft.com/office/drawing/2016/5/12/chartex" xmlns:cx7="http://schemas.microsoft.com/office/drawing/2016/5/13/chartex" xmlns:cx8="http://schemas.microsoft.com/office/drawing/2016/5/14/chartex" xmlns:mc="http://schemas.openxmlformats.org/markup-compatibility/2006" xmlns:aink="http://schemas.microsoft.com/office/drawing/2016/ink" xmlns:am3d="http://schemas.microsoft.com/office/drawing/2017/model3d" xmlns:o="urn:schemas-microsoft-com:office:office" xmlns:r="http://schemas.openxmlformats.org/officeDocument/2006/relationships" xmlns:m="http://schemas.openxmlformats.org/officeDocument/2006/math" xmlns:v="urn:schemas-microsoft-com:vml" xmlns:wp14="http://schemas.microsoft.com/office/word/2010/wordprocessingDrawing" xmlns:wp="http://schemas.openxmlformats.org/drawingml/2006/wordprocessingDrawing" xmlns:w10="urn:schemas-microsoft-com:office:word" xmlns:w="http://schemas.openxmlformats.org/wordprocessingml/2006/main" xmlns:w14="http://schemas.microsoft.com/office/word/2010/wordml" xmlns:w15="http://schemas.microsoft.com/office/word/2012/wordml" xmlns:w16cex="http://schemas.microsoft.com/office/word/2018/wordml/cex" xmlns:w16cid="http://schemas.microsoft.com/office/word/2016/wordml/cid" xmlns:w16="http://schemas.microsoft.com/office/word/2018/wordml" xmlns:w16sdtdh="http://schemas.microsoft.com/office/word/2020/wordml/sdtdatahash" xmlns:w16se="http://schemas.microsoft.com/office/word/2015/wordml/symex" xmlns:wpg="http://schemas.microsoft.com/office/word/2010/wordprocessingGroup" xmlns:wpi="http://schemas.microsoft.com/office/word/2010/wordprocessingInk" xmlns:wne="http://schemas.microsoft.com/office/word/2006/wordml" xmlns:wps="http://schemas.microsoft.com/office/word/2010/wordprocessingShape" mc:Ignorable="w14 w15 w16se w16cid w16 w16cex w16sdtdh wp14">
+<w:endnotes xmlns:wpc="http://schemas.microsoft.com/office/word/2010/wordprocessingCanvas" xmlns:cx="http://schemas.microsoft.com/office/drawing/2014/chartex" xmlns:cx1="http://schemas.microsoft.com/office/drawing/2015/9/8/chartex" xmlns:cx2="http://schemas.microsoft.com/office/drawing/2015/10/21/chartex" xmlns:cx3="http://schemas.microsoft.com/office/drawing/2016/5/9/chartex" xmlns:cx4="http://schemas.microsoft.com/office/drawing/2016/5/10/chartex" xmlns:cx5="http://schemas.microsoft.com/office/drawing/2016/5/11/chartex" xmlns:cx6="http://schemas.microsoft.com/office/drawing/2016/5/12/chartex" xmlns:cx7="http://schemas.microsoft.com/office/drawing/2016/5/13/chartex" xmlns:cx8="http://schemas.microsoft.com/office/drawing/2016/5/14/chartex" xmlns:mc="http://schemas.openxmlformats.org/markup-compatibility/2006" xmlns:aink="http://schemas.microsoft.com/office/drawing/2016/ink" xmlns:am3d="http://schemas.microsoft.com/office/drawing/2017/model3d" xmlns:o="urn:schemas-microsoft-com:office:office" xmlns:oel="http://schemas.microsoft.com/office/2019/extlst" xmlns:r="http://schemas.openxmlformats.org/officeDocument/2006/relationships" xmlns:m="http://schemas.openxmlformats.org/officeDocument/2006/math" xmlns:v="urn:schemas-microsoft-com:vml" xmlns:wp14="http://schemas.microsoft.com/office/word/2010/wordprocessingDrawing" xmlns:wp="http://schemas.openxmlformats.org/drawingml/2006/wordprocessingDrawing" xmlns:w10="urn:schemas-microsoft-com:office:word" xmlns:w="http://schemas.openxmlformats.org/wordprocessingml/2006/main" xmlns:w14="http://schemas.microsoft.com/office/word/2010/wordml" xmlns:w15="http://schemas.microsoft.com/office/word/2012/wordml" xmlns:w16cex="http://schemas.microsoft.com/office/word/2018/wordml/cex" xmlns:w16cid="http://schemas.microsoft.com/office/word/2016/wordml/cid" xmlns:w16="http://schemas.microsoft.com/office/word/2018/wordml" xmlns:w16du="http://schemas.microsoft.com/office/word/2023/wordml/word16du" xmlns:w16sdtdh="http://schemas.microsoft.com/office/word/2020/wordml/sdtdatahash" xmlns:w16sdtfl="http://schemas.microsoft.com/office/word/2024/wordml/sdtformatlock" xmlns:w16se="http://schemas.microsoft.com/office/word/2015/wordml/symex" xmlns:wpg="http://schemas.microsoft.com/office/word/2010/wordprocessingGroup" xmlns:wpi="http://schemas.microsoft.com/office/word/2010/wordprocessingInk" xmlns:wne="http://schemas.microsoft.com/office/word/2006/wordml" xmlns:wps="http://schemas.microsoft.com/office/word/2010/wordprocessingShape" mc:Ignorable="w14 w15 w16se w16cid w16 w16cex w16sdtdh w16sdtfl w16du wp14">
   <w:endnote w:type="separator" w:id="-1">
     <w:p>
       <w:pPr>
@@ -4929,7 +5133,7 @@
 </file>
 
 <file path=word/footnotes.xml><?xml version="1.0" encoding="utf-8"?>
-<w:footnotes xmlns:wpc="http://schemas.microsoft.com/office/word/2010/wordprocessingCanvas" xmlns:cx="http://schemas.microsoft.com/office/drawing/2014/chartex" xmlns:cx1="http://schemas.microsoft.com/office/drawing/2015/9/8/chartex" xmlns:cx2="http://schemas.microsoft.com/office/drawing/2015/10/21/chartex" xmlns:cx3="http://schemas.microsoft.com/office/drawing/2016/5/9/chartex" xmlns:cx4="http://schemas.microsoft.com/office/drawing/2016/5/10/chartex" xmlns:cx5="http://schemas.microsoft.com/office/drawing/2016/5/11/chartex" xmlns:cx6="http://schemas.microsoft.com/office/drawing/2016/5/12/chartex" xmlns:cx7="http://schemas.microsoft.com/office/drawing/2016/5/13/chartex" xmlns:cx8="http://schemas.microsoft.com/office/drawing/2016/5/14/chartex" xmlns:mc="http://schemas.openxmlformats.org/markup-compatibility/2006" xmlns:aink="http://schemas.microsoft.com/office/drawing/2016/ink" xmlns:am3d="http://schemas.microsoft.com/office/drawing/2017/model3d" xmlns:o="urn:schemas-microsoft-com:office:office" xmlns:r="http://schemas.openxmlformats.org/officeDocument/2006/relationships" xmlns:m="http://schemas.openxmlformats.org/officeDocument/2006/math" xmlns:v="urn:schemas-microsoft-com:vml" xmlns:wp14="http://schemas.microsoft.com/office/word/2010/wordprocessingDrawing" xmlns:wp="http://schemas.openxmlformats.org/drawingml/2006/wordprocessingDrawing" xmlns:w10="urn:schemas-microsoft-com:office:word" xmlns:w="http://schemas.openxmlformats.org/wordprocessingml/2006/main" xmlns:w14="http://schemas.microsoft.com/office/word/2010/wordml" xmlns:w15="http://schemas.microsoft.com/office/word/2012/wordml" xmlns:w16cex="http://schemas.microsoft.com/office/word/2018/wordml/cex" xmlns:w16cid="http://schemas.microsoft.com/office/word/2016/wordml/cid" xmlns:w16="http://schemas.microsoft.com/office/word/2018/wordml" xmlns:w16sdtdh="http://schemas.microsoft.com/office/word/2020/wordml/sdtdatahash" xmlns:w16se="http://schemas.microsoft.com/office/word/2015/wordml/symex" xmlns:wpg="http://schemas.microsoft.com/office/word/2010/wordprocessingGroup" xmlns:wpi="http://schemas.microsoft.com/office/word/2010/wordprocessingInk" xmlns:wne="http://schemas.microsoft.com/office/word/2006/wordml" xmlns:wps="http://schemas.microsoft.com/office/word/2010/wordprocessingShape" mc:Ignorable="w14 w15 w16se w16cid w16 w16cex w16sdtdh wp14">
+<w:footnotes xmlns:wpc="http://schemas.microsoft.com/office/word/2010/wordprocessingCanvas" xmlns:cx="http://schemas.microsoft.com/office/drawing/2014/chartex" xmlns:cx1="http://schemas.microsoft.com/office/drawing/2015/9/8/chartex" xmlns:cx2="http://schemas.microsoft.com/office/drawing/2015/10/21/chartex" xmlns:cx3="http://schemas.microsoft.com/office/drawing/2016/5/9/chartex" xmlns:cx4="http://schemas.microsoft.com/office/drawing/2016/5/10/chartex" xmlns:cx5="http://schemas.microsoft.com/office/drawing/2016/5/11/chartex" xmlns:cx6="http://schemas.microsoft.com/office/drawing/2016/5/12/chartex" xmlns:cx7="http://schemas.microsoft.com/office/drawing/2016/5/13/chartex" xmlns:cx8="http://schemas.microsoft.com/office/drawing/2016/5/14/chartex" xmlns:mc="http://schemas.openxmlformats.org/markup-compatibility/2006" xmlns:aink="http://schemas.microsoft.com/office/drawing/2016/ink" xmlns:am3d="http://schemas.microsoft.com/office/drawing/2017/model3d" xmlns:o="urn:schemas-microsoft-com:office:office" xmlns:oel="http://schemas.microsoft.com/office/2019/extlst" xmlns:r="http://schemas.openxmlformats.org/officeDocument/2006/relationships" xmlns:m="http://schemas.openxmlformats.org/officeDocument/2006/math" xmlns:v="urn:schemas-microsoft-com:vml" xmlns:wp14="http://schemas.microsoft.com/office/word/2010/wordprocessingDrawing" xmlns:wp="http://schemas.openxmlformats.org/drawingml/2006/wordprocessingDrawing" xmlns:w10="urn:schemas-microsoft-com:office:word" xmlns:w="http://schemas.openxmlformats.org/wordprocessingml/2006/main" xmlns:w14="http://schemas.microsoft.com/office/word/2010/wordml" xmlns:w15="http://schemas.microsoft.com/office/word/2012/wordml" xmlns:w16cex="http://schemas.microsoft.com/office/word/2018/wordml/cex" xmlns:w16cid="http://schemas.microsoft.com/office/word/2016/wordml/cid" xmlns:w16="http://schemas.microsoft.com/office/word/2018/wordml" xmlns:w16du="http://schemas.microsoft.com/office/word/2023/wordml/word16du" xmlns:w16sdtdh="http://schemas.microsoft.com/office/word/2020/wordml/sdtdatahash" xmlns:w16sdtfl="http://schemas.microsoft.com/office/word/2024/wordml/sdtformatlock" xmlns:w16se="http://schemas.microsoft.com/office/word/2015/wordml/symex" xmlns:wpg="http://schemas.microsoft.com/office/word/2010/wordprocessingGroup" xmlns:wpi="http://schemas.microsoft.com/office/word/2010/wordprocessingInk" xmlns:wne="http://schemas.microsoft.com/office/word/2006/wordml" xmlns:wps="http://schemas.microsoft.com/office/word/2010/wordprocessingShape" mc:Ignorable="w14 w15 w16se w16cid w16 w16cex w16sdtdh w16sdtfl w16du wp14">
   <w:footnote w:type="separator" w:id="-1">
     <w:p>
       <w:pPr>
@@ -4954,7 +5158,7 @@
 </file>
 
 <file path=word/header1.xml><?xml version="1.0" encoding="utf-8"?>
-<w:hdr xmlns:wpc="http://schemas.microsoft.com/office/word/2010/wordprocessingCanvas" xmlns:cx="http://schemas.microsoft.com/office/drawing/2014/chartex" xmlns:cx1="http://schemas.microsoft.com/office/drawing/2015/9/8/chartex" xmlns:cx2="http://schemas.microsoft.com/office/drawing/2015/10/21/chartex" xmlns:cx3="http://schemas.microsoft.com/office/drawing/2016/5/9/chartex" xmlns:cx4="http://schemas.microsoft.com/office/drawing/2016/5/10/chartex" xmlns:cx5="http://schemas.microsoft.com/office/drawing/2016/5/11/chartex" xmlns:cx6="http://schemas.microsoft.com/office/drawing/2016/5/12/chartex" xmlns:cx7="http://schemas.microsoft.com/office/drawing/2016/5/13/chartex" xmlns:cx8="http://schemas.microsoft.com/office/drawing/2016/5/14/chartex" xmlns:mc="http://schemas.openxmlformats.org/markup-compatibility/2006" xmlns:aink="http://schemas.microsoft.com/office/drawing/2016/ink" xmlns:am3d="http://schemas.microsoft.com/office/drawing/2017/model3d" xmlns:o="urn:schemas-microsoft-com:office:office" xmlns:r="http://schemas.openxmlformats.org/officeDocument/2006/relationships" xmlns:m="http://schemas.openxmlformats.org/officeDocument/2006/math" xmlns:v="urn:schemas-microsoft-com:vml" xmlns:wp14="http://schemas.microsoft.com/office/word/2010/wordprocessingDrawing" xmlns:wp="http://schemas.openxmlformats.org/drawingml/2006/wordprocessingDrawing" xmlns:w10="urn:schemas-microsoft-com:office:word" xmlns:w="http://schemas.openxmlformats.org/wordprocessingml/2006/main" xmlns:w14="http://schemas.microsoft.com/office/word/2010/wordml" xmlns:w15="http://schemas.microsoft.com/office/word/2012/wordml" xmlns:w16cex="http://schemas.microsoft.com/office/word/2018/wordml/cex" xmlns:w16cid="http://schemas.microsoft.com/office/word/2016/wordml/cid" xmlns:w16="http://schemas.microsoft.com/office/word/2018/wordml" xmlns:w16sdtdh="http://schemas.microsoft.com/office/word/2020/wordml/sdtdatahash" xmlns:w16se="http://schemas.microsoft.com/office/word/2015/wordml/symex" xmlns:wpg="http://schemas.microsoft.com/office/word/2010/wordprocessingGroup" xmlns:wpi="http://schemas.microsoft.com/office/word/2010/wordprocessingInk" xmlns:wne="http://schemas.microsoft.com/office/word/2006/wordml" xmlns:wps="http://schemas.microsoft.com/office/word/2010/wordprocessingShape" mc:Ignorable="w14 w15 w16se w16cid w16 w16cex w16sdtdh wp14">
+<w:hdr xmlns:wpc="http://schemas.microsoft.com/office/word/2010/wordprocessingCanvas" xmlns:cx="http://schemas.microsoft.com/office/drawing/2014/chartex" xmlns:cx1="http://schemas.microsoft.com/office/drawing/2015/9/8/chartex" xmlns:cx2="http://schemas.microsoft.com/office/drawing/2015/10/21/chartex" xmlns:cx3="http://schemas.microsoft.com/office/drawing/2016/5/9/chartex" xmlns:cx4="http://schemas.microsoft.com/office/drawing/2016/5/10/chartex" xmlns:cx5="http://schemas.microsoft.com/office/drawing/2016/5/11/chartex" xmlns:cx6="http://schemas.microsoft.com/office/drawing/2016/5/12/chartex" xmlns:cx7="http://schemas.microsoft.com/office/drawing/2016/5/13/chartex" xmlns:cx8="http://schemas.microsoft.com/office/drawing/2016/5/14/chartex" xmlns:mc="http://schemas.openxmlformats.org/markup-compatibility/2006" xmlns:aink="http://schemas.microsoft.com/office/drawing/2016/ink" xmlns:am3d="http://schemas.microsoft.com/office/drawing/2017/model3d" xmlns:o="urn:schemas-microsoft-com:office:office" xmlns:oel="http://schemas.microsoft.com/office/2019/extlst" xmlns:r="http://schemas.openxmlformats.org/officeDocument/2006/relationships" xmlns:m="http://schemas.openxmlformats.org/officeDocument/2006/math" xmlns:v="urn:schemas-microsoft-com:vml" xmlns:wp14="http://schemas.microsoft.com/office/word/2010/wordprocessingDrawing" xmlns:wp="http://schemas.openxmlformats.org/drawingml/2006/wordprocessingDrawing" xmlns:w10="urn:schemas-microsoft-com:office:word" xmlns:w="http://schemas.openxmlformats.org/wordprocessingml/2006/main" xmlns:w14="http://schemas.microsoft.com/office/word/2010/wordml" xmlns:w15="http://schemas.microsoft.com/office/word/2012/wordml" xmlns:w16cex="http://schemas.microsoft.com/office/word/2018/wordml/cex" xmlns:w16cid="http://schemas.microsoft.com/office/word/2016/wordml/cid" xmlns:w16="http://schemas.microsoft.com/office/word/2018/wordml" xmlns:w16du="http://schemas.microsoft.com/office/word/2023/wordml/word16du" xmlns:w16sdtdh="http://schemas.microsoft.com/office/word/2020/wordml/sdtdatahash" xmlns:w16sdtfl="http://schemas.microsoft.com/office/word/2024/wordml/sdtformatlock" xmlns:w16se="http://schemas.microsoft.com/office/word/2015/wordml/symex" xmlns:wpg="http://schemas.microsoft.com/office/word/2010/wordprocessingGroup" xmlns:wpi="http://schemas.microsoft.com/office/word/2010/wordprocessingInk" xmlns:wne="http://schemas.microsoft.com/office/word/2006/wordml" xmlns:wps="http://schemas.microsoft.com/office/word/2010/wordprocessingShape" mc:Ignorable="w14 w15 w16se w16cid w16 w16cex w16sdtdh w16sdtfl w16du wp14">
   <w:p>
     <w:pPr>
       <w:jc w:val="right"/>
@@ -4982,7 +5186,7 @@
 </file>
 
 <file path=word/numbering.xml><?xml version="1.0" encoding="utf-8"?>
-<w:numbering xmlns:wpc="http://schemas.microsoft.com/office/word/2010/wordprocessingCanvas" xmlns:cx="http://schemas.microsoft.com/office/drawing/2014/chartex" xmlns:cx1="http://schemas.microsoft.com/office/drawing/2015/9/8/chartex" xmlns:cx2="http://schemas.microsoft.com/office/drawing/2015/10/21/chartex" xmlns:cx3="http://schemas.microsoft.com/office/drawing/2016/5/9/chartex" xmlns:cx4="http://schemas.microsoft.com/office/drawing/2016/5/10/chartex" xmlns:cx5="http://schemas.microsoft.com/office/drawing/2016/5/11/chartex" xmlns:cx6="http://schemas.microsoft.com/office/drawing/2016/5/12/chartex" xmlns:cx7="http://schemas.microsoft.com/office/drawing/2016/5/13/chartex" xmlns:cx8="http://schemas.microsoft.com/office/drawing/2016/5/14/chartex" xmlns:mc="http://schemas.openxmlformats.org/markup-compatibility/2006" xmlns:aink="http://schemas.microsoft.com/office/drawing/2016/ink" xmlns:am3d="http://schemas.microsoft.com/office/drawing/2017/model3d" xmlns:o="urn:schemas-microsoft-com:office:office" xmlns:r="http://schemas.openxmlformats.org/officeDocument/2006/relationships" xmlns:m="http://schemas.openxmlformats.org/officeDocument/2006/math" xmlns:v="urn:schemas-microsoft-com:vml" xmlns:wp14="http://schemas.microsoft.com/office/word/2010/wordprocessingDrawing" xmlns:wp="http://schemas.openxmlformats.org/drawingml/2006/wordprocessingDrawing" xmlns:w10="urn:schemas-microsoft-com:office:word" xmlns:w="http://schemas.openxmlformats.org/wordprocessingml/2006/main" xmlns:w14="http://schemas.microsoft.com/office/word/2010/wordml" xmlns:w15="http://schemas.microsoft.com/office/word/2012/wordml" xmlns:w16cex="http://schemas.microsoft.com/office/word/2018/wordml/cex" xmlns:w16cid="http://schemas.microsoft.com/office/word/2016/wordml/cid" xmlns:w16="http://schemas.microsoft.com/office/word/2018/wordml" xmlns:w16sdtdh="http://schemas.microsoft.com/office/word/2020/wordml/sdtdatahash" xmlns:w16se="http://schemas.microsoft.com/office/word/2015/wordml/symex" xmlns:wpg="http://schemas.microsoft.com/office/word/2010/wordprocessingGroup" xmlns:wpi="http://schemas.microsoft.com/office/word/2010/wordprocessingInk" xmlns:wne="http://schemas.microsoft.com/office/word/2006/wordml" xmlns:wps="http://schemas.microsoft.com/office/word/2010/wordprocessingShape" mc:Ignorable="w14 w15 w16se w16cid w16 w16cex w16sdtdh wp14">
+<w:numbering xmlns:wpc="http://schemas.microsoft.com/office/word/2010/wordprocessingCanvas" xmlns:cx="http://schemas.microsoft.com/office/drawing/2014/chartex" xmlns:cx1="http://schemas.microsoft.com/office/drawing/2015/9/8/chartex" xmlns:cx2="http://schemas.microsoft.com/office/drawing/2015/10/21/chartex" xmlns:cx3="http://schemas.microsoft.com/office/drawing/2016/5/9/chartex" xmlns:cx4="http://schemas.microsoft.com/office/drawing/2016/5/10/chartex" xmlns:cx5="http://schemas.microsoft.com/office/drawing/2016/5/11/chartex" xmlns:cx6="http://schemas.microsoft.com/office/drawing/2016/5/12/chartex" xmlns:cx7="http://schemas.microsoft.com/office/drawing/2016/5/13/chartex" xmlns:cx8="http://schemas.microsoft.com/office/drawing/2016/5/14/chartex" xmlns:mc="http://schemas.openxmlformats.org/markup-compatibility/2006" xmlns:aink="http://schemas.microsoft.com/office/drawing/2016/ink" xmlns:am3d="http://schemas.microsoft.com/office/drawing/2017/model3d" xmlns:o="urn:schemas-microsoft-com:office:office" xmlns:oel="http://schemas.microsoft.com/office/2019/extlst" xmlns:r="http://schemas.openxmlformats.org/officeDocument/2006/relationships" xmlns:m="http://schemas.openxmlformats.org/officeDocument/2006/math" xmlns:v="urn:schemas-microsoft-com:vml" xmlns:wp14="http://schemas.microsoft.com/office/word/2010/wordprocessingDrawing" xmlns:wp="http://schemas.openxmlformats.org/drawingml/2006/wordprocessingDrawing" xmlns:w10="urn:schemas-microsoft-com:office:word" xmlns:w="http://schemas.openxmlformats.org/wordprocessingml/2006/main" xmlns:w14="http://schemas.microsoft.com/office/word/2010/wordml" xmlns:w15="http://schemas.microsoft.com/office/word/2012/wordml" xmlns:w16cex="http://schemas.microsoft.com/office/word/2018/wordml/cex" xmlns:w16cid="http://schemas.microsoft.com/office/word/2016/wordml/cid" xmlns:w16="http://schemas.microsoft.com/office/word/2018/wordml" xmlns:w16du="http://schemas.microsoft.com/office/word/2023/wordml/word16du" xmlns:w16sdtdh="http://schemas.microsoft.com/office/word/2020/wordml/sdtdatahash" xmlns:w16sdtfl="http://schemas.microsoft.com/office/word/2024/wordml/sdtformatlock" xmlns:w16se="http://schemas.microsoft.com/office/word/2015/wordml/symex" xmlns:wpg="http://schemas.microsoft.com/office/word/2010/wordprocessingGroup" xmlns:wpi="http://schemas.microsoft.com/office/word/2010/wordprocessingInk" xmlns:wne="http://schemas.microsoft.com/office/word/2006/wordml" xmlns:wps="http://schemas.microsoft.com/office/word/2010/wordprocessingShape" mc:Ignorable="w14 w15 w16se w16cid w16 w16cex w16sdtdh w16sdtfl w16du wp14">
   <w:abstractNum w:abstractNumId="0" w15:restartNumberingAfterBreak="0">
     <w:nsid w:val="08DA30F7"/>
     <w:multiLevelType w:val="hybridMultilevel"/>
@@ -6047,7 +6251,7 @@
         <w:sz w:val="20"/>
       </w:rPr>
     </w:lvl>
-    <w:lvl w:ilvl="1" w:tentative="1">
+    <w:lvl w:ilvl="1">
       <w:start w:val="1"/>
       <w:numFmt w:val="bullet"/>
       <w:lvlText w:val="o"/>
@@ -7219,59 +7423,59 @@
       </w:rPr>
     </w:lvl>
   </w:abstractNum>
-  <w:num w:numId="1">
+  <w:num w:numId="1" w16cid:durableId="259948417">
     <w:abstractNumId w:val="5"/>
   </w:num>
-  <w:num w:numId="2">
+  <w:num w:numId="2" w16cid:durableId="1984305955">
     <w:abstractNumId w:val="15"/>
   </w:num>
-  <w:num w:numId="3">
+  <w:num w:numId="3" w16cid:durableId="1748843529">
     <w:abstractNumId w:val="9"/>
   </w:num>
-  <w:num w:numId="4">
+  <w:num w:numId="4" w16cid:durableId="712653425">
     <w:abstractNumId w:val="8"/>
   </w:num>
-  <w:num w:numId="5">
+  <w:num w:numId="5" w16cid:durableId="485364503">
     <w:abstractNumId w:val="0"/>
   </w:num>
-  <w:num w:numId="6">
+  <w:num w:numId="6" w16cid:durableId="1122309308">
     <w:abstractNumId w:val="1"/>
   </w:num>
-  <w:num w:numId="7">
+  <w:num w:numId="7" w16cid:durableId="1929197040">
     <w:abstractNumId w:val="13"/>
   </w:num>
-  <w:num w:numId="8">
+  <w:num w:numId="8" w16cid:durableId="279609056">
     <w:abstractNumId w:val="2"/>
   </w:num>
-  <w:num w:numId="9">
+  <w:num w:numId="9" w16cid:durableId="1543204560">
     <w:abstractNumId w:val="7"/>
   </w:num>
-  <w:num w:numId="10">
+  <w:num w:numId="10" w16cid:durableId="259922639">
     <w:abstractNumId w:val="4"/>
   </w:num>
-  <w:num w:numId="11">
+  <w:num w:numId="11" w16cid:durableId="202980158">
     <w:abstractNumId w:val="12"/>
   </w:num>
-  <w:num w:numId="12">
+  <w:num w:numId="12" w16cid:durableId="1717243987">
     <w:abstractNumId w:val="3"/>
   </w:num>
-  <w:num w:numId="13">
+  <w:num w:numId="13" w16cid:durableId="803230603">
     <w:abstractNumId w:val="14"/>
   </w:num>
-  <w:num w:numId="14">
+  <w:num w:numId="14" w16cid:durableId="166866864">
     <w:abstractNumId w:val="10"/>
   </w:num>
-  <w:num w:numId="15">
+  <w:num w:numId="15" w16cid:durableId="902528315">
     <w:abstractNumId w:val="11"/>
   </w:num>
-  <w:num w:numId="16">
+  <w:num w:numId="16" w16cid:durableId="92483944">
     <w:abstractNumId w:val="6"/>
   </w:num>
 </w:numbering>
 </file>
 
 <file path=word/styles.xml><?xml version="1.0" encoding="utf-8"?>
-<w:styles xmlns:mc="http://schemas.openxmlformats.org/markup-compatibility/2006" xmlns:r="http://schemas.openxmlformats.org/officeDocument/2006/relationships" xmlns:w="http://schemas.openxmlformats.org/wordprocessingml/2006/main" xmlns:w14="http://schemas.microsoft.com/office/word/2010/wordml" xmlns:w15="http://schemas.microsoft.com/office/word/2012/wordml" xmlns:w16cex="http://schemas.microsoft.com/office/word/2018/wordml/cex" xmlns:w16cid="http://schemas.microsoft.com/office/word/2016/wordml/cid" xmlns:w16="http://schemas.microsoft.com/office/word/2018/wordml" xmlns:w16sdtdh="http://schemas.microsoft.com/office/word/2020/wordml/sdtdatahash" xmlns:w16se="http://schemas.microsoft.com/office/word/2015/wordml/symex" mc:Ignorable="w14 w15 w16se w16cid w16 w16cex w16sdtdh">
+<w:styles xmlns:mc="http://schemas.openxmlformats.org/markup-compatibility/2006" xmlns:r="http://schemas.openxmlformats.org/officeDocument/2006/relationships" xmlns:w="http://schemas.openxmlformats.org/wordprocessingml/2006/main" xmlns:w14="http://schemas.microsoft.com/office/word/2010/wordml" xmlns:w15="http://schemas.microsoft.com/office/word/2012/wordml" xmlns:w16cex="http://schemas.microsoft.com/office/word/2018/wordml/cex" xmlns:w16cid="http://schemas.microsoft.com/office/word/2016/wordml/cid" xmlns:w16="http://schemas.microsoft.com/office/word/2018/wordml" xmlns:w16du="http://schemas.microsoft.com/office/word/2023/wordml/word16du" xmlns:w16sdtdh="http://schemas.microsoft.com/office/word/2020/wordml/sdtdatahash" xmlns:w16sdtfl="http://schemas.microsoft.com/office/word/2024/wordml/sdtformatlock" xmlns:w16se="http://schemas.microsoft.com/office/word/2015/wordml/symex" mc:Ignorable="w14 w15 w16se w16cid w16 w16cex w16sdtdh w16sdtfl w16du">
   <w:docDefaults>
     <w:rPrDefault>
       <w:rPr>

</xml_diff>

<commit_message>
Pequeñas correcciones en DOCs Part 1
</commit_message>
<xml_diff>
--- a/DOCS/Etapa 1 - Introduccion.docx
+++ b/DOCS/Etapa 1 - Introduccion.docx
@@ -523,19 +523,6 @@
         <w:spacing w:line="480" w:lineRule="auto"/>
         <w:ind w:firstLine="720"/>
         <w:rPr>
-          <w:rFonts w:ascii="Segoe UI Emoji" w:eastAsiaTheme="minorEastAsia" w:hAnsi="Segoe UI Emoji"/>
-          <w:color w:val="5A5A5A" w:themeColor="text1" w:themeTint="A5"/>
-          <w:spacing w:val="15"/>
-          <w:sz w:val="28"/>
-        </w:rPr>
-      </w:pPr>
-    </w:p>
-    <w:p>
-      <w:pPr>
-        <w:pStyle w:val="NormalWeb"/>
-        <w:spacing w:line="480" w:lineRule="auto"/>
-        <w:ind w:firstLine="720"/>
-        <w:rPr>
           <w:rFonts w:ascii="Segoe UI Emoji" w:hAnsi="Segoe UI Emoji"/>
         </w:rPr>
       </w:pPr>
@@ -652,7 +639,6 @@
           <w:szCs w:val="24"/>
           <w:lang w:eastAsia="es-AR"/>
         </w:rPr>
-        <w:lastRenderedPageBreak/>
         <w:t>Funcionalidades incluidas:</w:t>
       </w:r>
     </w:p>
@@ -678,6 +664,7 @@
           <w:szCs w:val="24"/>
           <w:lang w:eastAsia="es-AR"/>
         </w:rPr>
+        <w:lastRenderedPageBreak/>
         <w:t>Registro e inicio de sesión de usuarios.</w:t>
       </w:r>
     </w:p>
@@ -1039,7 +1026,6 @@
           <w:sz w:val="24"/>
           <w:szCs w:val="44"/>
         </w:rPr>
-        <w:lastRenderedPageBreak/>
         <w:t>OBJETIVOS</w:t>
       </w:r>
     </w:p>
@@ -1063,6 +1049,7 @@
           <w:szCs w:val="24"/>
           <w:lang w:eastAsia="es-AR"/>
         </w:rPr>
+        <w:lastRenderedPageBreak/>
         <w:t>Objetivo general</w:t>
       </w:r>
       <w:r>
@@ -1598,6 +1585,7 @@
           <w:sz w:val="24"/>
           <w:szCs w:val="32"/>
         </w:rPr>
+        <w:lastRenderedPageBreak/>
         <w:t>ANÁLISIS DE REQUERIMIENTOS</w:t>
       </w:r>
     </w:p>
@@ -1624,21 +1612,12 @@
         </w:rPr>
         <w:t>-</w:t>
       </w:r>
-      <w:proofErr w:type="spellStart"/>
       <w:r>
         <w:rPr>
           <w:rFonts w:ascii="Times New Roman" w:eastAsia="Times New Roman" w:hAnsi="Times New Roman"/>
           <w:sz w:val="24"/>
         </w:rPr>
-        <w:t>commerce</w:t>
-      </w:r>
-      <w:proofErr w:type="spellEnd"/>
-      <w:r>
-        <w:rPr>
-          <w:rFonts w:ascii="Times New Roman" w:eastAsia="Times New Roman" w:hAnsi="Times New Roman"/>
-          <w:sz w:val="24"/>
-        </w:rPr>
-        <w:t>, que permita al emprendedor exponer sus productos y en caso de ser necesario gestionar las compras.</w:t>
+        <w:t>commerce, que permita al emprendedor exponer sus productos y en caso de ser necesario gestionar las compras.</w:t>
       </w:r>
     </w:p>
     <w:p>
@@ -1977,7 +1956,6 @@
           <w:szCs w:val="24"/>
           <w:lang w:val="es-ES"/>
         </w:rPr>
-        <w:lastRenderedPageBreak/>
         <w:t>OBJ-C03</w:t>
       </w:r>
       <w:r>
@@ -2041,6 +2019,7 @@
           <w:szCs w:val="24"/>
           <w:lang w:val="es-ES"/>
         </w:rPr>
+        <w:lastRenderedPageBreak/>
         <w:t>OBJ-C04</w:t>
       </w:r>
       <w:r>
@@ -2127,6 +2106,100 @@
     </w:p>
     <w:p>
       <w:pPr>
+        <w:numPr>
+          <w:ilvl w:val="0"/>
+          <w:numId w:val="11"/>
+        </w:numPr>
+        <w:spacing w:line="480" w:lineRule="auto"/>
+        <w:ind w:left="0" w:firstLine="720"/>
+        <w:rPr>
+          <w:rFonts w:ascii="Times New Roman" w:hAnsi="Times New Roman" w:cs="Times New Roman"/>
+          <w:b/>
+          <w:bCs/>
+          <w:sz w:val="24"/>
+          <w:szCs w:val="24"/>
+          <w:lang w:val="es-ES"/>
+        </w:rPr>
+      </w:pPr>
+      <w:r>
+        <w:rPr>
+          <w:rFonts w:ascii="Times New Roman" w:eastAsia="Times New Roman" w:hAnsi="Times New Roman" w:cs="Times New Roman"/>
+          <w:b/>
+          <w:bCs/>
+          <w:sz w:val="24"/>
+          <w:szCs w:val="24"/>
+          <w:lang w:val="es-ES"/>
+        </w:rPr>
+        <w:t>OBJ</w:t>
+      </w:r>
+      <w:r>
+        <w:rPr>
+          <w:rFonts w:ascii="Times New Roman" w:hAnsi="Times New Roman" w:cs="Times New Roman"/>
+          <w:b/>
+          <w:bCs/>
+          <w:sz w:val="24"/>
+          <w:szCs w:val="24"/>
+          <w:lang w:val="es-ES"/>
+        </w:rPr>
+        <w:t>-C07:</w:t>
+      </w:r>
+      <w:r>
+        <w:rPr>
+          <w:rFonts w:ascii="Times New Roman" w:hAnsi="Times New Roman" w:cs="Times New Roman"/>
+          <w:sz w:val="24"/>
+          <w:szCs w:val="24"/>
+          <w:lang w:val="es-ES"/>
+        </w:rPr>
+        <w:t xml:space="preserve"> Carga</w:t>
+      </w:r>
+      <w:r>
+        <w:rPr>
+          <w:rFonts w:ascii="Times New Roman" w:hAnsi="Times New Roman" w:cs="Times New Roman"/>
+          <w:sz w:val="24"/>
+          <w:szCs w:val="24"/>
+          <w:lang w:val="es-ES"/>
+        </w:rPr>
+        <w:t>r</w:t>
+      </w:r>
+      <w:r>
+        <w:rPr>
+          <w:rFonts w:ascii="Times New Roman" w:hAnsi="Times New Roman" w:cs="Times New Roman"/>
+          <w:sz w:val="24"/>
+          <w:szCs w:val="24"/>
+          <w:lang w:val="es-ES"/>
+        </w:rPr>
+        <w:t xml:space="preserve"> </w:t>
+      </w:r>
+      <w:r>
+        <w:rPr>
+          <w:rFonts w:ascii="Times New Roman" w:hAnsi="Times New Roman" w:cs="Times New Roman"/>
+          <w:sz w:val="24"/>
+          <w:szCs w:val="24"/>
+          <w:lang w:val="es-ES"/>
+        </w:rPr>
+        <w:t>el</w:t>
+      </w:r>
+      <w:r>
+        <w:rPr>
+          <w:rFonts w:ascii="Times New Roman" w:hAnsi="Times New Roman" w:cs="Times New Roman"/>
+          <w:sz w:val="24"/>
+          <w:szCs w:val="24"/>
+          <w:lang w:val="es-ES"/>
+        </w:rPr>
+        <w:t xml:space="preserve"> comprobante de pago</w:t>
+      </w:r>
+      <w:r>
+        <w:rPr>
+          <w:rFonts w:ascii="Times New Roman" w:hAnsi="Times New Roman" w:cs="Times New Roman"/>
+          <w:sz w:val="24"/>
+          <w:szCs w:val="24"/>
+          <w:lang w:val="es-ES"/>
+        </w:rPr>
+        <w:t>, en el pedido correspondiente.</w:t>
+      </w:r>
+    </w:p>
+    <w:p>
+      <w:pPr>
         <w:spacing w:line="480" w:lineRule="auto"/>
         <w:ind w:firstLine="720"/>
         <w:rPr>
@@ -2440,7 +2513,6 @@
         </w:rPr>
         <w:t xml:space="preserve">de ventas </w:t>
       </w:r>
-      <w:proofErr w:type="gramStart"/>
       <w:r>
         <w:rPr>
           <w:rFonts w:ascii="Times New Roman" w:eastAsia="Times New Roman" w:hAnsi="Times New Roman" w:cs="Times New Roman"/>
@@ -2466,17 +2538,7 @@
           <w:szCs w:val="24"/>
           <w:lang w:val="es-ES"/>
         </w:rPr>
-        <w:t>ganancia</w:t>
-      </w:r>
-      <w:proofErr w:type="gramEnd"/>
-      <w:r>
-        <w:rPr>
-          <w:rFonts w:ascii="Times New Roman" w:eastAsia="Times New Roman" w:hAnsi="Times New Roman" w:cs="Times New Roman"/>
-          <w:sz w:val="24"/>
-          <w:szCs w:val="24"/>
-          <w:lang w:val="es-ES"/>
-        </w:rPr>
-        <w:t xml:space="preserve">  y</w:t>
+        <w:t>ganancia  y</w:t>
       </w:r>
       <w:r>
         <w:rPr>
@@ -2532,7 +2594,25 @@
           <w:szCs w:val="24"/>
           <w:lang w:val="es-ES"/>
         </w:rPr>
-        <w:t xml:space="preserve">: Gestionar pedidos </w:t>
+        <w:t>: Gesti</w:t>
+      </w:r>
+      <w:r>
+        <w:rPr>
+          <w:rFonts w:ascii="Times New Roman" w:eastAsia="Times New Roman" w:hAnsi="Times New Roman" w:cs="Times New Roman"/>
+          <w:sz w:val="24"/>
+          <w:szCs w:val="24"/>
+          <w:lang w:val="es-ES"/>
+        </w:rPr>
+        <w:t>ón de</w:t>
+      </w:r>
+      <w:r>
+        <w:rPr>
+          <w:rFonts w:ascii="Times New Roman" w:eastAsia="Times New Roman" w:hAnsi="Times New Roman" w:cs="Times New Roman"/>
+          <w:sz w:val="24"/>
+          <w:szCs w:val="24"/>
+          <w:lang w:val="es-ES"/>
+        </w:rPr>
+        <w:t xml:space="preserve"> pedidos </w:t>
       </w:r>
       <w:r>
         <w:rPr>
@@ -2577,16 +2657,7 @@
           <w:szCs w:val="24"/>
           <w:lang w:val="es-ES"/>
         </w:rPr>
-        <w:t xml:space="preserve"> y</w:t>
-      </w:r>
-      <w:r>
-        <w:rPr>
-          <w:rFonts w:ascii="Times New Roman" w:eastAsia="Times New Roman" w:hAnsi="Times New Roman" w:cs="Times New Roman"/>
-          <w:sz w:val="24"/>
-          <w:szCs w:val="24"/>
-          <w:lang w:val="es-ES"/>
-        </w:rPr>
-        <w:t xml:space="preserve"> </w:t>
+        <w:t xml:space="preserve">, cancelado y </w:t>
       </w:r>
       <w:r>
         <w:rPr>
@@ -3619,7 +3690,62 @@
           <w:lang w:val="es-ES"/>
         </w:rPr>
         <w:lastRenderedPageBreak/>
-        <w:t>Requerimientos Funcionales del Usuario Emprendedor (RFE)</w:t>
+        <w:t xml:space="preserve">Requerimientos Funcionales del Usuario </w:t>
+      </w:r>
+      <w:r>
+        <w:rPr>
+          <w:rFonts w:ascii="Times New Roman" w:eastAsia="Times New Roman" w:hAnsi="Times New Roman" w:cs="Times New Roman"/>
+          <w:b/>
+          <w:bCs/>
+          <w:sz w:val="24"/>
+          <w:szCs w:val="24"/>
+          <w:lang w:val="es-ES"/>
+        </w:rPr>
+        <w:t>A</w:t>
+      </w:r>
+      <w:r>
+        <w:rPr>
+          <w:rFonts w:ascii="Times New Roman" w:eastAsia="Times New Roman" w:hAnsi="Times New Roman" w:cs="Times New Roman"/>
+          <w:b/>
+          <w:bCs/>
+          <w:sz w:val="24"/>
+          <w:szCs w:val="24"/>
+          <w:lang w:val="es-ES"/>
+        </w:rPr>
+        <w:t>DMIN</w:t>
+      </w:r>
+      <w:r>
+        <w:rPr>
+          <w:rFonts w:ascii="Times New Roman" w:eastAsia="Times New Roman" w:hAnsi="Times New Roman" w:cs="Times New Roman"/>
+          <w:b/>
+          <w:bCs/>
+          <w:sz w:val="24"/>
+          <w:szCs w:val="24"/>
+          <w:lang w:val="es-ES"/>
+        </w:rPr>
+        <w:t xml:space="preserve"> (RF</w:t>
+      </w:r>
+      <w:r>
+        <w:rPr>
+          <w:rFonts w:ascii="Times New Roman" w:eastAsia="Times New Roman" w:hAnsi="Times New Roman" w:cs="Times New Roman"/>
+          <w:b/>
+          <w:bCs/>
+          <w:sz w:val="24"/>
+          <w:szCs w:val="24"/>
+          <w:lang w:val="es-ES"/>
+        </w:rPr>
+        <w:t>A</w:t>
+      </w:r>
+      <w:r>
+        <w:rPr>
+          <w:rFonts w:ascii="Times New Roman" w:eastAsia="Times New Roman" w:hAnsi="Times New Roman" w:cs="Times New Roman"/>
+          <w:b/>
+          <w:bCs/>
+          <w:sz w:val="24"/>
+          <w:szCs w:val="24"/>
+          <w:lang w:val="es-ES"/>
+        </w:rPr>
+        <w:t>)</w:t>
       </w:r>
     </w:p>
     <w:p>
@@ -3646,7 +3772,29 @@
           <w:szCs w:val="24"/>
           <w:lang w:val="es-ES"/>
         </w:rPr>
-        <w:t>RFE-01</w:t>
+        <w:t>RF</w:t>
+      </w:r>
+      <w:r>
+        <w:rPr>
+          <w:rFonts w:ascii="Times New Roman" w:eastAsia="Times New Roman" w:hAnsi="Times New Roman" w:cs="Times New Roman"/>
+          <w:b/>
+          <w:bCs/>
+          <w:sz w:val="24"/>
+          <w:szCs w:val="24"/>
+          <w:lang w:val="es-ES"/>
+        </w:rPr>
+        <w:t>A</w:t>
+      </w:r>
+      <w:r>
+        <w:rPr>
+          <w:rFonts w:ascii="Times New Roman" w:eastAsia="Times New Roman" w:hAnsi="Times New Roman" w:cs="Times New Roman"/>
+          <w:b/>
+          <w:bCs/>
+          <w:sz w:val="24"/>
+          <w:szCs w:val="24"/>
+          <w:lang w:val="es-ES"/>
+        </w:rPr>
+        <w:t>-01</w:t>
       </w:r>
       <w:r>
         <w:rPr>
@@ -3718,7 +3866,29 @@
           <w:szCs w:val="24"/>
           <w:lang w:val="es-ES"/>
         </w:rPr>
-        <w:t>RFE-02</w:t>
+        <w:t>RF</w:t>
+      </w:r>
+      <w:r>
+        <w:rPr>
+          <w:rFonts w:ascii="Times New Roman" w:eastAsia="Times New Roman" w:hAnsi="Times New Roman" w:cs="Times New Roman"/>
+          <w:b/>
+          <w:bCs/>
+          <w:sz w:val="24"/>
+          <w:szCs w:val="24"/>
+          <w:lang w:val="es-ES"/>
+        </w:rPr>
+        <w:t>A</w:t>
+      </w:r>
+      <w:r>
+        <w:rPr>
+          <w:rFonts w:ascii="Times New Roman" w:eastAsia="Times New Roman" w:hAnsi="Times New Roman" w:cs="Times New Roman"/>
+          <w:b/>
+          <w:bCs/>
+          <w:sz w:val="24"/>
+          <w:szCs w:val="24"/>
+          <w:lang w:val="es-ES"/>
+        </w:rPr>
+        <w:t>-02</w:t>
       </w:r>
       <w:r>
         <w:rPr>
@@ -3754,7 +3924,29 @@
           <w:szCs w:val="24"/>
           <w:lang w:val="es-ES"/>
         </w:rPr>
-        <w:t>RFE-03</w:t>
+        <w:t>RF</w:t>
+      </w:r>
+      <w:r>
+        <w:rPr>
+          <w:rFonts w:ascii="Times New Roman" w:eastAsia="Times New Roman" w:hAnsi="Times New Roman" w:cs="Times New Roman"/>
+          <w:b/>
+          <w:bCs/>
+          <w:sz w:val="24"/>
+          <w:szCs w:val="24"/>
+          <w:lang w:val="es-ES"/>
+        </w:rPr>
+        <w:t>A</w:t>
+      </w:r>
+      <w:r>
+        <w:rPr>
+          <w:rFonts w:ascii="Times New Roman" w:eastAsia="Times New Roman" w:hAnsi="Times New Roman" w:cs="Times New Roman"/>
+          <w:b/>
+          <w:bCs/>
+          <w:sz w:val="24"/>
+          <w:szCs w:val="24"/>
+          <w:lang w:val="es-ES"/>
+        </w:rPr>
+        <w:t>-03</w:t>
       </w:r>
       <w:r>
         <w:rPr>
@@ -3808,7 +4000,29 @@
           <w:szCs w:val="24"/>
           <w:lang w:val="es-ES"/>
         </w:rPr>
-        <w:t>RFE-04</w:t>
+        <w:t>RF</w:t>
+      </w:r>
+      <w:r>
+        <w:rPr>
+          <w:rFonts w:ascii="Times New Roman" w:eastAsia="Times New Roman" w:hAnsi="Times New Roman" w:cs="Times New Roman"/>
+          <w:b/>
+          <w:bCs/>
+          <w:sz w:val="24"/>
+          <w:szCs w:val="24"/>
+          <w:lang w:val="es-ES"/>
+        </w:rPr>
+        <w:t>A</w:t>
+      </w:r>
+      <w:r>
+        <w:rPr>
+          <w:rFonts w:ascii="Times New Roman" w:eastAsia="Times New Roman" w:hAnsi="Times New Roman" w:cs="Times New Roman"/>
+          <w:b/>
+          <w:bCs/>
+          <w:sz w:val="24"/>
+          <w:szCs w:val="24"/>
+          <w:lang w:val="es-ES"/>
+        </w:rPr>
+        <w:t>-04</w:t>
       </w:r>
       <w:r>
         <w:rPr>
@@ -3898,7 +4112,29 @@
           <w:szCs w:val="24"/>
           <w:lang w:val="es-ES"/>
         </w:rPr>
-        <w:t>RFE-05</w:t>
+        <w:t>RF</w:t>
+      </w:r>
+      <w:r>
+        <w:rPr>
+          <w:rFonts w:ascii="Times New Roman" w:eastAsia="Times New Roman" w:hAnsi="Times New Roman" w:cs="Times New Roman"/>
+          <w:b/>
+          <w:bCs/>
+          <w:sz w:val="24"/>
+          <w:szCs w:val="24"/>
+          <w:lang w:val="es-ES"/>
+        </w:rPr>
+        <w:t>A</w:t>
+      </w:r>
+      <w:r>
+        <w:rPr>
+          <w:rFonts w:ascii="Times New Roman" w:eastAsia="Times New Roman" w:hAnsi="Times New Roman" w:cs="Times New Roman"/>
+          <w:b/>
+          <w:bCs/>
+          <w:sz w:val="24"/>
+          <w:szCs w:val="24"/>
+          <w:lang w:val="es-ES"/>
+        </w:rPr>
+        <w:t>-05</w:t>
       </w:r>
       <w:r>
         <w:rPr>
@@ -3934,7 +4170,29 @@
           <w:szCs w:val="24"/>
           <w:lang w:val="es-ES"/>
         </w:rPr>
-        <w:t>RFE-0</w:t>
+        <w:t>RF</w:t>
+      </w:r>
+      <w:r>
+        <w:rPr>
+          <w:rFonts w:ascii="Times New Roman" w:eastAsia="Times New Roman" w:hAnsi="Times New Roman" w:cs="Times New Roman"/>
+          <w:b/>
+          <w:bCs/>
+          <w:sz w:val="24"/>
+          <w:szCs w:val="24"/>
+          <w:lang w:val="es-ES"/>
+        </w:rPr>
+        <w:t>A</w:t>
+      </w:r>
+      <w:r>
+        <w:rPr>
+          <w:rFonts w:ascii="Times New Roman" w:eastAsia="Times New Roman" w:hAnsi="Times New Roman" w:cs="Times New Roman"/>
+          <w:b/>
+          <w:bCs/>
+          <w:sz w:val="24"/>
+          <w:szCs w:val="24"/>
+          <w:lang w:val="es-ES"/>
+        </w:rPr>
+        <w:t>-0</w:t>
       </w:r>
       <w:r>
         <w:rPr>
@@ -4384,7 +4642,6 @@
         </w:rPr>
         <w:t>“</w:t>
       </w:r>
-      <w:proofErr w:type="spellStart"/>
       <w:r>
         <w:rPr>
           <w:rFonts w:ascii="Times New Roman" w:eastAsia="Times New Roman" w:hAnsi="Times New Roman"/>
@@ -4392,7 +4649,6 @@
         </w:rPr>
         <w:t>enable</w:t>
       </w:r>
-      <w:proofErr w:type="spellEnd"/>
       <w:r>
         <w:rPr>
           <w:rFonts w:ascii="Times New Roman" w:eastAsia="Times New Roman" w:hAnsi="Times New Roman"/>
@@ -4426,23 +4682,7 @@
           <w:rFonts w:ascii="Times New Roman" w:eastAsia="Times New Roman" w:hAnsi="Times New Roman"/>
           <w:sz w:val="24"/>
         </w:rPr>
-        <w:t>“</w:t>
-      </w:r>
-      <w:proofErr w:type="spellStart"/>
-      <w:r>
-        <w:rPr>
-          <w:rFonts w:ascii="Times New Roman" w:eastAsia="Times New Roman" w:hAnsi="Times New Roman"/>
-          <w:sz w:val="24"/>
-        </w:rPr>
-        <w:t>acceptTerms</w:t>
-      </w:r>
-      <w:proofErr w:type="spellEnd"/>
-      <w:r>
-        <w:rPr>
-          <w:rFonts w:ascii="Times New Roman" w:eastAsia="Times New Roman" w:hAnsi="Times New Roman"/>
-          <w:sz w:val="24"/>
-        </w:rPr>
-        <w:t>”. U</w:t>
+        <w:t>“acceptTerms”. U</w:t>
       </w:r>
       <w:r>
         <w:rPr>
@@ -4609,109 +4849,77 @@
           <w:rFonts w:ascii="Times New Roman" w:eastAsia="Times New Roman" w:hAnsi="Times New Roman"/>
           <w:sz w:val="24"/>
         </w:rPr>
-        <w:t xml:space="preserve">URL de la imagen </w:t>
-      </w:r>
-      <w:proofErr w:type="gramStart"/>
+        <w:t>URL de la imagen representativa</w:t>
+      </w:r>
       <w:r>
         <w:rPr>
           <w:rFonts w:ascii="Times New Roman" w:eastAsia="Times New Roman" w:hAnsi="Times New Roman"/>
           <w:sz w:val="24"/>
         </w:rPr>
-        <w:t>representativa</w:t>
+        <w:t xml:space="preserve"> </w:t>
       </w:r>
       <w:r>
         <w:rPr>
           <w:rFonts w:ascii="Times New Roman" w:eastAsia="Times New Roman" w:hAnsi="Times New Roman"/>
           <w:sz w:val="24"/>
         </w:rPr>
-        <w:t xml:space="preserve"> </w:t>
+        <w:t>; además cada producto estará relacionado con la categoría de IVA a la que pertenezca esto mediante un ID</w:t>
       </w:r>
       <w:r>
         <w:rPr>
           <w:rFonts w:ascii="Times New Roman" w:eastAsia="Times New Roman" w:hAnsi="Times New Roman"/>
           <w:sz w:val="24"/>
         </w:rPr>
-        <w:t>;</w:t>
-      </w:r>
-      <w:proofErr w:type="gramEnd"/>
+        <w:t xml:space="preserve"> y puede estar en uno o muchos detalles de pedido.</w:t>
+      </w:r>
       <w:r>
         <w:rPr>
           <w:rFonts w:ascii="Times New Roman" w:eastAsia="Times New Roman" w:hAnsi="Times New Roman"/>
           <w:sz w:val="24"/>
         </w:rPr>
-        <w:t xml:space="preserve"> además cada producto estará relacionado con la categoría de IVA a la que pertenezca esto mediante un ID</w:t>
+        <w:t xml:space="preserve"> Por </w:t>
       </w:r>
       <w:r>
         <w:rPr>
           <w:rFonts w:ascii="Times New Roman" w:eastAsia="Times New Roman" w:hAnsi="Times New Roman"/>
           <w:sz w:val="24"/>
         </w:rPr>
-        <w:t xml:space="preserve"> y puede estar en uno o muchos detalles de pedido.</w:t>
+        <w:t>último,</w:t>
       </w:r>
       <w:r>
         <w:rPr>
           <w:rFonts w:ascii="Times New Roman" w:eastAsia="Times New Roman" w:hAnsi="Times New Roman"/>
           <w:sz w:val="24"/>
         </w:rPr>
-        <w:t xml:space="preserve"> Por </w:t>
+        <w:t xml:space="preserve"> tendrá </w:t>
       </w:r>
       <w:r>
         <w:rPr>
           <w:rFonts w:ascii="Times New Roman" w:eastAsia="Times New Roman" w:hAnsi="Times New Roman"/>
           <w:sz w:val="24"/>
         </w:rPr>
-        <w:t>último,</w:t>
+        <w:t xml:space="preserve">un atributo el cual indica si </w:t>
       </w:r>
       <w:r>
         <w:rPr>
           <w:rFonts w:ascii="Times New Roman" w:eastAsia="Times New Roman" w:hAnsi="Times New Roman"/>
           <w:sz w:val="24"/>
         </w:rPr>
-        <w:t xml:space="preserve"> tendrá </w:t>
+        <w:t>está</w:t>
       </w:r>
       <w:r>
         <w:rPr>
           <w:rFonts w:ascii="Times New Roman" w:eastAsia="Times New Roman" w:hAnsi="Times New Roman"/>
           <w:sz w:val="24"/>
         </w:rPr>
-        <w:t xml:space="preserve">un atributo el cual indica si </w:t>
+        <w:t xml:space="preserve"> activo para la venta</w:t>
       </w:r>
       <w:r>
         <w:rPr>
           <w:rFonts w:ascii="Times New Roman" w:eastAsia="Times New Roman" w:hAnsi="Times New Roman"/>
           <w:sz w:val="24"/>
         </w:rPr>
-        <w:t>está</w:t>
-      </w:r>
-      <w:r>
-        <w:rPr>
-          <w:rFonts w:ascii="Times New Roman" w:eastAsia="Times New Roman" w:hAnsi="Times New Roman"/>
-          <w:sz w:val="24"/>
-        </w:rPr>
-        <w:t xml:space="preserve"> activo para la venta</w:t>
-      </w:r>
-      <w:r>
-        <w:rPr>
-          <w:rFonts w:ascii="Times New Roman" w:eastAsia="Times New Roman" w:hAnsi="Times New Roman"/>
-          <w:sz w:val="24"/>
-        </w:rPr>
-        <w:t xml:space="preserve"> “</w:t>
-      </w:r>
-      <w:proofErr w:type="spellStart"/>
-      <w:r>
-        <w:rPr>
-          <w:rFonts w:ascii="Times New Roman" w:eastAsia="Times New Roman" w:hAnsi="Times New Roman"/>
-          <w:sz w:val="24"/>
-        </w:rPr>
-        <w:t>isEnable</w:t>
-      </w:r>
-      <w:proofErr w:type="spellEnd"/>
-      <w:r>
-        <w:rPr>
-          <w:rFonts w:ascii="Times New Roman" w:eastAsia="Times New Roman" w:hAnsi="Times New Roman"/>
-          <w:sz w:val="24"/>
-        </w:rPr>
-        <w:t xml:space="preserve">”. </w:t>
+        <w:t xml:space="preserve"> “isEnable”. </w:t>
       </w:r>
     </w:p>
     <w:p>
@@ -4778,38 +4986,29 @@
           <w:rFonts w:ascii="Times New Roman" w:eastAsia="Times New Roman" w:hAnsi="Times New Roman"/>
           <w:sz w:val="24"/>
         </w:rPr>
-        <w:t xml:space="preserve"> y URL del comprobante </w:t>
-      </w:r>
-      <w:proofErr w:type="gramStart"/>
+        <w:t xml:space="preserve"> y URL del comprobante c</w:t>
+      </w:r>
       <w:r>
         <w:rPr>
           <w:rFonts w:ascii="Times New Roman" w:eastAsia="Times New Roman" w:hAnsi="Times New Roman"/>
           <w:sz w:val="24"/>
         </w:rPr>
-        <w:t>c</w:t>
+        <w:t>argado</w:t>
       </w:r>
       <w:r>
         <w:rPr>
           <w:rFonts w:ascii="Times New Roman" w:eastAsia="Times New Roman" w:hAnsi="Times New Roman"/>
           <w:sz w:val="24"/>
         </w:rPr>
-        <w:t>argado</w:t>
+        <w:t xml:space="preserve"> </w:t>
       </w:r>
       <w:r>
         <w:rPr>
           <w:rFonts w:ascii="Times New Roman" w:eastAsia="Times New Roman" w:hAnsi="Times New Roman"/>
           <w:sz w:val="24"/>
         </w:rPr>
-        <w:t xml:space="preserve"> </w:t>
-      </w:r>
-      <w:r>
-        <w:rPr>
-          <w:rFonts w:ascii="Times New Roman" w:eastAsia="Times New Roman" w:hAnsi="Times New Roman"/>
-          <w:sz w:val="24"/>
-        </w:rPr>
         <w:t>.</w:t>
       </w:r>
-      <w:proofErr w:type="gramEnd"/>
       <w:r>
         <w:rPr>
           <w:rFonts w:ascii="Times New Roman" w:eastAsia="Times New Roman" w:hAnsi="Times New Roman"/>
@@ -4845,7 +5044,6 @@
           <w:rFonts w:ascii="Segoe UI Emoji" w:hAnsi="Segoe UI Emoji"/>
         </w:rPr>
       </w:pPr>
-      <w:proofErr w:type="spellStart"/>
       <w:r>
         <w:rPr>
           <w:rFonts w:ascii="Times New Roman" w:eastAsia="Times New Roman" w:hAnsi="Times New Roman"/>
@@ -4854,54 +5052,28 @@
           <w:sz w:val="24"/>
         </w:rPr>
         <w:lastRenderedPageBreak/>
-        <w:t>DetallePedido</w:t>
-      </w:r>
-      <w:proofErr w:type="spellEnd"/>
+        <w:t xml:space="preserve">DetallePedido: </w:t>
+      </w:r>
       <w:r>
         <w:rPr>
           <w:rFonts w:ascii="Times New Roman" w:eastAsia="Times New Roman" w:hAnsi="Times New Roman"/>
-          <w:b/>
-          <w:bCs/>
-          <w:sz w:val="24"/>
-        </w:rPr>
-        <w:t xml:space="preserve">: </w:t>
+          <w:sz w:val="24"/>
+        </w:rPr>
+        <w:t xml:space="preserve">Para identificar que producto está en proceso de compra, como así también la cantidad y el precio total deberemos crear el detalle del pedido, este contara con su ID, cantidad, </w:t>
       </w:r>
       <w:r>
         <w:rPr>
           <w:rFonts w:ascii="Times New Roman" w:eastAsia="Times New Roman" w:hAnsi="Times New Roman"/>
           <w:sz w:val="24"/>
         </w:rPr>
-        <w:t xml:space="preserve">Para identificar que producto está en proceso de compra, como así también la cantidad y el precio total deberemos crear el detalle del pedido, este contara con su ID, cantidad, </w:t>
+        <w:t xml:space="preserve">precio neto, mondo </w:t>
       </w:r>
       <w:r>
         <w:rPr>
           <w:rFonts w:ascii="Times New Roman" w:eastAsia="Times New Roman" w:hAnsi="Times New Roman"/>
           <w:sz w:val="24"/>
         </w:rPr>
-        <w:t xml:space="preserve">precio neto, mondo </w:t>
-      </w:r>
-      <w:r>
-        <w:rPr>
-          <w:rFonts w:ascii="Times New Roman" w:eastAsia="Times New Roman" w:hAnsi="Times New Roman"/>
-          <w:sz w:val="24"/>
-        </w:rPr>
-        <w:t xml:space="preserve">del </w:t>
-      </w:r>
-      <w:proofErr w:type="spellStart"/>
-      <w:r>
-        <w:rPr>
-          <w:rFonts w:ascii="Times New Roman" w:eastAsia="Times New Roman" w:hAnsi="Times New Roman"/>
-          <w:sz w:val="24"/>
-        </w:rPr>
-        <w:t>iva</w:t>
-      </w:r>
-      <w:proofErr w:type="spellEnd"/>
-      <w:r>
-        <w:rPr>
-          <w:rFonts w:ascii="Times New Roman" w:eastAsia="Times New Roman" w:hAnsi="Times New Roman"/>
-          <w:sz w:val="24"/>
-        </w:rPr>
-        <w:t xml:space="preserve"> y precio total.</w:t>
+        <w:t>del iva y precio total.</w:t>
       </w:r>
       <w:r>
         <w:rPr>
@@ -4959,7 +5131,6 @@
           <w:rFonts w:ascii="Segoe UI Emoji" w:hAnsi="Segoe UI Emoji"/>
         </w:rPr>
       </w:pPr>
-      <w:proofErr w:type="spellStart"/>
       <w:r>
         <w:rPr>
           <w:rFonts w:ascii="Times New Roman" w:eastAsia="Times New Roman" w:hAnsi="Times New Roman"/>
@@ -4967,17 +5138,7 @@
           <w:bCs/>
           <w:sz w:val="24"/>
         </w:rPr>
-        <w:t>EstadoPedido</w:t>
-      </w:r>
-      <w:proofErr w:type="spellEnd"/>
-      <w:r>
-        <w:rPr>
-          <w:rFonts w:ascii="Times New Roman" w:eastAsia="Times New Roman" w:hAnsi="Times New Roman"/>
-          <w:b/>
-          <w:bCs/>
-          <w:sz w:val="24"/>
-        </w:rPr>
-        <w:t>:</w:t>
+        <w:t>EstadoPedido:</w:t>
       </w:r>
       <w:r>
         <w:rPr>

</xml_diff>